<commit_message>
Report test results in
</commit_message>
<xml_diff>
--- a/Report/Team_1_Report_Draft.docx
+++ b/Report/Team_1_Report_Draft.docx
@@ -70,7 +70,23 @@
           <w:b/>
           <w:sz w:val="22"/>
         </w:rPr>
-        <w:t>Kari McMahon, Mark Goddard, Robert Mason, Ewan Mount and Zhihua Liu</w:t>
+        <w:t xml:space="preserve">Kari McMahon, Mark Goddard, Robert Mason, Ewan Mount and </w:t>
+      </w:r>
+      <w:proofErr w:type="spellStart"/>
+      <w:r>
+        <w:rPr>
+          <w:b/>
+          <w:sz w:val="22"/>
+        </w:rPr>
+        <w:t>Zhihua</w:t>
+      </w:r>
+      <w:proofErr w:type="spellEnd"/>
+      <w:r>
+        <w:rPr>
+          <w:b/>
+          <w:sz w:val="22"/>
+        </w:rPr>
+        <w:t xml:space="preserve"> Liu</w:t>
       </w:r>
     </w:p>
     <w:p>
@@ -194,7 +210,15 @@
     </w:p>
     <w:p>
       <w:r>
-        <w:t>The aim of the project is to develop a diagnostic phone application to aid the field diagnosis of potato disease for the James Hutton Institute’s Malawi potato project. The length of the project was 3 weeks and was undertaken by a team of 5 (Kari McMahon, Mark Goddard, Robert Mason, Ewan Mount and Zhihua Liu).</w:t>
+        <w:t xml:space="preserve">The aim of the project is to develop a diagnostic phone application to aid the field diagnosis of potato disease for the James Hutton Institute’s Malawi potato project. The length of the project was 3 weeks and was undertaken by a team of 5 (Kari McMahon, Mark Goddard, Robert Mason, Ewan Mount and </w:t>
+      </w:r>
+      <w:proofErr w:type="spellStart"/>
+      <w:r>
+        <w:t>Zhihua</w:t>
+      </w:r>
+      <w:proofErr w:type="spellEnd"/>
+      <w:r>
+        <w:t xml:space="preserve"> Liu).</w:t>
       </w:r>
     </w:p>
     <w:p>
@@ -216,7 +240,15 @@
     </w:p>
     <w:p>
       <w:r>
-        <w:t>Professor Lesley Torrance from the James Hutton Institute, Invergowrie approached the School of Computing at the University Of Dundee about the possibility of building a diagnostic phone application to aid the field diagnosis of potato disease. This project was given to the fourth year students as their brief for the industrial team project module.</w:t>
+        <w:t xml:space="preserve">Professor Lesley Torrance from the James Hutton Institute, </w:t>
+      </w:r>
+      <w:proofErr w:type="spellStart"/>
+      <w:r>
+        <w:t>Invergowrie</w:t>
+      </w:r>
+      <w:proofErr w:type="spellEnd"/>
+      <w:r>
+        <w:t xml:space="preserve"> approached the School of Computing at the University Of Dundee about the possibility of building a diagnostic phone application to aid the field diagnosis of potato disease. This project was given to the fourth year students as their brief for the industrial team project module.</w:t>
       </w:r>
     </w:p>
     <w:p>
@@ -377,7 +409,15 @@
         </w:numPr>
       </w:pPr>
       <w:r>
-        <w:t>As a stakeholder I want  two field tests videos to help farmers understand how to do these tests.</w:t>
+        <w:t xml:space="preserve">As a stakeholder I </w:t>
+      </w:r>
+      <w:proofErr w:type="gramStart"/>
+      <w:r>
+        <w:t>want  two</w:t>
+      </w:r>
+      <w:proofErr w:type="gramEnd"/>
+      <w:r>
+        <w:t xml:space="preserve"> field tests videos to help farmers understand how to do these tests.</w:t>
       </w:r>
     </w:p>
     <w:p>
@@ -405,8 +445,13 @@
       </w:r>
     </w:p>
     <w:p>
-      <w:r>
-        <w:t>Non functional requirements:</w:t>
+      <w:proofErr w:type="spellStart"/>
+      <w:r>
+        <w:t>Non functional</w:t>
+      </w:r>
+      <w:proofErr w:type="spellEnd"/>
+      <w:r>
+        <w:t xml:space="preserve"> requirements:</w:t>
       </w:r>
     </w:p>
     <w:p>
@@ -459,7 +504,15 @@
         </w:numPr>
       </w:pPr>
       <w:r>
-        <w:t>Android and iphone (Not necessary to do both).</w:t>
+        <w:t xml:space="preserve">Android and </w:t>
+      </w:r>
+      <w:proofErr w:type="spellStart"/>
+      <w:r>
+        <w:t>iphone</w:t>
+      </w:r>
+      <w:proofErr w:type="spellEnd"/>
+      <w:r>
+        <w:t xml:space="preserve"> (Not necessary to do both).</w:t>
       </w:r>
     </w:p>
     <w:p>
@@ -483,7 +536,15 @@
     </w:p>
     <w:p>
       <w:r>
-        <w:t>After the meeting the team wrote up a new set of requirements (user stories) document. Then emailed these to professor Torrance to check these were correct who then confirmed the requirements. The email can be seen in the appendix. The final  requirement specification is below</w:t>
+        <w:t xml:space="preserve">After the meeting the team wrote up a new set of requirements (user stories) document. Then emailed these to professor Torrance to check these were correct who then confirmed the requirements. The email can be seen in the appendix. The </w:t>
+      </w:r>
+      <w:proofErr w:type="gramStart"/>
+      <w:r>
+        <w:t>final  requirement</w:t>
+      </w:r>
+      <w:proofErr w:type="gramEnd"/>
+      <w:r>
+        <w:t xml:space="preserve"> specification is below</w:t>
       </w:r>
       <w:r>
         <w:rPr>
@@ -513,7 +574,23 @@
           <w:color w:val="000000"/>
           <w:shd w:val="clear" w:color="auto" w:fill="FFFFFF"/>
         </w:rPr>
-        <w:t>As a stakeholder I want a searchable glossary for leaf, nutrient pests and tubers symptoms which when a sympton is selected leads to a further information page for each symptom that contains six images, basic facts, diagnostics and control information</w:t>
+        <w:t xml:space="preserve">As a stakeholder I want a searchable glossary for leaf, nutrient pests and tubers symptoms which when a </w:t>
+      </w:r>
+      <w:proofErr w:type="spellStart"/>
+      <w:r>
+        <w:rPr>
+          <w:color w:val="000000"/>
+          <w:shd w:val="clear" w:color="auto" w:fill="FFFFFF"/>
+        </w:rPr>
+        <w:t>sympton</w:t>
+      </w:r>
+      <w:proofErr w:type="spellEnd"/>
+      <w:r>
+        <w:rPr>
+          <w:color w:val="000000"/>
+          <w:shd w:val="clear" w:color="auto" w:fill="FFFFFF"/>
+        </w:rPr>
+        <w:t xml:space="preserve"> is selected leads to a further information page for each symptom that contains six images, basic facts, diagnostics and control information</w:t>
       </w:r>
       <w:r>
         <w:t xml:space="preserve"> </w:t>
@@ -593,8 +670,13 @@
       </w:r>
     </w:p>
     <w:p>
-      <w:r>
-        <w:t>Non functional requirements:</w:t>
+      <w:proofErr w:type="spellStart"/>
+      <w:r>
+        <w:t>Non functional</w:t>
+      </w:r>
+      <w:proofErr w:type="spellEnd"/>
+      <w:r>
+        <w:t xml:space="preserve"> requirements:</w:t>
       </w:r>
     </w:p>
     <w:p>
@@ -647,13 +729,29 @@
         </w:numPr>
       </w:pPr>
       <w:r>
-        <w:t>Android and iphone (Not necessary to do both).</w:t>
+        <w:t xml:space="preserve">Android and </w:t>
+      </w:r>
+      <w:proofErr w:type="spellStart"/>
+      <w:r>
+        <w:t>iphone</w:t>
+      </w:r>
+      <w:proofErr w:type="spellEnd"/>
+      <w:r>
+        <w:t xml:space="preserve"> (Not necessary to do both).</w:t>
       </w:r>
     </w:p>
     <w:p>
       <w:r>
         <w:lastRenderedPageBreak/>
-        <w:t>The requirements are managed on Trello and can be found here:</w:t>
+        <w:t xml:space="preserve">The requirements are managed on </w:t>
+      </w:r>
+      <w:proofErr w:type="spellStart"/>
+      <w:r>
+        <w:t>Trello</w:t>
+      </w:r>
+      <w:proofErr w:type="spellEnd"/>
+      <w:r>
+        <w:t xml:space="preserve"> and can be found here:</w:t>
       </w:r>
     </w:p>
     <w:p>
@@ -668,17 +766,57 @@
     </w:p>
     <w:p>
       <w:r>
-        <w:t>The requirements are written as user stories as the team used the Agile approach to software development. The reasoning behind the Agile approach is because the project has a very short time constraint to produce a working solution to meet client’s expectations, test and evaluate the application as well as the necessary documentation to go with it. The agile approach allows the team to take the highest priority requirements they believe they can get done in a time frame of usually a week. This means the client should get the aspects of the application they really want and the developers are being realistic with the client and not over estimating or claiming to get all the requirements done and hence disappointing the client.</w:t>
-      </w:r>
-    </w:p>
-    <w:p>
-      <w:r>
-        <w:t>The team told professor Torrance we would be taking the Agile approach and we planned on achieving the top two requirements done and if we had time we would try to achieve the rest. Professor Torrance agreed to this approach which can be seen in the email in the appendix.</w:t>
-      </w:r>
-    </w:p>
-    <w:p>
-      <w:r>
-        <w:t>Due to the short time period of the project and not always being able to have access to the client as they are in Invergowrie. The team could not take a full Agile approach and had to schedule Agile meetings around pre-set times in the timetable. This meant the approach we took in terms of the sprint was not fully Agile and sometimes felt closer to an iterative approach.</w:t>
+        <w:t xml:space="preserve">The requirements are written as user stories as the team used the </w:t>
+      </w:r>
+      <w:proofErr w:type="gramStart"/>
+      <w:r>
+        <w:t>Agile</w:t>
+      </w:r>
+      <w:proofErr w:type="gramEnd"/>
+      <w:r>
+        <w:t xml:space="preserve"> approach to software development. The reasoning behind the </w:t>
+      </w:r>
+      <w:proofErr w:type="gramStart"/>
+      <w:r>
+        <w:t>Agile</w:t>
+      </w:r>
+      <w:proofErr w:type="gramEnd"/>
+      <w:r>
+        <w:t xml:space="preserve"> approach is because the project has a very short time constraint to produce a working solution to meet client’s expectations, test and evaluate the application as well as the necessary documentation to go with it. The agile approach allows the team to take the highest priority requirements they believe they can get done in a time frame of usually a week. This means the client should get the aspects of the application they really want and the developers are being realistic with the client and not over estimating or claiming to get all the requirements done and hence disappointing the client.</w:t>
+      </w:r>
+    </w:p>
+    <w:p>
+      <w:r>
+        <w:t xml:space="preserve">The team told professor Torrance we would be taking the </w:t>
+      </w:r>
+      <w:proofErr w:type="gramStart"/>
+      <w:r>
+        <w:t>Agile</w:t>
+      </w:r>
+      <w:proofErr w:type="gramEnd"/>
+      <w:r>
+        <w:t xml:space="preserve"> approach and we planned on achieving the top two requirements done and if we had time we would try to achieve the rest. Professor Torrance agreed to this approach which can be seen in the email in the appendix.</w:t>
+      </w:r>
+    </w:p>
+    <w:p>
+      <w:r>
+        <w:t xml:space="preserve">Due to the short time period of the project and not always being able to have access to the client as they are in </w:t>
+      </w:r>
+      <w:proofErr w:type="spellStart"/>
+      <w:r>
+        <w:t>Invergowrie</w:t>
+      </w:r>
+      <w:proofErr w:type="spellEnd"/>
+      <w:r>
+        <w:t xml:space="preserve">. The team could not take a full Agile approach and had to schedule Agile meetings around pre-set times in the timetable. This meant the approach we took in terms of the sprint was not fully </w:t>
+      </w:r>
+      <w:proofErr w:type="gramStart"/>
+      <w:r>
+        <w:t>Agile</w:t>
+      </w:r>
+      <w:proofErr w:type="gramEnd"/>
+      <w:r>
+        <w:t xml:space="preserve"> and sometimes felt closer to an iterative approach.</w:t>
       </w:r>
     </w:p>
     <w:p>
@@ -929,7 +1067,23 @@
     </w:p>
     <w:p>
       <w:r>
-        <w:t>As well as the schedule above the team also meets with Professor Arnott for our managerial meetings twice a week and our team leader meets individually with Professor Arnott once a week. In an Agile project often you do not select a team leader but in this scenario we had to select a team leader which was Kari McMahon. Kari would project manage and organise the team during this project.</w:t>
+        <w:t xml:space="preserve">As well as the schedule above the team also meets with Professor </w:t>
+      </w:r>
+      <w:proofErr w:type="spellStart"/>
+      <w:r>
+        <w:t>Arnott</w:t>
+      </w:r>
+      <w:proofErr w:type="spellEnd"/>
+      <w:r>
+        <w:t xml:space="preserve"> for our managerial meetings twice a week and our team leader meets individually with Professor </w:t>
+      </w:r>
+      <w:proofErr w:type="spellStart"/>
+      <w:r>
+        <w:t>Arnott</w:t>
+      </w:r>
+      <w:proofErr w:type="spellEnd"/>
+      <w:r>
+        <w:t xml:space="preserve"> once a week. In an Agile project often you do not select a team leader but in this scenario we had to select a team leader which was Kari McMahon. Kari would project manage and organise the team during this project.</w:t>
       </w:r>
     </w:p>
     <w:p>
@@ -1038,7 +1192,15 @@
         </w:sdtContent>
       </w:sdt>
       <w:r>
-        <w:t xml:space="preserve"> and Cellular Abroad </w:t>
+        <w:t xml:space="preserve"> </w:t>
+      </w:r>
+      <w:proofErr w:type="gramStart"/>
+      <w:r>
+        <w:t>and</w:t>
+      </w:r>
+      <w:proofErr w:type="gramEnd"/>
+      <w:r>
+        <w:t xml:space="preserve"> Cellular Abroad </w:t>
       </w:r>
       <w:sdt>
         <w:sdtPr>
@@ -1199,8 +1361,13 @@
     </w:tbl>
     <w:p/>
     <w:p>
-      <w:r>
-        <w:t>Iphone prices:</w:t>
+      <w:proofErr w:type="spellStart"/>
+      <w:r>
+        <w:t>Iphone</w:t>
+      </w:r>
+      <w:proofErr w:type="spellEnd"/>
+      <w:r>
+        <w:t xml:space="preserve"> prices:</w:t>
       </w:r>
     </w:p>
     <w:tbl>
@@ -1318,12 +1485,60 @@
     </w:p>
     <w:p>
       <w:r>
-        <w:t>From these values we can see that Android devices are a lot cheaper than iPhone’s so if a farmer or the institute was to purchase a phone to be used primarily for this application. An Android device would be more cost effective for this usage hence the team felt it would be better to develop for Android for the project and extend it the iPhone in the future instead of the other way around. We tried to find out the percentage of people who use Android devices and IPhone devices in Malawi but were unable to find these figures. Professor Arnott spoke to Professor Torrance who had an email discussion with an academic in Malawi at the moment who said the most popular phone in use is Samsung Galaxy which reassured our team it would be suitable to produce an application for Android as they were available at reasonable price and must be used by a significant amount of people if the most popular phone is an Android device.</w:t>
-      </w:r>
-    </w:p>
-    <w:p>
-      <w:r>
-        <w:t>There was one other option that enabled us to develop for both devices which was a development tool like PhoneGap or LiveCode which allow you to develop applications using HTML, CSS and javascript and then export the application to both devices. This seemed a good idea and appealed to the team but unfortunately the team had no experience in developing with these tools and again we were concerned how quickly we would be able to pick up an understanding of developing in a system like PhoneGap or LiveCode and create something substantial within such a short time period for the project. In the teams minds it was more important to get build a strong application than fiddle with new technologies.</w:t>
+        <w:t xml:space="preserve">From these values we can see that Android devices are a lot cheaper than iPhone’s so if a farmer or the institute was to purchase a phone to be used primarily for this application. An Android device would be more cost effective for this usage hence the team felt it would be better to develop for Android for the project and extend it the iPhone in the future instead of the other way around. We tried to find out the percentage of people who use Android devices and IPhone devices in Malawi but were unable to find these figures. Professor </w:t>
+      </w:r>
+      <w:proofErr w:type="spellStart"/>
+      <w:r>
+        <w:t>Arnott</w:t>
+      </w:r>
+      <w:proofErr w:type="spellEnd"/>
+      <w:r>
+        <w:t xml:space="preserve"> spoke to Professor Torrance who had an email discussion with an academic in Malawi at the moment who said the most popular phone in use is Samsung Galaxy which reassured our team it would be suitable to produce an application for Android as they were available at reasonable price and must be used by a significant amount of people if the most popular phone is an Android device.</w:t>
+      </w:r>
+    </w:p>
+    <w:p>
+      <w:r>
+        <w:t xml:space="preserve">There was one other option that enabled us to develop for both devices which was a development tool like </w:t>
+      </w:r>
+      <w:proofErr w:type="spellStart"/>
+      <w:r>
+        <w:t>PhoneGap</w:t>
+      </w:r>
+      <w:proofErr w:type="spellEnd"/>
+      <w:r>
+        <w:t xml:space="preserve"> or </w:t>
+      </w:r>
+      <w:proofErr w:type="spellStart"/>
+      <w:r>
+        <w:t>LiveCode</w:t>
+      </w:r>
+      <w:proofErr w:type="spellEnd"/>
+      <w:r>
+        <w:t xml:space="preserve"> which allow you to develop applications using HTML, CSS and </w:t>
+      </w:r>
+      <w:proofErr w:type="spellStart"/>
+      <w:r>
+        <w:t>javascript</w:t>
+      </w:r>
+      <w:proofErr w:type="spellEnd"/>
+      <w:r>
+        <w:t xml:space="preserve"> and then export the application to both devices. This seemed a good idea and appealed to the team but unfortunately the team had no experience in developing with these tools and again we were concerned how quickly we would be able to pick up an understanding of developing in a system like </w:t>
+      </w:r>
+      <w:proofErr w:type="spellStart"/>
+      <w:r>
+        <w:t>PhoneGap</w:t>
+      </w:r>
+      <w:proofErr w:type="spellEnd"/>
+      <w:r>
+        <w:t xml:space="preserve"> or </w:t>
+      </w:r>
+      <w:proofErr w:type="spellStart"/>
+      <w:r>
+        <w:t>LiveCode</w:t>
+      </w:r>
+      <w:proofErr w:type="spellEnd"/>
+      <w:r>
+        <w:t xml:space="preserve"> and create something substantial within such a short time period for the project. In the teams minds it was more important to get build a strong application than fiddle with new technologies.</w:t>
       </w:r>
     </w:p>
     <w:p>
@@ -1344,16 +1559,56 @@
     </w:p>
     <w:p>
       <w:r>
-        <w:t xml:space="preserve">At the design stage the team had to decide on the development tools we would use to develop the project on. Most of the team already had the Android development kit on their laptops and used either eclipse or intellji as there IDE so the team kept it this way and decided the two IDE’s we would use were </w:t>
+        <w:t xml:space="preserve">At the design stage the team had to decide on the development tools we would use to develop the project on. Most of the team already had the Android development kit on their laptops and used either eclipse or </w:t>
+      </w:r>
+      <w:proofErr w:type="spellStart"/>
+      <w:r>
+        <w:t>intellji</w:t>
+      </w:r>
+      <w:proofErr w:type="spellEnd"/>
+      <w:r>
+        <w:t xml:space="preserve"> as there IDE so the team kept it this way and decided the two IDE’s we would use were </w:t>
       </w:r>
       <w:r>
         <w:lastRenderedPageBreak/>
-        <w:t>eclipse or intellji depending on team members preference.</w:t>
-      </w:r>
-    </w:p>
-    <w:p>
-      <w:r>
-        <w:t xml:space="preserve">In terms of versioning control we decided to use Github as all of the team apart from Liu all had some experience with git and already had in installed so we felt it would be best to stick with a versioning control system that the team had installed and were familiar with. Kari also has a private account on Github which meant she could set up the group git to be private which also aided the decision to use this tool. The Github can be found here </w:t>
+        <w:t xml:space="preserve">eclipse or </w:t>
+      </w:r>
+      <w:proofErr w:type="spellStart"/>
+      <w:r>
+        <w:t>intellji</w:t>
+      </w:r>
+      <w:proofErr w:type="spellEnd"/>
+      <w:r>
+        <w:t xml:space="preserve"> depending on team members preference.</w:t>
+      </w:r>
+    </w:p>
+    <w:p>
+      <w:r>
+        <w:t xml:space="preserve">In terms of versioning control we decided to use </w:t>
+      </w:r>
+      <w:proofErr w:type="spellStart"/>
+      <w:r>
+        <w:t>Github</w:t>
+      </w:r>
+      <w:proofErr w:type="spellEnd"/>
+      <w:r>
+        <w:t xml:space="preserve"> as all of the team apart from Liu all had some experience with git and already had in installed so we felt it would be best to stick with a versioning control system that the team had installed and were familiar with. Kari also has a private account on </w:t>
+      </w:r>
+      <w:proofErr w:type="spellStart"/>
+      <w:r>
+        <w:t>Github</w:t>
+      </w:r>
+      <w:proofErr w:type="spellEnd"/>
+      <w:r>
+        <w:t xml:space="preserve"> which meant she could set up the group git to be private which also aided the decision to use this tool. The </w:t>
+      </w:r>
+      <w:proofErr w:type="spellStart"/>
+      <w:r>
+        <w:t>Github</w:t>
+      </w:r>
+      <w:proofErr w:type="spellEnd"/>
+      <w:r>
+        <w:t xml:space="preserve"> can be found here </w:t>
       </w:r>
       <w:hyperlink r:id="rId11" w:history="1">
         <w:r>
@@ -1379,7 +1634,31 @@
     </w:p>
     <w:p>
       <w:r>
-        <w:t>The team were aware we might have time to build a website for updating the application. So the team spoke with Mahamadou about getting a webspace and asked what type of website we could put within this webspace. He gave us two choices ASP.net/C# or PHP. Mark is unable to install ASP.net on his computer which meant ASP.net would not be a good option as he wouldn’t have been able to contribute. The team decided if we were to build a website we would use PHP to query the SQLite server side database, no one on the team has much experience with PHP so were aware this may take some time to learn. The team also decided we would use bootstrap to aid building the website as Mark has had experience with bootstrap and is known to be time-</w:t>
+        <w:t xml:space="preserve">The team were aware we might have time to build a website for updating the application. So the team spoke with </w:t>
+      </w:r>
+      <w:proofErr w:type="spellStart"/>
+      <w:r>
+        <w:t>Mahamadou</w:t>
+      </w:r>
+      <w:proofErr w:type="spellEnd"/>
+      <w:r>
+        <w:t xml:space="preserve"> about getting a </w:t>
+      </w:r>
+      <w:proofErr w:type="spellStart"/>
+      <w:r>
+        <w:t>webspace</w:t>
+      </w:r>
+      <w:proofErr w:type="spellEnd"/>
+      <w:r>
+        <w:t xml:space="preserve"> and asked what type of website we could put within this </w:t>
+      </w:r>
+      <w:proofErr w:type="spellStart"/>
+      <w:r>
+        <w:t>webspace</w:t>
+      </w:r>
+      <w:proofErr w:type="spellEnd"/>
+      <w:r>
+        <w:t>. He gave us two choices ASP.net/C# or PHP. Mark is unable to install ASP.net on his computer which meant ASP.net would not be a good option as he wouldn’t have been able to contribute. The team decided if we were to build a website we would use PHP to query the SQLite server side database, no one on the team has much experience with PHP so were aware this may take some time to learn. The team also decided we would use bootstrap to aid building the website as Mark has had experience with bootstrap and is known to be time-</w:t>
       </w:r>
       <w:r>
         <w:lastRenderedPageBreak/>
@@ -1427,7 +1706,15 @@
     </w:p>
     <w:p>
       <w:r>
-        <w:t xml:space="preserve">SQLite database was chosen for the reason it is the database Android uses to store information within an application enabling the application to work offline. A SQLite database uses an application file format so it more easily accessible and cross platform which is useful if the feature to implement syncing between the server and in phone databases. It also has a very small code footprint and makes efficient use of memory, disk space and disk bandwith which is useful to be used in a phone application as they cannot cope with databases which take up a large amounts of memory. SQLite also claims to support terabyte-sized databases and gigabyte-sized strings and blobs which makes this database choice useful for scalability </w:t>
+        <w:t xml:space="preserve">SQLite database was chosen for the reason it is the database Android uses to store information within an application enabling the application to work offline. A SQLite database uses an application file format so it more easily accessible and cross platform which is useful if the feature to implement syncing between the server and in phone databases. It also has a very small code footprint and makes efficient use of memory, disk space and disk </w:t>
+      </w:r>
+      <w:proofErr w:type="spellStart"/>
+      <w:r>
+        <w:t>bandwith</w:t>
+      </w:r>
+      <w:proofErr w:type="spellEnd"/>
+      <w:r>
+        <w:t xml:space="preserve"> which is useful to be used in a phone application as they cannot cope with databases which take up a large amounts of memory. SQLite also claims to support terabyte-sized databases and gigabyte-sized strings and blobs which makes this database choice useful for scalability </w:t>
       </w:r>
       <w:sdt>
         <w:sdtPr>
@@ -1461,7 +1748,15 @@
     </w:p>
     <w:p>
       <w:r>
-        <w:t xml:space="preserve">Below is a sketch of the database design we believed we would need for the application. We believed we needed a glossary table which would contain information about the disease such as its name, type (tuber, leaf, insect ), 6 images ( as text references to </w:t>
+        <w:t xml:space="preserve">Below is a sketch of the database design we believed we would need for the application. We believed we needed a glossary table which would contain information about the disease such as its name, type (tuber, leaf, </w:t>
+      </w:r>
+      <w:proofErr w:type="gramStart"/>
+      <w:r>
+        <w:t>insect )</w:t>
+      </w:r>
+      <w:proofErr w:type="gramEnd"/>
+      <w:r>
+        <w:t xml:space="preserve">, 6 images ( as text references to </w:t>
       </w:r>
       <w:r>
         <w:lastRenderedPageBreak/>
@@ -1626,7 +1921,15 @@
     </w:p>
     <w:p>
       <w:r>
-        <w:t>The further information page shows the user more details about the disease such as a flickable slideshow and details such as basic facts, control and diagnostics</w:t>
+        <w:t xml:space="preserve">The further information page shows the user more details about the disease such as a </w:t>
+      </w:r>
+      <w:proofErr w:type="spellStart"/>
+      <w:r>
+        <w:t>flickable</w:t>
+      </w:r>
+      <w:proofErr w:type="spellEnd"/>
+      <w:r>
+        <w:t xml:space="preserve"> slideshow and details such as basic facts, control and diagnostics</w:t>
       </w:r>
     </w:p>
     <w:p>
@@ -1913,12 +2216,44 @@
     </w:p>
     <w:p>
       <w:r>
-        <w:t>Often with team projects there tends to be more risk involved than with an individual project where you are just managing yourself. During the project planning and design stage of this project the team developed a risk assessment which all members of the team could access on the Github which stated the biggest risks to the project and 2 preventions to deal with the risks. This was so that if any of the risks occurred the members of the team would know how to manage the risk before it had detrimental effects on the project.</w:t>
-      </w:r>
-    </w:p>
-    <w:p>
-      <w:r>
-        <w:t>As stated above the team decided on using Trello to manage the project requirements as it is flexible to move requirements around and edit them, it’s easy to colour code the requirements in terms of what’s to be done, in progress and finished and it is online so all team members can access Trello wherever they are. To manage the requirements selected for a sprint the team choose to use a sprint backlog which outlines the dates of the sprints, the requirements being done and tasks related to this requirement, how long each task will take and who’s been doing them. The sprint backlog enables the team to see if the project is on track, if team members are over allocated and under allocated on tasks as well as a good way to list additional tasks that don’t relate to the project but are also deliverables like the user guide, final report etc.  The sprint backlog was the main tool to aid project planning throughout the implementation stages. The team decided on the use of the backlog as we all had seen the benefits of using one when taking the Agile module in third year. The sprint backlogs can be found in the appendix.</w:t>
+        <w:t xml:space="preserve">Often with team projects there tends to be more risk involved than with an individual project where you are just managing yourself. During the project planning and design stage of this project the team developed a risk assessment which all members of the team could access on the </w:t>
+      </w:r>
+      <w:proofErr w:type="spellStart"/>
+      <w:r>
+        <w:t>Github</w:t>
+      </w:r>
+      <w:proofErr w:type="spellEnd"/>
+      <w:r>
+        <w:t xml:space="preserve"> which stated the biggest risks to the project and 2 preventions to deal with the risks. This was so that if any of the risks occurred the members of the team would know how to manage the risk before it had detrimental effects on the project.</w:t>
+      </w:r>
+    </w:p>
+    <w:p>
+      <w:r>
+        <w:t xml:space="preserve">As stated above the team decided on using </w:t>
+      </w:r>
+      <w:proofErr w:type="spellStart"/>
+      <w:r>
+        <w:t>Trello</w:t>
+      </w:r>
+      <w:proofErr w:type="spellEnd"/>
+      <w:r>
+        <w:t xml:space="preserve"> to manage the project requirements as it is flexible to move requirements around and edit them, it’s easy to colour code the requirements in terms of what’s to be done, in progress and finished and it is online so all team members can access </w:t>
+      </w:r>
+      <w:proofErr w:type="spellStart"/>
+      <w:r>
+        <w:t>Trello</w:t>
+      </w:r>
+      <w:proofErr w:type="spellEnd"/>
+      <w:r>
+        <w:t xml:space="preserve"> wherever they are. To manage the requirements selected for a sprint the team choose to use a sprint backlog which outlines the dates of the sprints, the requirements being done and tasks related to this requirement, how long each task will take and who’s been doing them. The sprint backlog enables the team to see if the project is on track, if team members are over allocated and under allocated on tasks as well as a good way to list additional tasks that don’t relate to the project but are also deliverables like the user guide, final report etc.  The sprint backlog was the main tool to aid project planning throughout the implementation stages. The team decided on the use of the backlog as we all had seen the benefits of using one when taking the </w:t>
+      </w:r>
+      <w:proofErr w:type="gramStart"/>
+      <w:r>
+        <w:t>Agile</w:t>
+      </w:r>
+      <w:proofErr w:type="gramEnd"/>
+      <w:r>
+        <w:t xml:space="preserve"> module in third year. The sprint backlogs can be found in the appendix.</w:t>
       </w:r>
     </w:p>
     <w:p>
@@ -2256,7 +2591,23 @@
           <w:color w:val="000000"/>
           <w:shd w:val="clear" w:color="auto" w:fill="FFFFFF"/>
         </w:rPr>
-        <w:t>As a stakeholder I want a searchable glossary for leaf, nutrient pests and tubers symptoms which when a sympton is selected leads to a further information page for each symptom that contains six images, basic facts, diagnostics and control information</w:t>
+        <w:t xml:space="preserve">As a stakeholder I want a searchable glossary for leaf, nutrient pests and tubers symptoms which when a </w:t>
+      </w:r>
+      <w:proofErr w:type="spellStart"/>
+      <w:r>
+        <w:rPr>
+          <w:color w:val="000000"/>
+          <w:shd w:val="clear" w:color="auto" w:fill="FFFFFF"/>
+        </w:rPr>
+        <w:t>sympton</w:t>
+      </w:r>
+      <w:proofErr w:type="spellEnd"/>
+      <w:r>
+        <w:rPr>
+          <w:color w:val="000000"/>
+          <w:shd w:val="clear" w:color="auto" w:fill="FFFFFF"/>
+        </w:rPr>
+        <w:t xml:space="preserve"> is selected leads to a further information page for each symptom that contains six images, basic facts, diagnostics and control information</w:t>
       </w:r>
       <w:r>
         <w:t xml:space="preserve"> </w:t>
@@ -2276,37 +2627,149 @@
     </w:p>
     <w:p>
       <w:r>
-        <w:t xml:space="preserve">At the start of sprint 1 implementation was quite slow as it took the team a while to pick developing on Android and working with java again. Over the course of the sprint the team achieved both the requirements set with the client and made a start on the expert system ( the decision tool requirement). </w:t>
-      </w:r>
-    </w:p>
-    <w:p>
-      <w:r>
-        <w:t xml:space="preserve">During the course of the sprint the team came across several technical hurdles often due to new development experiences or having to manage storage limits on the devices. Examples of these hurdles was in the teams design sketch there was a sketch of a flickable slideshow viewer which would be on the further information page which would show various images of the disease to help aid diagnosis. The slideshow was a challenge to build as we had to use viewpager to build it which none of the team had experience  with prior hence it took a bit longer to get to grips with and  to style the viewpager the way we wanted it. Then when the image from the slideshow is clicked it opens up a dialog that shows the image in full-size with a close button. The team found it difficult to get an image to </w:t>
+        <w:t xml:space="preserve">At the start of sprint 1 implementation was quite slow as it took the team a while to pick developing on Android and working with java again. Over the course of the sprint the team achieved both the requirements set with the client and made a start on the expert system </w:t>
+      </w:r>
+      <w:proofErr w:type="gramStart"/>
+      <w:r>
+        <w:t>( the</w:t>
+      </w:r>
+      <w:proofErr w:type="gramEnd"/>
+      <w:r>
+        <w:t xml:space="preserve"> decision tool requirement). </w:t>
+      </w:r>
+    </w:p>
+    <w:p>
+      <w:r>
+        <w:t xml:space="preserve">During the course of the sprint the team came across several technical hurdles often due to new development experiences or having to manage storage limits on the devices. Examples of these hurdles was in the teams design sketch there was a sketch of a </w:t>
+      </w:r>
+      <w:proofErr w:type="spellStart"/>
+      <w:r>
+        <w:t>flickable</w:t>
+      </w:r>
+      <w:proofErr w:type="spellEnd"/>
+      <w:r>
+        <w:t xml:space="preserve"> slideshow viewer which would be on the further information page which would show various images of the disease to help aid diagnosis. The slideshow was a challenge to build as we had to use </w:t>
+      </w:r>
+      <w:proofErr w:type="spellStart"/>
+      <w:r>
+        <w:t>viewpager</w:t>
+      </w:r>
+      <w:proofErr w:type="spellEnd"/>
+      <w:r>
+        <w:t xml:space="preserve"> to build it which none of the team had experience  with prior hence it took a bit longer to get to grips with and  to style the </w:t>
+      </w:r>
+      <w:proofErr w:type="spellStart"/>
+      <w:r>
+        <w:t>viewpager</w:t>
+      </w:r>
+      <w:proofErr w:type="spellEnd"/>
+      <w:r>
+        <w:t xml:space="preserve"> the way we wanted it. Then when the image from the slideshow is clicked it opens up a dialog that shows the image in full-size with a close button. The team found it difficult to get an image to </w:t>
       </w:r>
       <w:r>
         <w:lastRenderedPageBreak/>
-        <w:t>fit the dialog exactly and to get the dialog to dynamically change size based on the image’s size. In the end we solved the issue by using some simple mathematics to get the dialog to be dynamic. Developing a custom list view also was a similar issue to the viewpager where the team had little experience with using it and took a while to get the exact design of the image, name and an arrow on each row of the listview.</w:t>
-      </w:r>
-    </w:p>
-    <w:p>
-      <w:r>
-        <w:t>The team struggled with managing the storage limits on the device. The client gave the team a folder of images and videos to go on the application along with text data. The size of the original folder was 88 MB once downloaded which the team were aware would be far too large for the application to store. Our initial solution to the issue of image and video size was to compress the images and video and then see if the quality was still of an acceptable standard for diagnosis. We used compression tools called Caesium and Handbrake which compressed the images to 25 MB and the videos together to around 5 MB and were still of reasonable quality. The images were being stored in the drawable folder and in the database the images names were stored so we could access them from the folder for the relevant piece of data. With the compressed images in the folder they were working well when loaded on the emulator but then when placed on the phone if images that were over 500kb were called would cause the phone to crash. At this point we had to add some code into the application to scale down the images before they were loaded into the application and this solved the issue as well as making the length and width of the images smaller.</w:t>
-      </w:r>
-    </w:p>
-    <w:p>
-      <w:r>
-        <w:t>The videos within the application did not cause any issues once compressed they still played well and were of a good quality. The only issue we struggled with was when the videos were compressed on handbrake they are saved as H.264 profile main which android does not play and we discovered the compression needs to be saved as H.264 baseline for the video to play android. It took the team a while to recognise the issue. The design in the sketches for the video player page was that it would have the title of the video and then below would be the video. In the application having this layout meant the scrollview kept scrolling to the middle as it was focussing on the second video which the team found difficult to fix and in the end had to fix the scrollview to the top of the page. Also if the user played both videos and scrolled it would merge each of the videos media controls which would was confusing and looked messy. So the team decided to hide media controls when the user was scrolling. Although we had these technical hurdles in sprint 1 we managed to achieve both the requirements we agreed with the client and started an additional requirement in this sprint which was an achievement.</w:t>
+        <w:t xml:space="preserve">fit the dialog exactly and to get the dialog to dynamically change size based on the image’s size. In the end we solved the issue by using some simple mathematics to get the dialog to be dynamic. Developing a custom list view also was a similar issue to the </w:t>
+      </w:r>
+      <w:proofErr w:type="spellStart"/>
+      <w:r>
+        <w:t>viewpager</w:t>
+      </w:r>
+      <w:proofErr w:type="spellEnd"/>
+      <w:r>
+        <w:t xml:space="preserve"> where the team had little experience with using it and took a while to get the exact design of the image, name and an arrow on each row of the </w:t>
+      </w:r>
+      <w:proofErr w:type="spellStart"/>
+      <w:r>
+        <w:t>listview</w:t>
+      </w:r>
+      <w:proofErr w:type="spellEnd"/>
+      <w:r>
+        <w:t>.</w:t>
+      </w:r>
+    </w:p>
+    <w:p>
+      <w:r>
+        <w:t xml:space="preserve">The team struggled with managing the storage limits on the device. The client gave the team a folder of images and videos to go on the application along with text data. The size of the original folder was 88 MB once downloaded which the team were aware would be far too large for the application to store. Our initial solution to the issue of image and video size was to compress the images and video and then see if the quality was still of an acceptable standard for diagnosis. We used compression tools called Caesium and Handbrake which compressed the images to 25 MB and the videos together to around 5 MB and were still of reasonable quality. The images were being stored in the </w:t>
+      </w:r>
+      <w:proofErr w:type="spellStart"/>
+      <w:r>
+        <w:t>drawable</w:t>
+      </w:r>
+      <w:proofErr w:type="spellEnd"/>
+      <w:r>
+        <w:t xml:space="preserve"> folder and in the database the images names were stored so we could access them from the folder for the relevant piece of data. With the compressed images in the folder they were working well when loaded on the emulator but then when placed on the phone if images that were over 500kb were called would cause the phone to crash. At this point we had to add some code into the application to scale down the images before they were loaded into the application and this solved the issue as well as making the length and width of the images smaller.</w:t>
+      </w:r>
+    </w:p>
+    <w:p>
+      <w:r>
+        <w:t xml:space="preserve">The videos within the application did not cause any issues once compressed they still played well and were of a good quality. The only issue we struggled with was when the videos were compressed on handbrake they are saved as H.264 profile main which android does not play and we discovered the compression needs to be saved as H.264 baseline for the video to play android. It took the team a while to recognise the issue. The design in the sketches for the video player page was that it would have the title of the video and then below would be the video. In the application having this layout meant the </w:t>
+      </w:r>
+      <w:proofErr w:type="spellStart"/>
+      <w:r>
+        <w:t>scrollview</w:t>
+      </w:r>
+      <w:proofErr w:type="spellEnd"/>
+      <w:r>
+        <w:t xml:space="preserve"> kept scrolling to the middle as it was focussing on the second video which the team found difficult to fix and in the end had to fix the </w:t>
+      </w:r>
+      <w:proofErr w:type="spellStart"/>
+      <w:r>
+        <w:t>scrollview</w:t>
+      </w:r>
+      <w:proofErr w:type="spellEnd"/>
+      <w:r>
+        <w:t xml:space="preserve"> to the top of the page. Also if the user played both videos and scrolled it would merge each of the videos media controls which would was confusing and looked messy. So the team decided to hide media controls when the user was scrolling. Although we had these technical hurdles in sprint 1 we managed to achieve both the requirements we agreed with the client and started an additional requirement in this sprint which was an achievement.</w:t>
       </w:r>
     </w:p>
     <w:p>
       <w:r>
         <w:lastRenderedPageBreak/>
-        <w:t>In the application the team used a SQLite database to store the majority of information for the application. A SQLite database is stored in the application which enables the phone to access data even when offline which meets the clients requirements. The majority of the team have never worked with SQLite and although is similar query wise to SQL writing the queries in Android is quite different and takes some getting used to. To aid development, maintainability and code readability we used the MVC model we separated the SQLite logic into the model section of the application and any aspects that relate to the view are in the view application. These are in separate packages within the application. In some cases people hardcode their SQLite database into their application if it is a small database but our application will be storing a reasonable amount of data with the possibility to extend in the future. We decided to build the sqlite application in a sqlite datebase browser called navicat where we could export the database file. We would then take the exported file save it in the android’s asset folder and then have code to copy the file in the asset folder into the application. The team choose this option because it was easier to replace the database with the file than having to change the hardcoded file and it makes the application more flexible.</w:t>
-      </w:r>
-    </w:p>
-    <w:p>
-      <w:r>
-        <w:t>In the sprint we used some development techniques such as unit testing using Android Junit tests. The majority of the application is GUI based hence hard to test but since the application is communicating with a database we developed a tests to check if we were retrieving data correctly from the database which would quickly help diagnose if an issue in the application was being cause by the database. We wanted to use unit tests because they help you think about scenarios that may cause issues which you wouldn’t otherwise think of which makes your application more stable. It is also good to get into the habit of running unit tests every day to help check everything is working as it should. As well as unit testing we also tried to use the Agile practices of refactoring and pair programming as much as we could. Pair programming was particularly useful as we had Liu on our team who is a guest and it was a great way to show him how we work and to have him also contribute to the work. Pair programming was also useful in situations where we came up against a technical hurdle that needed to be resolved before anyone could continue with development.</w:t>
+        <w:t xml:space="preserve">In the application the team used a SQLite database to store the majority of information for the application. A SQLite database is stored in the application which enables the phone to access data even when offline which meets the clients requirements. The majority of the team have never worked with SQLite and although is similar query wise to SQL writing the queries in Android is quite different and takes some getting used to. To aid development, maintainability and code readability we used the MVC model we separated the SQLite logic into the model section of the application and any aspects that relate to the view are in the view application. These are in separate packages within the application. In some cases people hardcode their SQLite database into their application if it is a small database but our application will be storing a reasonable amount of data with the possibility to extend in the future. We decided to build the </w:t>
+      </w:r>
+      <w:proofErr w:type="spellStart"/>
+      <w:r>
+        <w:t>sqlite</w:t>
+      </w:r>
+      <w:proofErr w:type="spellEnd"/>
+      <w:r>
+        <w:t xml:space="preserve"> application in a </w:t>
+      </w:r>
+      <w:proofErr w:type="spellStart"/>
+      <w:r>
+        <w:t>sqlite</w:t>
+      </w:r>
+      <w:proofErr w:type="spellEnd"/>
+      <w:r>
+        <w:t xml:space="preserve"> </w:t>
+      </w:r>
+      <w:proofErr w:type="spellStart"/>
+      <w:r>
+        <w:t>datebase</w:t>
+      </w:r>
+      <w:proofErr w:type="spellEnd"/>
+      <w:r>
+        <w:t xml:space="preserve"> browser called </w:t>
+      </w:r>
+      <w:proofErr w:type="spellStart"/>
+      <w:r>
+        <w:t>navicat</w:t>
+      </w:r>
+      <w:proofErr w:type="spellEnd"/>
+      <w:r>
+        <w:t xml:space="preserve"> where we could export the database file. We would then take the exported file save it in the android’s asset folder and then have code to copy the file in the asset folder into the application. The team choose this option because it was easier to replace the database with the file than having to change the hardcoded file and it makes the application more flexible.</w:t>
+      </w:r>
+    </w:p>
+    <w:p>
+      <w:r>
+        <w:t xml:space="preserve">In the sprint we used some development techniques such as unit testing using Android Junit tests. The majority of the application is GUI based hence hard to test but since the application is communicating with a database we developed a tests to check if we were retrieving data correctly from the database which would quickly help diagnose if an issue in the application was being cause by the database. We wanted to use unit tests because they help you think about scenarios that may cause issues which you wouldn’t otherwise think of which makes your application more stable. It is also good to get into the habit of running unit tests every day to help check everything is working as it should. As well as unit testing we also tried to use the </w:t>
+      </w:r>
+      <w:proofErr w:type="gramStart"/>
+      <w:r>
+        <w:t>Agile</w:t>
+      </w:r>
+      <w:proofErr w:type="gramEnd"/>
+      <w:r>
+        <w:t xml:space="preserve"> practices of refactoring and pair programming as much as we could. Pair programming was particularly useful as we had Liu on our team who is a guest and it was a great way to show him how we work and to have him also contribute to the work. Pair programming was also useful in situations where we came up against a technical hurdle that needed to be resolved before anyone could continue with development.</w:t>
       </w:r>
     </w:p>
     <w:p>
@@ -2315,7 +2778,15 @@
       </w:r>
       <w:r>
         <w:lastRenderedPageBreak/>
-        <w:t>in the application. The style of the listview for the glossary page also changed for the sketch, in the sketch the image and text are centred in the middle with an arrow at the right hand side. When implementing this design it did not look as nice in the application so we decided to move the image to the left hand side, text centred in the middle aligned with the middle of the image and an arrow on the right hand side. The images on the tabs also changed based on what icons were available under the correct licenses.</w:t>
+        <w:t xml:space="preserve">in the application. The style of the </w:t>
+      </w:r>
+      <w:proofErr w:type="spellStart"/>
+      <w:r>
+        <w:t>listview</w:t>
+      </w:r>
+      <w:proofErr w:type="spellEnd"/>
+      <w:r>
+        <w:t xml:space="preserve"> for the glossary page also changed for the sketch, in the sketch the image and text are centred in the middle with an arrow at the right hand side. When implementing this design it did not look as nice in the application so we decided to move the image to the left hand side, text centred in the middle aligned with the middle of the image and an arrow on the right hand side. The images on the tabs also changed based on what icons were available under the correct licenses.</w:t>
       </w:r>
     </w:p>
     <w:p>
@@ -2329,7 +2800,31 @@
         <w:t>th</w:t>
       </w:r>
       <w:r>
-        <w:t xml:space="preserve"> of September we had a short meeting scheduled with the client which we treated as our sprint review as on that Wednesday we finished the sprint. We showed the client the two requirements we completed as well as the one we started that wasn’t agreed  for that sprint. In general the client was happy with the application. In the application there is a listview with categories like leaf which then takes you to another listview listing all the leaf diseases and an image relating to them. The client asked if she could just have it image oriented without text. She was happy with the image and video quality. We suggested the ability to search for a disease and it immediately takes you to the related page and the ability to pinch zoom on the full size image which she agreed she would like that and the team agreed to achieve it for next sprint. At the meeting we recognised she struggled clicking the close button on the full size image dialog which the team recognised needed to be improved. The client also wanted to discuss the ability to update the application we told her this would be a complex process which we did not think we could build within the time frame of the next sprint. The team told the client we could build a mock website that would show how the application would be updated and could be built upon in the future and if we had time in the sprint we would try to get it to actually update. From this point in the meeting we agreed the requirements to be agreed for the next sprint.</w:t>
+        <w:t xml:space="preserve"> of September we had a short meeting scheduled with the client which we treated as our sprint review as on that Wednesday we finished the sprint. We showed the client the two requirements we completed as well as the one we started that wasn’t </w:t>
+      </w:r>
+      <w:proofErr w:type="gramStart"/>
+      <w:r>
+        <w:t>agreed  for</w:t>
+      </w:r>
+      <w:proofErr w:type="gramEnd"/>
+      <w:r>
+        <w:t xml:space="preserve"> that sprint. In general the client was happy with the application. In the application there is a </w:t>
+      </w:r>
+      <w:proofErr w:type="spellStart"/>
+      <w:r>
+        <w:t>listview</w:t>
+      </w:r>
+      <w:proofErr w:type="spellEnd"/>
+      <w:r>
+        <w:t xml:space="preserve"> with categories like leaf which then takes you to another </w:t>
+      </w:r>
+      <w:proofErr w:type="spellStart"/>
+      <w:r>
+        <w:t>listview</w:t>
+      </w:r>
+      <w:proofErr w:type="spellEnd"/>
+      <w:r>
+        <w:t xml:space="preserve"> listing all the leaf diseases and an image relating to them. The client asked if she could just have it image oriented without text. She was happy with the image and video quality. We suggested the ability to search for a disease and it immediately takes you to the related page and the ability to pinch zoom on the full size image which she agreed she would like that and the team agreed to achieve it for next sprint. At the meeting we recognised she struggled clicking the close button on the full size image dialog which the team recognised needed to be improved. The client also wanted to discuss the ability to update the application we told her this would be a complex process which we did not think we could build within the time frame of the next sprint. The team told the client we could build a mock website that would show how the application would be updated and could be built upon in the future and if we had time in the sprint we would try to get it to actually update. From this point in the meeting we agreed the requirements to be agreed for the next sprint.</w:t>
       </w:r>
     </w:p>
     <w:p>
@@ -2397,7 +2892,15 @@
     </w:p>
     <w:p>
       <w:r>
-        <w:t>After the client meeting on the final day of the first sprint Kari managed to implement the pinch zoom requirement which she had started looking into during sprint 1 meaning we completed one of the sprint 2 agreed requirements within sprint 1. It was difficult to implement this requirement as Kari was working on the task and doesn’t own an Android phone and you could only test the pinch zoom on an Android device hence only being able to test when around other team members with Android devices. The team then found an emulator called Genymotion which has pinch zoom built in meaning Kari could test the zoom from the laptop. We wanted to implement the zoom because it would be easier to see aspects of the image and aid diagnosis.</w:t>
+        <w:t xml:space="preserve">After the client meeting on the final day of the first sprint Kari managed to implement the pinch zoom requirement which she had started looking into during sprint 1 meaning we completed one of the sprint 2 agreed requirements within sprint 1. It was difficult to implement this requirement as Kari was working on the task and doesn’t own an Android phone and you could only test the pinch zoom on an Android device hence only being able to test when around other team members with Android devices. The team then found an emulator called </w:t>
+      </w:r>
+      <w:proofErr w:type="spellStart"/>
+      <w:r>
+        <w:t>Genymotion</w:t>
+      </w:r>
+      <w:proofErr w:type="spellEnd"/>
+      <w:r>
+        <w:t xml:space="preserve"> which has pinch zoom built in meaning Kari could test the zoom from the laptop. We wanted to implement the zoom because it would be easier to see aspects of the image and aid diagnosis.</w:t>
       </w:r>
     </w:p>
     <w:p>
@@ -2421,12 +2924,52 @@
       </w:r>
       <w:r>
         <w:lastRenderedPageBreak/>
-        <w:t>settings feature of the application it sends the date it was last updated and the current date to a php script called sync. Sync then returns the rows that were added after the last updated date till the current date. It returns these rows via json which the android application then retrieves the data from and adds to database if it doesn’t exist or updates if it does exist.</w:t>
-      </w:r>
-    </w:p>
-    <w:p>
-      <w:r>
-        <w:t>The team handles images in the php by retrieving image and encoding to base 64. The base 64 is then added to the json which when retrieved by android and decoded to bitmap and then the bitmap is then converted to a byte array which can then be inserted into the database as a blob. In sprint 1 the images were stored as drawables with a reference to the name in the database but now they are as blobs in the database.</w:t>
+        <w:t xml:space="preserve">settings feature of the application it sends the date it was last updated and the current date to a </w:t>
+      </w:r>
+      <w:proofErr w:type="spellStart"/>
+      <w:r>
+        <w:t>php</w:t>
+      </w:r>
+      <w:proofErr w:type="spellEnd"/>
+      <w:r>
+        <w:t xml:space="preserve"> script called sync. Sync then returns the rows that were added after the last updated date till the current date. It returns these rows via </w:t>
+      </w:r>
+      <w:proofErr w:type="spellStart"/>
+      <w:r>
+        <w:t>json</w:t>
+      </w:r>
+      <w:proofErr w:type="spellEnd"/>
+      <w:r>
+        <w:t xml:space="preserve"> which the android application then retrieves the data from and adds to database if it doesn’t exist or updates if it does exist.</w:t>
+      </w:r>
+    </w:p>
+    <w:p>
+      <w:r>
+        <w:t xml:space="preserve">The team handles images in the </w:t>
+      </w:r>
+      <w:proofErr w:type="spellStart"/>
+      <w:r>
+        <w:t>php</w:t>
+      </w:r>
+      <w:proofErr w:type="spellEnd"/>
+      <w:r>
+        <w:t xml:space="preserve"> by retrieving image and encoding to base 64. The base 64 is then added to the </w:t>
+      </w:r>
+      <w:proofErr w:type="spellStart"/>
+      <w:r>
+        <w:t>json</w:t>
+      </w:r>
+      <w:proofErr w:type="spellEnd"/>
+      <w:r>
+        <w:t xml:space="preserve"> which when retrieved by android and decoded to bitmap and then the bitmap is then converted to a byte array which can then be inserted into the database as a blob. In sprint 1 the images were stored as </w:t>
+      </w:r>
+      <w:proofErr w:type="spellStart"/>
+      <w:r>
+        <w:t>drawables</w:t>
+      </w:r>
+      <w:proofErr w:type="spellEnd"/>
+      <w:r>
+        <w:t xml:space="preserve"> with a reference to the name in the database but now they are as blobs in the database.</w:t>
       </w:r>
     </w:p>
     <w:p>
@@ -2441,8 +2984,21 @@
     </w:p>
     <w:p>
       <w:r>
-        <w:t xml:space="preserve"> Meeting and retrospectives. Burndown charts ?</w:t>
-      </w:r>
+        <w:t xml:space="preserve"> Meeting and retrospectives. </w:t>
+      </w:r>
+      <w:proofErr w:type="spellStart"/>
+      <w:r>
+        <w:t>Burndown</w:t>
+      </w:r>
+      <w:proofErr w:type="spellEnd"/>
+      <w:r>
+        <w:t xml:space="preserve"> </w:t>
+      </w:r>
+      <w:proofErr w:type="gramStart"/>
+      <w:r>
+        <w:t>charts ?</w:t>
+      </w:r>
+      <w:proofErr w:type="gramEnd"/>
     </w:p>
     <w:p>
       <w:r>
@@ -2763,16 +3319,16 @@
         <w:tblLook w:val="04A0" w:firstRow="1" w:lastRow="0" w:firstColumn="1" w:lastColumn="0" w:noHBand="0" w:noVBand="1"/>
       </w:tblPr>
       <w:tblGrid>
-        <w:gridCol w:w="1035"/>
-        <w:gridCol w:w="814"/>
-        <w:gridCol w:w="568"/>
+        <w:gridCol w:w="1008"/>
+        <w:gridCol w:w="808"/>
+        <w:gridCol w:w="556"/>
         <w:gridCol w:w="1116"/>
-        <w:gridCol w:w="616"/>
+        <w:gridCol w:w="661"/>
       </w:tblGrid>
       <w:tr>
         <w:tc>
           <w:tcPr>
-            <w:tcW w:w="1083" w:type="dxa"/>
+            <w:tcW w:w="1008" w:type="dxa"/>
           </w:tcPr>
           <w:p>
             <w:pPr>
@@ -2789,13 +3345,23 @@
                 <w:sz w:val="18"/>
                 <w:szCs w:val="18"/>
               </w:rPr>
-              <w:t>Participant Num</w:t>
+              <w:t xml:space="preserve">Participant </w:t>
             </w:r>
+            <w:proofErr w:type="spellStart"/>
+            <w:r>
+              <w:rPr>
+                <w:rFonts w:cs="Times New Roman"/>
+                <w:sz w:val="18"/>
+                <w:szCs w:val="18"/>
+              </w:rPr>
+              <w:t>Num</w:t>
+            </w:r>
+            <w:proofErr w:type="spellEnd"/>
           </w:p>
         </w:tc>
         <w:tc>
           <w:tcPr>
-            <w:tcW w:w="824" w:type="dxa"/>
+            <w:tcW w:w="808" w:type="dxa"/>
           </w:tcPr>
           <w:p>
             <w:pPr>
@@ -2816,7 +3382,7 @@
         </w:tc>
         <w:tc>
           <w:tcPr>
-            <w:tcW w:w="590" w:type="dxa"/>
+            <w:tcW w:w="556" w:type="dxa"/>
           </w:tcPr>
           <w:p>
             <w:pPr>
@@ -2874,7 +3440,7 @@
         </w:tc>
         <w:tc>
           <w:tcPr>
-            <w:tcW w:w="536" w:type="dxa"/>
+            <w:tcW w:w="661" w:type="dxa"/>
           </w:tcPr>
           <w:p>
             <w:pPr>
@@ -2884,6 +3450,7 @@
                 <w:szCs w:val="20"/>
               </w:rPr>
             </w:pPr>
+            <w:proofErr w:type="spellStart"/>
             <w:r>
               <w:rPr>
                 <w:rFonts w:cs="Times New Roman"/>
@@ -2891,6 +3458,7 @@
               </w:rPr>
               <w:t>Exp</w:t>
             </w:r>
+            <w:proofErr w:type="spellEnd"/>
           </w:p>
           <w:p>
             <w:pPr>
@@ -2930,7 +3498,7 @@
       <w:tr>
         <w:tc>
           <w:tcPr>
-            <w:tcW w:w="1083" w:type="dxa"/>
+            <w:tcW w:w="1008" w:type="dxa"/>
           </w:tcPr>
           <w:p>
             <w:pPr>
@@ -2940,11 +3508,18 @@
                 <w:szCs w:val="20"/>
               </w:rPr>
             </w:pPr>
+            <w:r>
+              <w:rPr>
+                <w:rFonts w:cs="Times New Roman"/>
+                <w:szCs w:val="20"/>
+              </w:rPr>
+              <w:t>1</w:t>
+            </w:r>
           </w:p>
         </w:tc>
         <w:tc>
           <w:tcPr>
-            <w:tcW w:w="824" w:type="dxa"/>
+            <w:tcW w:w="808" w:type="dxa"/>
           </w:tcPr>
           <w:p>
             <w:pPr>
@@ -2954,11 +3529,18 @@
                 <w:szCs w:val="20"/>
               </w:rPr>
             </w:pPr>
+            <w:r>
+              <w:rPr>
+                <w:rFonts w:cs="Times New Roman"/>
+                <w:szCs w:val="20"/>
+              </w:rPr>
+              <w:t>Male</w:t>
+            </w:r>
           </w:p>
         </w:tc>
         <w:tc>
           <w:tcPr>
-            <w:tcW w:w="590" w:type="dxa"/>
+            <w:tcW w:w="556" w:type="dxa"/>
           </w:tcPr>
           <w:p>
             <w:pPr>
@@ -2968,6 +3550,13 @@
                 <w:szCs w:val="20"/>
               </w:rPr>
             </w:pPr>
+            <w:r>
+              <w:rPr>
+                <w:rFonts w:cs="Times New Roman"/>
+                <w:szCs w:val="20"/>
+              </w:rPr>
+              <w:t>21</w:t>
+            </w:r>
           </w:p>
         </w:tc>
         <w:tc>
@@ -2982,11 +3571,18 @@
                 <w:szCs w:val="20"/>
               </w:rPr>
             </w:pPr>
+            <w:r>
+              <w:rPr>
+                <w:rFonts w:cs="Times New Roman"/>
+                <w:szCs w:val="20"/>
+              </w:rPr>
+              <w:t>No</w:t>
+            </w:r>
           </w:p>
         </w:tc>
         <w:tc>
           <w:tcPr>
-            <w:tcW w:w="536" w:type="dxa"/>
+            <w:tcW w:w="661" w:type="dxa"/>
           </w:tcPr>
           <w:p>
             <w:pPr>
@@ -2996,13 +3592,20 @@
                 <w:szCs w:val="20"/>
               </w:rPr>
             </w:pPr>
+            <w:r>
+              <w:rPr>
+                <w:rFonts w:cs="Times New Roman"/>
+                <w:szCs w:val="20"/>
+              </w:rPr>
+              <w:t>Good</w:t>
+            </w:r>
           </w:p>
         </w:tc>
       </w:tr>
       <w:tr>
         <w:tc>
           <w:tcPr>
-            <w:tcW w:w="1083" w:type="dxa"/>
+            <w:tcW w:w="1008" w:type="dxa"/>
           </w:tcPr>
           <w:p>
             <w:pPr>
@@ -3012,11 +3615,18 @@
                 <w:szCs w:val="20"/>
               </w:rPr>
             </w:pPr>
+            <w:r>
+              <w:rPr>
+                <w:rFonts w:cs="Times New Roman"/>
+                <w:szCs w:val="20"/>
+              </w:rPr>
+              <w:t>2</w:t>
+            </w:r>
           </w:p>
         </w:tc>
         <w:tc>
           <w:tcPr>
-            <w:tcW w:w="824" w:type="dxa"/>
+            <w:tcW w:w="808" w:type="dxa"/>
           </w:tcPr>
           <w:p>
             <w:pPr>
@@ -3026,11 +3636,18 @@
                 <w:szCs w:val="20"/>
               </w:rPr>
             </w:pPr>
+            <w:r>
+              <w:rPr>
+                <w:rFonts w:cs="Times New Roman"/>
+                <w:szCs w:val="20"/>
+              </w:rPr>
+              <w:t>Male</w:t>
+            </w:r>
           </w:p>
         </w:tc>
         <w:tc>
           <w:tcPr>
-            <w:tcW w:w="590" w:type="dxa"/>
+            <w:tcW w:w="556" w:type="dxa"/>
           </w:tcPr>
           <w:p>
             <w:pPr>
@@ -3040,6 +3657,13 @@
                 <w:szCs w:val="20"/>
               </w:rPr>
             </w:pPr>
+            <w:r>
+              <w:rPr>
+                <w:rFonts w:cs="Times New Roman"/>
+                <w:szCs w:val="20"/>
+              </w:rPr>
+              <w:t>20</w:t>
+            </w:r>
           </w:p>
         </w:tc>
         <w:tc>
@@ -3054,11 +3678,18 @@
                 <w:szCs w:val="20"/>
               </w:rPr>
             </w:pPr>
+            <w:r>
+              <w:rPr>
+                <w:rFonts w:cs="Times New Roman"/>
+                <w:szCs w:val="20"/>
+              </w:rPr>
+              <w:t>No</w:t>
+            </w:r>
           </w:p>
         </w:tc>
         <w:tc>
           <w:tcPr>
-            <w:tcW w:w="536" w:type="dxa"/>
+            <w:tcW w:w="661" w:type="dxa"/>
           </w:tcPr>
           <w:p>
             <w:pPr>
@@ -3068,13 +3699,20 @@
                 <w:szCs w:val="20"/>
               </w:rPr>
             </w:pPr>
+            <w:r>
+              <w:rPr>
+                <w:rFonts w:cs="Times New Roman"/>
+                <w:szCs w:val="20"/>
+              </w:rPr>
+              <w:t>Good</w:t>
+            </w:r>
           </w:p>
         </w:tc>
       </w:tr>
       <w:tr>
         <w:tc>
           <w:tcPr>
-            <w:tcW w:w="1083" w:type="dxa"/>
+            <w:tcW w:w="1008" w:type="dxa"/>
           </w:tcPr>
           <w:p>
             <w:pPr>
@@ -3084,11 +3722,18 @@
                 <w:szCs w:val="20"/>
               </w:rPr>
             </w:pPr>
+            <w:r>
+              <w:rPr>
+                <w:rFonts w:cs="Times New Roman"/>
+                <w:szCs w:val="20"/>
+              </w:rPr>
+              <w:t>3</w:t>
+            </w:r>
           </w:p>
         </w:tc>
         <w:tc>
           <w:tcPr>
-            <w:tcW w:w="824" w:type="dxa"/>
+            <w:tcW w:w="808" w:type="dxa"/>
           </w:tcPr>
           <w:p>
             <w:pPr>
@@ -3098,11 +3743,18 @@
                 <w:szCs w:val="20"/>
               </w:rPr>
             </w:pPr>
+            <w:r>
+              <w:rPr>
+                <w:rFonts w:cs="Times New Roman"/>
+                <w:szCs w:val="20"/>
+              </w:rPr>
+              <w:t>Male</w:t>
+            </w:r>
           </w:p>
         </w:tc>
         <w:tc>
           <w:tcPr>
-            <w:tcW w:w="590" w:type="dxa"/>
+            <w:tcW w:w="556" w:type="dxa"/>
           </w:tcPr>
           <w:p>
             <w:pPr>
@@ -3112,6 +3764,13 @@
                 <w:szCs w:val="20"/>
               </w:rPr>
             </w:pPr>
+            <w:r>
+              <w:rPr>
+                <w:rFonts w:cs="Times New Roman"/>
+                <w:szCs w:val="20"/>
+              </w:rPr>
+              <w:t>21</w:t>
+            </w:r>
           </w:p>
         </w:tc>
         <w:tc>
@@ -3126,11 +3785,18 @@
                 <w:szCs w:val="20"/>
               </w:rPr>
             </w:pPr>
+            <w:r>
+              <w:rPr>
+                <w:rFonts w:cs="Times New Roman"/>
+                <w:szCs w:val="20"/>
+              </w:rPr>
+              <w:t>No</w:t>
+            </w:r>
           </w:p>
         </w:tc>
         <w:tc>
           <w:tcPr>
-            <w:tcW w:w="536" w:type="dxa"/>
+            <w:tcW w:w="661" w:type="dxa"/>
           </w:tcPr>
           <w:p>
             <w:pPr>
@@ -3140,13 +3806,20 @@
                 <w:szCs w:val="20"/>
               </w:rPr>
             </w:pPr>
+            <w:r>
+              <w:rPr>
+                <w:rFonts w:cs="Times New Roman"/>
+                <w:szCs w:val="20"/>
+              </w:rPr>
+              <w:t>Good</w:t>
+            </w:r>
           </w:p>
         </w:tc>
       </w:tr>
       <w:tr>
         <w:tc>
           <w:tcPr>
-            <w:tcW w:w="1083" w:type="dxa"/>
+            <w:tcW w:w="1008" w:type="dxa"/>
           </w:tcPr>
           <w:p>
             <w:pPr>
@@ -3156,11 +3829,18 @@
                 <w:szCs w:val="20"/>
               </w:rPr>
             </w:pPr>
+            <w:r>
+              <w:rPr>
+                <w:rFonts w:cs="Times New Roman"/>
+                <w:szCs w:val="20"/>
+              </w:rPr>
+              <w:t>4</w:t>
+            </w:r>
           </w:p>
         </w:tc>
         <w:tc>
           <w:tcPr>
-            <w:tcW w:w="824" w:type="dxa"/>
+            <w:tcW w:w="808" w:type="dxa"/>
           </w:tcPr>
           <w:p>
             <w:pPr>
@@ -3170,11 +3850,18 @@
                 <w:szCs w:val="20"/>
               </w:rPr>
             </w:pPr>
+            <w:r>
+              <w:rPr>
+                <w:rFonts w:cs="Times New Roman"/>
+                <w:szCs w:val="20"/>
+              </w:rPr>
+              <w:t>Male</w:t>
+            </w:r>
           </w:p>
         </w:tc>
         <w:tc>
           <w:tcPr>
-            <w:tcW w:w="590" w:type="dxa"/>
+            <w:tcW w:w="556" w:type="dxa"/>
           </w:tcPr>
           <w:p>
             <w:pPr>
@@ -3184,6 +3871,13 @@
                 <w:szCs w:val="20"/>
               </w:rPr>
             </w:pPr>
+            <w:r>
+              <w:rPr>
+                <w:rFonts w:cs="Times New Roman"/>
+                <w:szCs w:val="20"/>
+              </w:rPr>
+              <w:t>20</w:t>
+            </w:r>
           </w:p>
         </w:tc>
         <w:tc>
@@ -3198,11 +3892,18 @@
                 <w:szCs w:val="20"/>
               </w:rPr>
             </w:pPr>
+            <w:r>
+              <w:rPr>
+                <w:rFonts w:cs="Times New Roman"/>
+                <w:szCs w:val="20"/>
+              </w:rPr>
+              <w:t>No</w:t>
+            </w:r>
           </w:p>
         </w:tc>
         <w:tc>
           <w:tcPr>
-            <w:tcW w:w="536" w:type="dxa"/>
+            <w:tcW w:w="661" w:type="dxa"/>
           </w:tcPr>
           <w:p>
             <w:pPr>
@@ -3212,13 +3913,20 @@
                 <w:szCs w:val="20"/>
               </w:rPr>
             </w:pPr>
+            <w:r>
+              <w:rPr>
+                <w:rFonts w:cs="Times New Roman"/>
+                <w:szCs w:val="20"/>
+              </w:rPr>
+              <w:t>Not bad</w:t>
+            </w:r>
           </w:p>
         </w:tc>
       </w:tr>
       <w:tr>
         <w:tc>
           <w:tcPr>
-            <w:tcW w:w="1083" w:type="dxa"/>
+            <w:tcW w:w="1008" w:type="dxa"/>
           </w:tcPr>
           <w:p>
             <w:pPr>
@@ -3228,11 +3936,18 @@
                 <w:szCs w:val="20"/>
               </w:rPr>
             </w:pPr>
+            <w:r>
+              <w:rPr>
+                <w:rFonts w:cs="Times New Roman"/>
+                <w:szCs w:val="20"/>
+              </w:rPr>
+              <w:t>5</w:t>
+            </w:r>
           </w:p>
         </w:tc>
         <w:tc>
           <w:tcPr>
-            <w:tcW w:w="824" w:type="dxa"/>
+            <w:tcW w:w="808" w:type="dxa"/>
           </w:tcPr>
           <w:p>
             <w:pPr>
@@ -3242,11 +3957,18 @@
                 <w:szCs w:val="20"/>
               </w:rPr>
             </w:pPr>
+            <w:r>
+              <w:rPr>
+                <w:rFonts w:cs="Times New Roman"/>
+                <w:szCs w:val="20"/>
+              </w:rPr>
+              <w:t>Female</w:t>
+            </w:r>
           </w:p>
         </w:tc>
         <w:tc>
           <w:tcPr>
-            <w:tcW w:w="590" w:type="dxa"/>
+            <w:tcW w:w="556" w:type="dxa"/>
           </w:tcPr>
           <w:p>
             <w:pPr>
@@ -3256,6 +3978,13 @@
                 <w:szCs w:val="20"/>
               </w:rPr>
             </w:pPr>
+            <w:r>
+              <w:rPr>
+                <w:rFonts w:cs="Times New Roman"/>
+                <w:szCs w:val="20"/>
+              </w:rPr>
+              <w:t>48</w:t>
+            </w:r>
           </w:p>
         </w:tc>
         <w:tc>
@@ -3270,11 +3999,18 @@
                 <w:szCs w:val="20"/>
               </w:rPr>
             </w:pPr>
+            <w:r>
+              <w:rPr>
+                <w:rFonts w:cs="Times New Roman"/>
+                <w:szCs w:val="20"/>
+              </w:rPr>
+              <w:t>No</w:t>
+            </w:r>
           </w:p>
         </w:tc>
         <w:tc>
           <w:tcPr>
-            <w:tcW w:w="536" w:type="dxa"/>
+            <w:tcW w:w="661" w:type="dxa"/>
           </w:tcPr>
           <w:p>
             <w:pPr>
@@ -3284,13 +4020,20 @@
                 <w:szCs w:val="20"/>
               </w:rPr>
             </w:pPr>
+            <w:r>
+              <w:rPr>
+                <w:rFonts w:cs="Times New Roman"/>
+                <w:szCs w:val="20"/>
+              </w:rPr>
+              <w:t>Not bad</w:t>
+            </w:r>
           </w:p>
         </w:tc>
       </w:tr>
       <w:tr>
         <w:tc>
           <w:tcPr>
-            <w:tcW w:w="1083" w:type="dxa"/>
+            <w:tcW w:w="1008" w:type="dxa"/>
           </w:tcPr>
           <w:p>
             <w:pPr>
@@ -3300,11 +4043,18 @@
                 <w:szCs w:val="20"/>
               </w:rPr>
             </w:pPr>
+            <w:r>
+              <w:rPr>
+                <w:rFonts w:cs="Times New Roman"/>
+                <w:szCs w:val="20"/>
+              </w:rPr>
+              <w:t>6</w:t>
+            </w:r>
           </w:p>
         </w:tc>
         <w:tc>
           <w:tcPr>
-            <w:tcW w:w="824" w:type="dxa"/>
+            <w:tcW w:w="808" w:type="dxa"/>
           </w:tcPr>
           <w:p>
             <w:pPr>
@@ -3314,11 +4064,18 @@
                 <w:szCs w:val="20"/>
               </w:rPr>
             </w:pPr>
+            <w:r>
+              <w:rPr>
+                <w:rFonts w:cs="Times New Roman"/>
+                <w:szCs w:val="20"/>
+              </w:rPr>
+              <w:t>Male</w:t>
+            </w:r>
           </w:p>
         </w:tc>
         <w:tc>
           <w:tcPr>
-            <w:tcW w:w="590" w:type="dxa"/>
+            <w:tcW w:w="556" w:type="dxa"/>
           </w:tcPr>
           <w:p>
             <w:pPr>
@@ -3328,6 +4085,13 @@
                 <w:szCs w:val="20"/>
               </w:rPr>
             </w:pPr>
+            <w:r>
+              <w:rPr>
+                <w:rFonts w:cs="Times New Roman"/>
+                <w:szCs w:val="20"/>
+              </w:rPr>
+              <w:t>49</w:t>
+            </w:r>
           </w:p>
         </w:tc>
         <w:tc>
@@ -3342,11 +4106,18 @@
                 <w:szCs w:val="20"/>
               </w:rPr>
             </w:pPr>
+            <w:r>
+              <w:rPr>
+                <w:rFonts w:cs="Times New Roman"/>
+                <w:szCs w:val="20"/>
+              </w:rPr>
+              <w:t>No</w:t>
+            </w:r>
           </w:p>
         </w:tc>
         <w:tc>
           <w:tcPr>
-            <w:tcW w:w="536" w:type="dxa"/>
+            <w:tcW w:w="661" w:type="dxa"/>
           </w:tcPr>
           <w:p>
             <w:pPr>
@@ -3356,13 +4127,20 @@
                 <w:szCs w:val="20"/>
               </w:rPr>
             </w:pPr>
+            <w:r>
+              <w:rPr>
+                <w:rFonts w:cs="Times New Roman"/>
+                <w:szCs w:val="20"/>
+              </w:rPr>
+              <w:t>Not bad</w:t>
+            </w:r>
           </w:p>
         </w:tc>
       </w:tr>
       <w:tr>
         <w:tc>
           <w:tcPr>
-            <w:tcW w:w="1083" w:type="dxa"/>
+            <w:tcW w:w="1008" w:type="dxa"/>
           </w:tcPr>
           <w:p>
             <w:pPr>
@@ -3372,11 +4150,18 @@
                 <w:szCs w:val="20"/>
               </w:rPr>
             </w:pPr>
+            <w:r>
+              <w:rPr>
+                <w:rFonts w:cs="Times New Roman"/>
+                <w:szCs w:val="20"/>
+              </w:rPr>
+              <w:t>7</w:t>
+            </w:r>
           </w:p>
         </w:tc>
         <w:tc>
           <w:tcPr>
-            <w:tcW w:w="824" w:type="dxa"/>
+            <w:tcW w:w="808" w:type="dxa"/>
           </w:tcPr>
           <w:p>
             <w:pPr>
@@ -3386,11 +4171,18 @@
                 <w:szCs w:val="20"/>
               </w:rPr>
             </w:pPr>
+            <w:r>
+              <w:rPr>
+                <w:rFonts w:cs="Times New Roman"/>
+                <w:szCs w:val="20"/>
+              </w:rPr>
+              <w:t>Male</w:t>
+            </w:r>
           </w:p>
         </w:tc>
         <w:tc>
           <w:tcPr>
-            <w:tcW w:w="590" w:type="dxa"/>
+            <w:tcW w:w="556" w:type="dxa"/>
           </w:tcPr>
           <w:p>
             <w:pPr>
@@ -3400,6 +4192,13 @@
                 <w:szCs w:val="20"/>
               </w:rPr>
             </w:pPr>
+            <w:r>
+              <w:rPr>
+                <w:rFonts w:cs="Times New Roman"/>
+                <w:szCs w:val="20"/>
+              </w:rPr>
+              <w:t>23</w:t>
+            </w:r>
           </w:p>
         </w:tc>
         <w:tc>
@@ -3414,11 +4213,18 @@
                 <w:szCs w:val="20"/>
               </w:rPr>
             </w:pPr>
+            <w:r>
+              <w:rPr>
+                <w:rFonts w:cs="Times New Roman"/>
+                <w:szCs w:val="20"/>
+              </w:rPr>
+              <w:t>No</w:t>
+            </w:r>
           </w:p>
         </w:tc>
         <w:tc>
           <w:tcPr>
-            <w:tcW w:w="536" w:type="dxa"/>
+            <w:tcW w:w="661" w:type="dxa"/>
           </w:tcPr>
           <w:p>
             <w:pPr>
@@ -3428,6 +4234,121 @@
                 <w:szCs w:val="20"/>
               </w:rPr>
             </w:pPr>
+            <w:r>
+              <w:rPr>
+                <w:rFonts w:cs="Times New Roman"/>
+                <w:szCs w:val="20"/>
+              </w:rPr>
+              <w:t>Good</w:t>
+            </w:r>
+          </w:p>
+        </w:tc>
+      </w:tr>
+      <w:tr>
+        <w:tc>
+          <w:tcPr>
+            <w:tcW w:w="1008" w:type="dxa"/>
+          </w:tcPr>
+          <w:p>
+            <w:pPr>
+              <w:spacing w:line="259" w:lineRule="auto"/>
+              <w:rPr>
+                <w:rFonts w:cs="Times New Roman"/>
+                <w:szCs w:val="20"/>
+              </w:rPr>
+            </w:pPr>
+            <w:r>
+              <w:rPr>
+                <w:rFonts w:cs="Times New Roman"/>
+                <w:szCs w:val="20"/>
+              </w:rPr>
+              <w:lastRenderedPageBreak/>
+              <w:t>8</w:t>
+            </w:r>
+          </w:p>
+        </w:tc>
+        <w:tc>
+          <w:tcPr>
+            <w:tcW w:w="808" w:type="dxa"/>
+          </w:tcPr>
+          <w:p>
+            <w:pPr>
+              <w:spacing w:line="259" w:lineRule="auto"/>
+              <w:rPr>
+                <w:rFonts w:cs="Times New Roman"/>
+                <w:szCs w:val="20"/>
+              </w:rPr>
+            </w:pPr>
+            <w:r>
+              <w:rPr>
+                <w:rFonts w:cs="Times New Roman"/>
+                <w:szCs w:val="20"/>
+              </w:rPr>
+              <w:t>Male</w:t>
+            </w:r>
+          </w:p>
+        </w:tc>
+        <w:tc>
+          <w:tcPr>
+            <w:tcW w:w="556" w:type="dxa"/>
+          </w:tcPr>
+          <w:p>
+            <w:pPr>
+              <w:spacing w:line="259" w:lineRule="auto"/>
+              <w:rPr>
+                <w:rFonts w:cs="Times New Roman"/>
+                <w:szCs w:val="20"/>
+              </w:rPr>
+            </w:pPr>
+            <w:r>
+              <w:rPr>
+                <w:rFonts w:cs="Times New Roman"/>
+                <w:szCs w:val="20"/>
+              </w:rPr>
+              <w:t>50</w:t>
+            </w:r>
+          </w:p>
+        </w:tc>
+        <w:tc>
+          <w:tcPr>
+            <w:tcW w:w="1116" w:type="dxa"/>
+          </w:tcPr>
+          <w:p>
+            <w:pPr>
+              <w:spacing w:line="259" w:lineRule="auto"/>
+              <w:rPr>
+                <w:rFonts w:cs="Times New Roman"/>
+                <w:szCs w:val="20"/>
+              </w:rPr>
+            </w:pPr>
+            <w:r>
+              <w:rPr>
+                <w:rFonts w:cs="Times New Roman"/>
+                <w:szCs w:val="20"/>
+              </w:rPr>
+              <w:t>Yes</w:t>
+            </w:r>
+          </w:p>
+        </w:tc>
+        <w:tc>
+          <w:tcPr>
+            <w:tcW w:w="661" w:type="dxa"/>
+          </w:tcPr>
+          <w:p>
+            <w:pPr>
+              <w:spacing w:line="259" w:lineRule="auto"/>
+              <w:rPr>
+                <w:rFonts w:cs="Times New Roman"/>
+                <w:szCs w:val="20"/>
+              </w:rPr>
+            </w:pPr>
+            <w:r>
+              <w:rPr>
+                <w:rFonts w:cs="Times New Roman"/>
+                <w:szCs w:val="20"/>
+              </w:rPr>
+              <w:t>Not bad</w:t>
+            </w:r>
           </w:p>
         </w:tc>
       </w:tr>
@@ -3454,15 +4375,23 @@
           <w:rFonts w:cs="Times New Roman"/>
           <w:szCs w:val="20"/>
         </w:rPr>
-        <w:t xml:space="preserve">To evaluate the application we noted what was said during the user testing when they looked at different </w:t>
-      </w:r>
-      <w:r>
-        <w:rPr>
-          <w:rFonts w:cs="Times New Roman"/>
-          <w:szCs w:val="20"/>
-        </w:rPr>
-        <w:lastRenderedPageBreak/>
-        <w:t xml:space="preserve">aspects of the app and asked them to fill out a System Usability Scale form.  The system usability scale </w:t>
+        <w:t>Participant 9 did not fill out a demographic form but did fill out a SUS due to time constraints at user testing.</w:t>
+      </w:r>
+    </w:p>
+    <w:p>
+      <w:pPr>
+        <w:spacing w:line="259" w:lineRule="auto"/>
+        <w:rPr>
+          <w:rFonts w:cs="Times New Roman"/>
+          <w:szCs w:val="20"/>
+        </w:rPr>
+      </w:pPr>
+      <w:r>
+        <w:rPr>
+          <w:rFonts w:cs="Times New Roman"/>
+          <w:szCs w:val="20"/>
+        </w:rPr>
+        <w:t xml:space="preserve">To evaluate the application we noted what was said during the user testing when they looked at different aspects of the app and asked them to fill out a System Usability Scale form.  The system usability scale </w:t>
       </w:r>
       <w:r>
         <w:rPr>
@@ -3507,7 +4436,19 @@
         </w:sdtContent>
       </w:sdt>
       <w:r>
-        <w:t xml:space="preserve">. The SUS score for our evaluation is </w:t>
+        <w:t>. The</w:t>
+      </w:r>
+      <w:r>
+        <w:t xml:space="preserve"> average</w:t>
+      </w:r>
+      <w:r>
+        <w:t xml:space="preserve"> SUS score for our evaluation is </w:t>
+      </w:r>
+      <w:r>
+        <w:t xml:space="preserve">81.67 which gives our application an A grade from the 9 participants that took in our study. An average of an A grade shows </w:t>
+      </w:r>
+      <w:r>
+        <w:t>that application to be very strong as any score above 68 is considered above average and can be interpreted as a very usable application.</w:t>
       </w:r>
     </w:p>
     <w:p>
@@ -3523,7 +4464,35 @@
           <w:rFonts w:cs="Times New Roman"/>
           <w:szCs w:val="20"/>
         </w:rPr>
-        <w:t>The comments made in during testing is…..</w:t>
+        <w:t>The co</w:t>
+      </w:r>
+      <w:r>
+        <w:rPr>
+          <w:rFonts w:cs="Times New Roman"/>
+          <w:szCs w:val="20"/>
+        </w:rPr>
+        <w:t>m</w:t>
+      </w:r>
+      <w:r>
+        <w:rPr>
+          <w:rFonts w:cs="Times New Roman"/>
+          <w:szCs w:val="20"/>
+        </w:rPr>
+        <w:t>ments made during</w:t>
+      </w:r>
+      <w:r>
+        <w:rPr>
+          <w:rFonts w:cs="Times New Roman"/>
+          <w:szCs w:val="20"/>
+        </w:rPr>
+        <w:t xml:space="preserve"> testing was participants </w:t>
+      </w:r>
+      <w:r>
+        <w:rPr>
+          <w:rFonts w:cs="Times New Roman"/>
+          <w:szCs w:val="20"/>
+        </w:rPr>
+        <w:t>found it clear, they would use it again and the zoom image is handy. Improvements suggested by users were having when the description mentions a test having a link to that test in the video and making the search more sophisticated for symptoms.</w:t>
       </w:r>
     </w:p>
     <w:p>
@@ -3539,7 +4508,23 @@
           <w:rFonts w:cs="Times New Roman"/>
           <w:szCs w:val="20"/>
         </w:rPr>
-        <w:t>Overall the results from our study are……</w:t>
+        <w:t>Overal</w:t>
+      </w:r>
+      <w:r>
+        <w:rPr>
+          <w:rFonts w:cs="Times New Roman"/>
+          <w:szCs w:val="20"/>
+        </w:rPr>
+        <w:t>l the results from our study are really good. The SUS scores show we have a very usable application and comments made show we have a good application that still has room to be built on. The team believe the evaluation show the application has strong potential</w:t>
+      </w:r>
+      <w:bookmarkStart w:id="0" w:name="_GoBack"/>
+      <w:bookmarkEnd w:id="0"/>
+      <w:r>
+        <w:rPr>
+          <w:rFonts w:cs="Times New Roman"/>
+          <w:szCs w:val="20"/>
+        </w:rPr>
+        <w:t xml:space="preserve"> </w:t>
       </w:r>
     </w:p>
     <w:p>
@@ -3570,7 +4555,39 @@
           <w:rFonts w:cs="Times New Roman"/>
           <w:szCs w:val="20"/>
         </w:rPr>
-        <w:t xml:space="preserve"> of September on the final day of the team’s first sprint. The team gained good feedback from the client with minor changes being asked for such as could the glossary page which was originally a listview be more image oriented and remove the name of the disease next to the image. This then resulted in the application having a gridview to display the glossary which was more gallery based and image oriented. In the meeting the client made clear she thought pinch zoom would be a good feature and this was implemented after the meeting. In the meeting the team observed the client had issues closing the zoomed images so they enlarged the buttons for this. The second client meeting occurred on the 29</w:t>
+        <w:t xml:space="preserve"> of September on the final day of the team’s first sprint. The team gained good feedback from the client with minor changes being asked for such as could the glossary page which was originally a </w:t>
+      </w:r>
+      <w:proofErr w:type="spellStart"/>
+      <w:r>
+        <w:rPr>
+          <w:rFonts w:cs="Times New Roman"/>
+          <w:szCs w:val="20"/>
+        </w:rPr>
+        <w:t>listview</w:t>
+      </w:r>
+      <w:proofErr w:type="spellEnd"/>
+      <w:r>
+        <w:rPr>
+          <w:rFonts w:cs="Times New Roman"/>
+          <w:szCs w:val="20"/>
+        </w:rPr>
+        <w:t xml:space="preserve"> be more image oriented and remove the name of the disease next to the image. This then resulted in the application having a </w:t>
+      </w:r>
+      <w:proofErr w:type="spellStart"/>
+      <w:r>
+        <w:rPr>
+          <w:rFonts w:cs="Times New Roman"/>
+          <w:szCs w:val="20"/>
+        </w:rPr>
+        <w:t>gridview</w:t>
+      </w:r>
+      <w:proofErr w:type="spellEnd"/>
+      <w:r>
+        <w:rPr>
+          <w:rFonts w:cs="Times New Roman"/>
+          <w:szCs w:val="20"/>
+        </w:rPr>
+        <w:t xml:space="preserve"> to display the glossary which was more gallery based and image oriented. In the meeting the client made clear she thought pinch zoom would be a good feature and this was implemented after the meeting. In the meeting the team observed the client had issues closing the zoomed images so they enlarged the buttons for this. The second client meeting occurred on the 29</w:t>
       </w:r>
       <w:r>
         <w:rPr>
@@ -3585,7 +4602,15 @@
           <w:rFonts w:cs="Times New Roman"/>
           <w:szCs w:val="20"/>
         </w:rPr>
-        <w:t xml:space="preserve"> of September where the team showed the progress being made during sprint 2. In general the client had no negative feedback from the meeting and made some suggestions about the search bar which we made to the application. On Wednesday 1</w:t>
+        <w:t xml:space="preserve"> of September where the team showed the progress being made during sprint 2. In general the client had no negative feedback from the meeting and made some suggestions about the </w:t>
+      </w:r>
+      <w:r>
+        <w:rPr>
+          <w:rFonts w:cs="Times New Roman"/>
+          <w:szCs w:val="20"/>
+        </w:rPr>
+        <w:lastRenderedPageBreak/>
+        <w:t>search bar which we made to the application. On Wednesday 1</w:t>
       </w:r>
       <w:r>
         <w:rPr>
@@ -3616,7 +4641,39 @@
           <w:rFonts w:cs="Times New Roman"/>
           <w:szCs w:val="20"/>
         </w:rPr>
-        <w:t>As stated in the implementation section of the report. The application didn’t change to much from the original sketches in the majority of cases design changes to the application came from client feedback for example the client suggested a header in the glossary page just explaining it’s the glossary page or the change from listview to gridview to make the application more image oriented as suggested by the client. Suggestions like this caused changes from the original design in the application.</w:t>
+        <w:t xml:space="preserve">As stated in the implementation section of the report. The application didn’t change to much from the original sketches in the majority of cases design changes to the application came from client feedback for example the client suggested a header in the glossary page just explaining it’s the glossary page or the change from </w:t>
+      </w:r>
+      <w:proofErr w:type="spellStart"/>
+      <w:r>
+        <w:rPr>
+          <w:rFonts w:cs="Times New Roman"/>
+          <w:szCs w:val="20"/>
+        </w:rPr>
+        <w:t>listview</w:t>
+      </w:r>
+      <w:proofErr w:type="spellEnd"/>
+      <w:r>
+        <w:rPr>
+          <w:rFonts w:cs="Times New Roman"/>
+          <w:szCs w:val="20"/>
+        </w:rPr>
+        <w:t xml:space="preserve"> to </w:t>
+      </w:r>
+      <w:proofErr w:type="spellStart"/>
+      <w:r>
+        <w:rPr>
+          <w:rFonts w:cs="Times New Roman"/>
+          <w:szCs w:val="20"/>
+        </w:rPr>
+        <w:t>gridview</w:t>
+      </w:r>
+      <w:proofErr w:type="spellEnd"/>
+      <w:r>
+        <w:rPr>
+          <w:rFonts w:cs="Times New Roman"/>
+          <w:szCs w:val="20"/>
+        </w:rPr>
+        <w:t xml:space="preserve"> to make the application more image oriented as suggested by the client. Suggestions like this caused changes from the original design in the application.</w:t>
       </w:r>
     </w:p>
     <w:p>
@@ -3645,87 +4702,114 @@
           <w:rFonts w:cs="Times New Roman"/>
           <w:szCs w:val="20"/>
         </w:rPr>
-        <w:t xml:space="preserve">application uses a minute amount of battery which meets the client’s requirements. The application also </w:t>
-      </w:r>
-      <w:r>
-        <w:rPr>
-          <w:rFonts w:cs="Times New Roman"/>
-          <w:szCs w:val="20"/>
-        </w:rPr>
+        <w:t xml:space="preserve">application uses a minute amount of battery which meets the client’s requirements. The application also works well offline which meets another non-functional requirement and in terms of sunlight affecting the quality of the images really depends on the device screen quality and brightness on the phone and is out with our control. In terms of scalability the use of the website to update/insert into the application it means the application will also be scalable although this does have some areas to be built on but does meet the </w:t>
+      </w:r>
+      <w:r>
+        <w:rPr>
+          <w:rFonts w:cs="Times New Roman"/>
+          <w:szCs w:val="20"/>
+        </w:rPr>
+        <w:t>client’s</w:t>
+      </w:r>
+      <w:r>
+        <w:rPr>
+          <w:rFonts w:cs="Times New Roman"/>
+          <w:szCs w:val="20"/>
+        </w:rPr>
+        <w:t xml:space="preserve"> non-functional</w:t>
+      </w:r>
+      <w:r>
+        <w:rPr>
+          <w:rFonts w:cs="Times New Roman"/>
+          <w:szCs w:val="20"/>
+        </w:rPr>
+        <w:t xml:space="preserve"> </w:t>
+      </w:r>
+      <w:r>
+        <w:rPr>
+          <w:rFonts w:cs="Times New Roman"/>
+          <w:szCs w:val="20"/>
+        </w:rPr>
+        <w:t xml:space="preserve">requirement of </w:t>
+      </w:r>
+      <w:r>
+        <w:rPr>
+          <w:rFonts w:cs="Times New Roman"/>
+          <w:szCs w:val="20"/>
+        </w:rPr>
+        <w:t xml:space="preserve">scalability. </w:t>
+      </w:r>
+    </w:p>
+    <w:p>
+      <w:pPr>
+        <w:rPr>
+          <w:rFonts w:cs="Times New Roman"/>
+          <w:szCs w:val="20"/>
+        </w:rPr>
+      </w:pPr>
+      <w:r>
+        <w:rPr>
+          <w:rFonts w:cs="Times New Roman"/>
+          <w:szCs w:val="20"/>
+        </w:rPr>
+        <w:t>From</w:t>
+      </w:r>
+      <w:r>
+        <w:rPr>
+          <w:rFonts w:cs="Times New Roman"/>
+          <w:szCs w:val="20"/>
+        </w:rPr>
+        <w:t xml:space="preserve"> the evaluations we can see that we have tried our hardest to build the application to the client’s expectations and requirements based on feedback over the 3 weeks. We have managed to meet not only the functional requirements but also the non-functional requirements for the application. We received strong feedback from our user testing showing the application is usable, clear and easy to understand showing it has clear potential for the future</w:t>
+      </w:r>
+      <w:r>
+        <w:rPr>
+          <w:rFonts w:cs="Times New Roman"/>
+          <w:szCs w:val="20"/>
+        </w:rPr>
+        <w:t>.</w:t>
+      </w:r>
+    </w:p>
+    <w:p>
+      <w:pPr>
+        <w:rPr>
+          <w:b/>
+        </w:rPr>
+      </w:pPr>
+      <w:r>
+        <w:rPr>
+          <w:b/>
+        </w:rPr>
+        <w:t>Final product</w:t>
+      </w:r>
+    </w:p>
+    <w:p>
+      <w:r>
+        <w:t xml:space="preserve">The final product is an android application and a website. The application has 4 tabs at the top of the application which represent glossary, expert system, video and settings. </w:t>
+      </w:r>
+    </w:p>
+    <w:p>
+      <w:r>
+        <w:t xml:space="preserve">Within the glossary tab is a fragment where you can search a disease or view diseases by type. If you search a disease it will return all diseases relating to the name in a </w:t>
+      </w:r>
+      <w:proofErr w:type="spellStart"/>
+      <w:r>
+        <w:t>listview</w:t>
+      </w:r>
+      <w:proofErr w:type="spellEnd"/>
+      <w:r>
+        <w:t xml:space="preserve"> and then if you click on the item it takes you to an information page about this disease. If you search by type it will take you to a </w:t>
+      </w:r>
+      <w:proofErr w:type="spellStart"/>
+      <w:r>
+        <w:t>gridview</w:t>
+      </w:r>
+      <w:proofErr w:type="spellEnd"/>
+      <w:r>
+        <w:t xml:space="preserve"> of images from certain leaf diseases and </w:t>
+      </w:r>
+      <w:r>
         <w:lastRenderedPageBreak/>
-        <w:t xml:space="preserve">works well offline which meets another non-functional requirement and in terms of sunlight affecting the quality of the images really depends on the device screen quality and brightness on the phone and is out with our control. In terms of scalability the use of the website to update/insert into the application it means the application will also be scalable although this does have some areas to be built on but does meet the </w:t>
-      </w:r>
-      <w:r>
-        <w:rPr>
-          <w:rFonts w:cs="Times New Roman"/>
-          <w:szCs w:val="20"/>
-        </w:rPr>
-        <w:t>client’s</w:t>
-      </w:r>
-      <w:r>
-        <w:rPr>
-          <w:rFonts w:cs="Times New Roman"/>
-          <w:szCs w:val="20"/>
-        </w:rPr>
-        <w:t xml:space="preserve"> non-functional</w:t>
-      </w:r>
-      <w:r>
-        <w:rPr>
-          <w:rFonts w:cs="Times New Roman"/>
-          <w:szCs w:val="20"/>
-        </w:rPr>
-        <w:t xml:space="preserve"> </w:t>
-      </w:r>
-      <w:r>
-        <w:rPr>
-          <w:rFonts w:cs="Times New Roman"/>
-          <w:szCs w:val="20"/>
-        </w:rPr>
-        <w:t xml:space="preserve">requirement of </w:t>
-      </w:r>
-      <w:r>
-        <w:rPr>
-          <w:rFonts w:cs="Times New Roman"/>
-          <w:szCs w:val="20"/>
-        </w:rPr>
-        <w:t>scalability. From</w:t>
-      </w:r>
-      <w:r>
-        <w:rPr>
-          <w:rFonts w:cs="Times New Roman"/>
-          <w:szCs w:val="20"/>
-        </w:rPr>
-        <w:t xml:space="preserve"> the evaluations we can see that we have tried our hardest to build the application to the client’s expectations and requirements based on feedback over the 3 weeks. We have managed to meet not only the functional requirements but also the non-functional requirements for the application. We received strong feedback from our user testing showing the application is usable, clear and easy to understand showing it has clear potential for the future</w:t>
-      </w:r>
-      <w:r>
-        <w:rPr>
-          <w:rFonts w:cs="Times New Roman"/>
-          <w:szCs w:val="20"/>
-        </w:rPr>
-        <w:t>.</w:t>
-      </w:r>
-    </w:p>
-    <w:p>
-      <w:pPr>
-        <w:rPr>
-          <w:b/>
-        </w:rPr>
-      </w:pPr>
-      <w:r>
-        <w:rPr>
-          <w:b/>
-        </w:rPr>
-        <w:t>Final product</w:t>
-      </w:r>
-    </w:p>
-    <w:p>
-      <w:r>
-        <w:t xml:space="preserve">The final product is an android application and a website. The application has 4 tabs at the top of the application which represent glossary, expert system, video and settings. </w:t>
-      </w:r>
-    </w:p>
-    <w:p>
-      <w:r>
-        <w:t>Within the glossary tab is a fragment where you can search a disease or view diseases by type. If you search a disease it will return all diseases relating to the name in a listview and then if you click on the item it takes you to an information page about this disease. If you search by type it will take you to a gridview of images from certain leaf diseases and then if you click on the image it will also take you to the further information page.</w:t>
+        <w:t>then if you click on the image it will also take you to the further information page.</w:t>
       </w:r>
     </w:p>
     <w:p>
@@ -3746,11 +4830,6 @@
     <w:p>
       <w:r>
         <w:t>Within the settings tab contains a button which enables the app to sync with the server side database.</w:t>
-      </w:r>
-    </w:p>
-    <w:p>
-      <w:r>
-        <w:t>SCREENSHOTS</w:t>
       </w:r>
     </w:p>
     <w:p>
@@ -3782,8 +4861,155 @@
     </w:p>
     <w:p>
       <w:r>
+        <w:t>Once you have passed the login page you can view the current data in the database. The user can select one of the rows of data and it will take you to a detailed view of the data. At this point you can edit the data you are viewing and update it. Then when the user presses sync in the android app they should then have the updated data.</w:t>
+      </w:r>
+    </w:p>
+    <w:p>
+      <w:r>
+        <w:rPr>
+          <w:noProof/>
+          <w:lang w:eastAsia="en-GB"/>
+        </w:rPr>
+        <w:drawing>
+          <wp:inline distT="0" distB="0" distL="0" distR="0">
+            <wp:extent cx="2640965" cy="1463040"/>
+            <wp:effectExtent l="0" t="0" r="6985" b="3810"/>
+            <wp:docPr id="7" name="Picture 7"/>
+            <wp:cNvGraphicFramePr>
+              <a:graphicFrameLocks xmlns:a="http://schemas.openxmlformats.org/drawingml/2006/main" noChangeAspect="1"/>
+            </wp:cNvGraphicFramePr>
+            <a:graphic xmlns:a="http://schemas.openxmlformats.org/drawingml/2006/main">
+              <a:graphicData uri="http://schemas.openxmlformats.org/drawingml/2006/picture">
+                <pic:pic xmlns:pic="http://schemas.openxmlformats.org/drawingml/2006/picture">
+                  <pic:nvPicPr>
+                    <pic:cNvPr id="7" name="adminPageLogin.png"/>
+                    <pic:cNvPicPr/>
+                  </pic:nvPicPr>
+                  <pic:blipFill>
+                    <a:blip r:embed="rId20" cstate="print">
+                      <a:extLst>
+                        <a:ext uri="{28A0092B-C50C-407E-A947-70E740481C1C}">
+                          <a14:useLocalDpi xmlns:a14="http://schemas.microsoft.com/office/drawing/2010/main" val="0"/>
+                        </a:ext>
+                      </a:extLst>
+                    </a:blip>
+                    <a:stretch>
+                      <a:fillRect/>
+                    </a:stretch>
+                  </pic:blipFill>
+                  <pic:spPr>
+                    <a:xfrm>
+                      <a:off x="0" y="0"/>
+                      <a:ext cx="2640965" cy="1463040"/>
+                    </a:xfrm>
+                    <a:prstGeom prst="rect">
+                      <a:avLst/>
+                    </a:prstGeom>
+                  </pic:spPr>
+                </pic:pic>
+              </a:graphicData>
+            </a:graphic>
+          </wp:inline>
+        </w:drawing>
+      </w:r>
+    </w:p>
+    <w:p>
+      <w:r>
+        <w:rPr>
+          <w:noProof/>
+          <w:lang w:eastAsia="en-GB"/>
+        </w:rPr>
+        <w:drawing>
+          <wp:inline distT="0" distB="0" distL="0" distR="0">
+            <wp:extent cx="2640965" cy="1577340"/>
+            <wp:effectExtent l="0" t="0" r="6985" b="3810"/>
+            <wp:docPr id="8" name="Picture 8"/>
+            <wp:cNvGraphicFramePr>
+              <a:graphicFrameLocks xmlns:a="http://schemas.openxmlformats.org/drawingml/2006/main" noChangeAspect="1"/>
+            </wp:cNvGraphicFramePr>
+            <a:graphic xmlns:a="http://schemas.openxmlformats.org/drawingml/2006/main">
+              <a:graphicData uri="http://schemas.openxmlformats.org/drawingml/2006/picture">
+                <pic:pic xmlns:pic="http://schemas.openxmlformats.org/drawingml/2006/picture">
+                  <pic:nvPicPr>
+                    <pic:cNvPr id="8" name="adminPageView.png"/>
+                    <pic:cNvPicPr/>
+                  </pic:nvPicPr>
+                  <pic:blipFill>
+                    <a:blip r:embed="rId21" cstate="print">
+                      <a:extLst>
+                        <a:ext uri="{28A0092B-C50C-407E-A947-70E740481C1C}">
+                          <a14:useLocalDpi xmlns:a14="http://schemas.microsoft.com/office/drawing/2010/main" val="0"/>
+                        </a:ext>
+                      </a:extLst>
+                    </a:blip>
+                    <a:stretch>
+                      <a:fillRect/>
+                    </a:stretch>
+                  </pic:blipFill>
+                  <pic:spPr>
+                    <a:xfrm>
+                      <a:off x="0" y="0"/>
+                      <a:ext cx="2640965" cy="1577340"/>
+                    </a:xfrm>
+                    <a:prstGeom prst="rect">
+                      <a:avLst/>
+                    </a:prstGeom>
+                  </pic:spPr>
+                </pic:pic>
+              </a:graphicData>
+            </a:graphic>
+          </wp:inline>
+        </w:drawing>
+      </w:r>
+    </w:p>
+    <w:p>
+      <w:r>
+        <w:rPr>
+          <w:noProof/>
+          <w:lang w:eastAsia="en-GB"/>
+        </w:rPr>
         <w:lastRenderedPageBreak/>
-        <w:t>Once you have passed the login page you can view the current data in the database. The user can select one of the rows of data and it will take you to a detailed view of the data. At this point you can edit the data you are viewing and update it. Then when the user presses sync in the android app they should then have the updated data.</w:t>
+        <w:drawing>
+          <wp:inline distT="0" distB="0" distL="0" distR="0">
+            <wp:extent cx="2640965" cy="1676400"/>
+            <wp:effectExtent l="0" t="0" r="6985" b="0"/>
+            <wp:docPr id="9" name="Picture 9"/>
+            <wp:cNvGraphicFramePr>
+              <a:graphicFrameLocks xmlns:a="http://schemas.openxmlformats.org/drawingml/2006/main" noChangeAspect="1"/>
+            </wp:cNvGraphicFramePr>
+            <a:graphic xmlns:a="http://schemas.openxmlformats.org/drawingml/2006/main">
+              <a:graphicData uri="http://schemas.openxmlformats.org/drawingml/2006/picture">
+                <pic:pic xmlns:pic="http://schemas.openxmlformats.org/drawingml/2006/picture">
+                  <pic:nvPicPr>
+                    <pic:cNvPr id="9" name="adminPageDetailedView.png"/>
+                    <pic:cNvPicPr/>
+                  </pic:nvPicPr>
+                  <pic:blipFill>
+                    <a:blip r:embed="rId22" cstate="print">
+                      <a:extLst>
+                        <a:ext uri="{28A0092B-C50C-407E-A947-70E740481C1C}">
+                          <a14:useLocalDpi xmlns:a14="http://schemas.microsoft.com/office/drawing/2010/main" val="0"/>
+                        </a:ext>
+                      </a:extLst>
+                    </a:blip>
+                    <a:stretch>
+                      <a:fillRect/>
+                    </a:stretch>
+                  </pic:blipFill>
+                  <pic:spPr>
+                    <a:xfrm>
+                      <a:off x="0" y="0"/>
+                      <a:ext cx="2640965" cy="1676400"/>
+                    </a:xfrm>
+                    <a:prstGeom prst="rect">
+                      <a:avLst/>
+                    </a:prstGeom>
+                  </pic:spPr>
+                </pic:pic>
+              </a:graphicData>
+            </a:graphic>
+          </wp:inline>
+        </w:drawing>
       </w:r>
     </w:p>
     <w:p>
@@ -3792,6 +5018,60 @@
       </w:r>
     </w:p>
     <w:p>
+      <w:r>
+        <w:rPr>
+          <w:noProof/>
+          <w:lang w:eastAsia="en-GB"/>
+        </w:rPr>
+        <w:drawing>
+          <wp:inline distT="0" distB="0" distL="0" distR="0">
+            <wp:extent cx="2640965" cy="1431290"/>
+            <wp:effectExtent l="0" t="0" r="6985" b="0"/>
+            <wp:docPr id="10" name="Picture 10"/>
+            <wp:cNvGraphicFramePr>
+              <a:graphicFrameLocks xmlns:a="http://schemas.openxmlformats.org/drawingml/2006/main" noChangeAspect="1"/>
+            </wp:cNvGraphicFramePr>
+            <a:graphic xmlns:a="http://schemas.openxmlformats.org/drawingml/2006/main">
+              <a:graphicData uri="http://schemas.openxmlformats.org/drawingml/2006/picture">
+                <pic:pic xmlns:pic="http://schemas.openxmlformats.org/drawingml/2006/picture">
+                  <pic:nvPicPr>
+                    <pic:cNvPr id="10" name="adminPageInsert.png"/>
+                    <pic:cNvPicPr/>
+                  </pic:nvPicPr>
+                  <pic:blipFill>
+                    <a:blip r:embed="rId23" cstate="print">
+                      <a:extLst>
+                        <a:ext uri="{28A0092B-C50C-407E-A947-70E740481C1C}">
+                          <a14:useLocalDpi xmlns:a14="http://schemas.microsoft.com/office/drawing/2010/main" val="0"/>
+                        </a:ext>
+                      </a:extLst>
+                    </a:blip>
+                    <a:stretch>
+                      <a:fillRect/>
+                    </a:stretch>
+                  </pic:blipFill>
+                  <pic:spPr>
+                    <a:xfrm>
+                      <a:off x="0" y="0"/>
+                      <a:ext cx="2640965" cy="1431290"/>
+                    </a:xfrm>
+                    <a:prstGeom prst="rect">
+                      <a:avLst/>
+                    </a:prstGeom>
+                  </pic:spPr>
+                </pic:pic>
+              </a:graphicData>
+            </a:graphic>
+          </wp:inline>
+        </w:drawing>
+      </w:r>
+    </w:p>
+    <w:p>
+      <w:r>
+        <w:t>More detailed images can be found in the appendix.</w:t>
+      </w:r>
+    </w:p>
+    <w:p>
       <w:pPr>
         <w:rPr>
           <w:b/>
@@ -3811,45 +5091,50 @@
     </w:p>
     <w:p>
       <w:r>
-        <w:t>In terms of implementation the team learnt a lot from our two sprints. We worked with a lot of new aspects of android we had never worked with before such as fragments, handling a large amount of images, sqlite and handling videos. Although we learnt a lot from using these new techniques for this project we needed some skills in handling compression and learnt a lot from the experience although a lot of time was wasted in the project handling memory out of bounds error and perhaps we could have benefitted from being taught about image/video</w:t>
+        <w:t xml:space="preserve">In terms of implementation the team learnt a lot from our two sprints. We worked with a lot of new aspects of android we had never worked with before such as fragments, handling a large amount of images, </w:t>
+      </w:r>
+      <w:proofErr w:type="spellStart"/>
+      <w:r>
+        <w:t>sqlite</w:t>
+      </w:r>
+      <w:proofErr w:type="spellEnd"/>
+      <w:r>
+        <w:t xml:space="preserve"> and handling videos. Although we learnt a lot from using these new techniques for this project we needed some skills in handling compression and learnt a lot from the experience although a lot of time was wasted in the project handling memory out of bounds error and perhaps we could have benefitted from being taught about image/video</w:t>
       </w:r>
       <w:r>
         <w:t xml:space="preserve"> </w:t>
       </w:r>
       <w:r>
-        <w:t>handling in android before the project. Our main issue with implementation was technical hiccups like memory out of bound issues which we had to deal with which took quite a bit of time to resolve and ate into time to build other features or work on documentation.</w:t>
-      </w:r>
-    </w:p>
-    <w:p>
-      <w:pPr>
-        <w:rPr>
-          <w:rFonts w:cs="Times New Roman"/>
-          <w:szCs w:val="20"/>
-        </w:rPr>
-      </w:pPr>
-      <w:r>
-        <w:rPr>
-          <w:rFonts w:cs="Times New Roman"/>
-          <w:szCs w:val="20"/>
-        </w:rPr>
-        <w:t xml:space="preserve">The agile method we feel was a good choice to use as we were able to prioritise the core features of the application for the client. Through this method we achieved all the set requirements for each sprint meaning we did not disappoint the client and reached the agreements made. Doing sprints allowed us to get feedback for core features as before our second client meeting we had completed the first sprint this enabled our application to be representative of what the client wanted. We had quite a few meeting with the client where we always acted on the feedback given to make the application better. The team believes we worked well on </w:t>
-      </w:r>
-      <w:r>
-        <w:rPr>
-          <w:rFonts w:cs="Times New Roman"/>
-          <w:szCs w:val="20"/>
-        </w:rPr>
+        <w:t xml:space="preserve">handling in android before the project. Our main issue with implementation was technical hiccups like memory </w:t>
+      </w:r>
+      <w:r>
         <w:lastRenderedPageBreak/>
-        <w:t>meeting the client’s needs and the majority of feedback was always good.</w:t>
-      </w:r>
-    </w:p>
-    <w:p>
-      <w:pPr>
-        <w:rPr>
-          <w:rFonts w:cs="Times New Roman"/>
-          <w:szCs w:val="20"/>
-        </w:rPr>
-      </w:pPr>
+        <w:t>out of bound issues which we had to deal with which took quite a bit of time to resolve and ate into time to build other features or work on documentation.</w:t>
+      </w:r>
+    </w:p>
+    <w:p>
+      <w:pPr>
+        <w:rPr>
+          <w:rFonts w:cs="Times New Roman"/>
+          <w:szCs w:val="20"/>
+        </w:rPr>
+      </w:pPr>
+      <w:r>
+        <w:rPr>
+          <w:rFonts w:cs="Times New Roman"/>
+          <w:szCs w:val="20"/>
+        </w:rPr>
+        <w:t>The agile method we feel was a good choice to use as we were able to prioritise the core features of the application for the client. Through this method we achieved all the set requirements for each sprint meaning we did not disappoint the client and reached the agreements made. Doing sprints allowed us to get feedback for core features as before our second client meeting we had completed the first sprint this enabled our application to be representative of what the client wanted. We had quite a few meeting with the client where we always acted on the feedback given to make the application better. The team believes we worked well on meeting the client’s needs and the majority of feedback was always good.</w:t>
+      </w:r>
+    </w:p>
+    <w:p>
+      <w:pPr>
+        <w:rPr>
+          <w:rFonts w:cs="Times New Roman"/>
+          <w:szCs w:val="20"/>
+        </w:rPr>
+      </w:pPr>
+      <w:proofErr w:type="gramStart"/>
       <w:r>
         <w:rPr>
           <w:rFonts w:cs="Times New Roman"/>
@@ -3857,50 +5142,122 @@
         </w:rPr>
         <w:t>Evaluation</w:t>
       </w:r>
-    </w:p>
-    <w:p>
-      <w:pPr>
-        <w:rPr>
-          <w:rFonts w:cs="Times New Roman"/>
-          <w:szCs w:val="20"/>
-        </w:rPr>
-      </w:pPr>
-      <w:r>
-        <w:rPr>
-          <w:rFonts w:cs="Times New Roman"/>
-          <w:szCs w:val="20"/>
-        </w:rPr>
-        <w:t>Project management techniques such as the sprint backlog, risk assessment and minutes were all useful in understanding where the team was at, how to handle issues and what tasks still needed to be done. The team feel as though we all benefitted from these techniques. During the project we had some project management issues often with team members sometimes running late, not communicating issues they were having in development or not turning up when needed. We tried to resolve these issues as much as possible through sprint retrospectives and at group meetings or through messages on our facebook group. We tried to handle these issues as much as possible and voice concerns at managerial meetings if there was any.</w:t>
-      </w:r>
-    </w:p>
-    <w:p>
-      <w:pPr>
-        <w:rPr>
-          <w:rFonts w:cs="Times New Roman"/>
-          <w:szCs w:val="20"/>
-        </w:rPr>
-      </w:pPr>
-      <w:r>
-        <w:rPr>
-          <w:rFonts w:cs="Times New Roman"/>
-          <w:szCs w:val="20"/>
-        </w:rPr>
-        <w:t>A challenge within the product was trying to create a fully Agile project where we had lots of documentation to develop and in an Agile method there really should be little documentation. In Agile you also should have access to the client quite frequently and arrange meetings around your sprints this was difficult because we had pre-set times with the client which did not always work with the way we organised the sprint. The time for the project did not work well with the way Agile projects should be organised which meant the style of doing Agile had to be changed slightly.</w:t>
-      </w:r>
-    </w:p>
-    <w:p>
-      <w:pPr>
-        <w:rPr>
-          <w:rFonts w:cs="Times New Roman"/>
-          <w:szCs w:val="20"/>
-        </w:rPr>
-      </w:pPr>
-      <w:r>
-        <w:rPr>
-          <w:rFonts w:cs="Times New Roman"/>
-          <w:szCs w:val="20"/>
-        </w:rPr>
-        <w:t xml:space="preserve">As a team we learnt the difficulties in a project when you do not always have the client close by and you need to produce something within a short time period especially if you are using the Agile method. Although this has been a challenge it has given us industrial experience of what it might be like within an industry environment. </w:t>
+      <w:r>
+        <w:rPr>
+          <w:rFonts w:cs="Times New Roman"/>
+          <w:szCs w:val="20"/>
+        </w:rPr>
+        <w:t xml:space="preserve">  ???</w:t>
+      </w:r>
+      <w:proofErr w:type="gramEnd"/>
+    </w:p>
+    <w:p>
+      <w:pPr>
+        <w:rPr>
+          <w:rFonts w:cs="Times New Roman"/>
+          <w:szCs w:val="20"/>
+        </w:rPr>
+      </w:pPr>
+      <w:r>
+        <w:rPr>
+          <w:rFonts w:cs="Times New Roman"/>
+          <w:szCs w:val="20"/>
+        </w:rPr>
+        <w:t xml:space="preserve">Project management techniques such as the sprint backlog, risk assessment and minutes were all useful in understanding where the team was at, how to handle issues and what tasks still needed to be done. The team feel as though we all benefitted from these techniques. During the project we had some project management issues often with team members sometimes running late, not communicating issues they were having in development or not turning up when needed. We tried to resolve these issues as much as possible through sprint retrospectives and at group meetings or through messages on our </w:t>
+      </w:r>
+      <w:proofErr w:type="spellStart"/>
+      <w:r>
+        <w:rPr>
+          <w:rFonts w:cs="Times New Roman"/>
+          <w:szCs w:val="20"/>
+        </w:rPr>
+        <w:t>facebook</w:t>
+      </w:r>
+      <w:proofErr w:type="spellEnd"/>
+      <w:r>
+        <w:rPr>
+          <w:rFonts w:cs="Times New Roman"/>
+          <w:szCs w:val="20"/>
+        </w:rPr>
+        <w:t xml:space="preserve"> group. We tried to handle these issues as much as possible and voice concerns at managerial meetings if there was any.</w:t>
+      </w:r>
+    </w:p>
+    <w:p>
+      <w:pPr>
+        <w:rPr>
+          <w:rFonts w:cs="Times New Roman"/>
+          <w:szCs w:val="20"/>
+        </w:rPr>
+      </w:pPr>
+      <w:r>
+        <w:rPr>
+          <w:rFonts w:cs="Times New Roman"/>
+          <w:szCs w:val="20"/>
+        </w:rPr>
+        <w:t xml:space="preserve">A challenge within the product was trying to create a fully </w:t>
+      </w:r>
+      <w:proofErr w:type="gramStart"/>
+      <w:r>
+        <w:rPr>
+          <w:rFonts w:cs="Times New Roman"/>
+          <w:szCs w:val="20"/>
+        </w:rPr>
+        <w:t>Agile</w:t>
+      </w:r>
+      <w:proofErr w:type="gramEnd"/>
+      <w:r>
+        <w:rPr>
+          <w:rFonts w:cs="Times New Roman"/>
+          <w:szCs w:val="20"/>
+        </w:rPr>
+        <w:t xml:space="preserve"> project where we had lots of documentation to develop and in an Agile method there really should be little documentation. In Agile you also should have access to the client quite frequently and arrange meetings around your sprints this was difficult because we had pre-set times with the client which did not always work with the way we organised the sprint. The time for the project did not work well with the way </w:t>
+      </w:r>
+      <w:proofErr w:type="gramStart"/>
+      <w:r>
+        <w:rPr>
+          <w:rFonts w:cs="Times New Roman"/>
+          <w:szCs w:val="20"/>
+        </w:rPr>
+        <w:t>Agile</w:t>
+      </w:r>
+      <w:proofErr w:type="gramEnd"/>
+      <w:r>
+        <w:rPr>
+          <w:rFonts w:cs="Times New Roman"/>
+          <w:szCs w:val="20"/>
+        </w:rPr>
+        <w:t xml:space="preserve"> projects should be organised which meant the style of doing Agile had to be changed slightly.</w:t>
+      </w:r>
+    </w:p>
+    <w:p>
+      <w:pPr>
+        <w:rPr>
+          <w:rFonts w:cs="Times New Roman"/>
+          <w:szCs w:val="20"/>
+        </w:rPr>
+      </w:pPr>
+      <w:r>
+        <w:rPr>
+          <w:rFonts w:cs="Times New Roman"/>
+          <w:szCs w:val="20"/>
+        </w:rPr>
+        <w:t xml:space="preserve">As a team we learnt the difficulties in a project when you do not always have the client close by and you need to produce something within a short time period especially if you are using the </w:t>
+      </w:r>
+      <w:proofErr w:type="gramStart"/>
+      <w:r>
+        <w:rPr>
+          <w:rFonts w:cs="Times New Roman"/>
+          <w:szCs w:val="20"/>
+        </w:rPr>
+        <w:t>Agile</w:t>
+      </w:r>
+      <w:proofErr w:type="gramEnd"/>
+      <w:r>
+        <w:rPr>
+          <w:rFonts w:cs="Times New Roman"/>
+          <w:szCs w:val="20"/>
+        </w:rPr>
+        <w:t xml:space="preserve"> method. Although this has been a challenge it has given us industrial experience of what it might be like within an industry environment. </w:t>
       </w:r>
     </w:p>
     <w:p>
@@ -3914,23 +5271,39 @@
           <w:rFonts w:cs="Times New Roman"/>
           <w:szCs w:val="20"/>
         </w:rPr>
-        <w:t xml:space="preserve">Due to the short time constraints in the project you do not have much time to plan the project before you need to start implementing. Over the course of the project the team came up with other solutions for the application in terms of database design or image storing which we didn’t have time to implement but would have been interesting to explore. Although we have created a solution which we believe works well, works offline and is scalable. In some aspects of the application there could be possible improvement or re-design due to more knowledge gained throughout the project. For example it was challenging to designing a database for the project when we didn’t understand much about the topic and didn’t have the best understanding of how the application would all work together especially with the website. When it got to the final week and we had spoken to the client more and had the website </w:t>
-      </w:r>
-    </w:p>
-    <w:p>
-      <w:pPr>
-        <w:rPr>
-          <w:rFonts w:cs="Times New Roman"/>
-          <w:szCs w:val="20"/>
-        </w:rPr>
-      </w:pPr>
+        <w:t xml:space="preserve">Due to the short time constraints in the project you do not have much time to plan the project before you need to start implementing. Over the course of the </w:t>
+      </w:r>
       <w:r>
         <w:rPr>
           <w:rFonts w:cs="Times New Roman"/>
           <w:szCs w:val="20"/>
         </w:rPr>
         <w:lastRenderedPageBreak/>
-        <w:t>built we realised we could have probably designed the database better. Perhaps if we had more time with the client and more time on the project we would have recognised the solutions earlier. Although if the team continued to develop the project these solutions could also be implemented then.</w:t>
+        <w:t xml:space="preserve">project the team came up with other solutions for the application in terms of database design or image storing which we didn’t have time to implement but would have been interesting to explore. Although we have created a solution which we believe works well, works offline and is scalable. In some aspects of the application there could be possible improvement or re-design due to more knowledge gained throughout the project. For example it was challenging to designing a database for the project when we didn’t understand much about the topic and didn’t have the best understanding of how the application would all work together especially with the website. When it got to the final week and we had spoken to the client more and had the website </w:t>
+      </w:r>
+    </w:p>
+    <w:p>
+      <w:pPr>
+        <w:rPr>
+          <w:rFonts w:cs="Times New Roman"/>
+          <w:szCs w:val="20"/>
+        </w:rPr>
+      </w:pPr>
+      <w:proofErr w:type="gramStart"/>
+      <w:r>
+        <w:rPr>
+          <w:rFonts w:cs="Times New Roman"/>
+          <w:szCs w:val="20"/>
+        </w:rPr>
+        <w:t>built</w:t>
+      </w:r>
+      <w:proofErr w:type="gramEnd"/>
+      <w:r>
+        <w:rPr>
+          <w:rFonts w:cs="Times New Roman"/>
+          <w:szCs w:val="20"/>
+        </w:rPr>
+        <w:t xml:space="preserve"> we realised we could have probably designed the database better. Perhaps if we had more time with the client and more time on the project we would have recognised the solutions earlier. Although if the team continued to develop the project these solutions could also be implemented then.</w:t>
       </w:r>
     </w:p>
     <w:p>
@@ -3990,7 +5363,7 @@
           <w:rFonts w:cs="Times New Roman"/>
           <w:szCs w:val="20"/>
         </w:rPr>
-        <w:t xml:space="preserve">On a whole we believe the application we believed is a strong product which meets the client expectations but there are several aspects of the project that if we had time we would like to improve on. For example the website we built for the application was built as a mock website to show the client how they would update/insert to the application. We would like to improve the design of the website and possibly be able to delete information from the application through the website depending on if you have the correct admin rights to do so although this would need to be discussed with the client. We feel the website could be built upon quite a bit. Another aspect which could be improved on is the expert system currently the expert system shows images with the question which does not always match we would like to improve this but it would involve a change in database design which we did not have time for in the project. We would like to work with the client to build a better expert system as we did not have much time with the client and we built it just based on the information given. In the website/application you can insert text/images from the website to the application but in the update you can only update the text. In the future we would like to be able to update images in the application as well as view the images in the webpage. Within the application there is quite a few aspects we would like to improve on due to the short time constraints we just didn’t get everything we wanted implemented in the project. As well as improvement we also believe there is a lot to build on in the application with the aid on Professor </w:t>
+        <w:t xml:space="preserve">On a whole we believe the application we believed is a strong product which meets the client expectations but there are several aspects of the project that if we had time we would like to improve on. For example the website we built for the application was built as a mock website to show the client how they would update/insert to the application. We would like to improve the design of the website and possibly be able to delete information from the application through the website depending on if you have the correct admin rights to do so although this would need to be discussed with the client. We feel the website could be built upon quite a bit. Another aspect which could be improved on is the expert system currently the expert system shows images with the question which does not always match we would like to improve this but it would involve a change in database design which we did not have time for in the project. We </w:t>
       </w:r>
       <w:r>
         <w:rPr>
@@ -3998,7 +5371,51 @@
           <w:szCs w:val="20"/>
         </w:rPr>
         <w:lastRenderedPageBreak/>
-        <w:t>Torrance and her team which we would a possibility for the future of the application.</w:t>
+        <w:t xml:space="preserve">would like to work with the client to build a better expert system as we did not have much time with the client and we built it just based on the information given. In the website/application you can insert text/images from the website to the application but in the update you can only update the text. In the future we would like to be able to update images in the application as well as view the images in the webpage. Within the application there is quite a few aspects we would like to improve on due to the short time constraints we just didn’t get everything we wanted implemented in the project. As well as improvement we also believe there is a lot to build on in the application with the aid on Professor Torrance </w:t>
+      </w:r>
+      <w:r>
+        <w:rPr>
+          <w:rFonts w:cs="Times New Roman"/>
+          <w:szCs w:val="20"/>
+        </w:rPr>
+        <w:t xml:space="preserve">and her team </w:t>
+      </w:r>
+      <w:proofErr w:type="gramStart"/>
+      <w:r>
+        <w:rPr>
+          <w:rFonts w:cs="Times New Roman"/>
+          <w:szCs w:val="20"/>
+        </w:rPr>
+        <w:t xml:space="preserve">which </w:t>
+      </w:r>
+      <w:r>
+        <w:rPr>
+          <w:rFonts w:cs="Times New Roman"/>
+          <w:szCs w:val="20"/>
+        </w:rPr>
+        <w:t xml:space="preserve"> would</w:t>
+      </w:r>
+      <w:proofErr w:type="gramEnd"/>
+      <w:r>
+        <w:rPr>
+          <w:rFonts w:cs="Times New Roman"/>
+          <w:szCs w:val="20"/>
+        </w:rPr>
+        <w:t xml:space="preserve"> </w:t>
+      </w:r>
+      <w:r>
+        <w:rPr>
+          <w:rFonts w:cs="Times New Roman"/>
+          <w:szCs w:val="20"/>
+        </w:rPr>
+        <w:t xml:space="preserve">be </w:t>
+      </w:r>
+      <w:r>
+        <w:rPr>
+          <w:rFonts w:cs="Times New Roman"/>
+          <w:szCs w:val="20"/>
+        </w:rPr>
+        <w:t>a possibility for the future of the application.</w:t>
       </w:r>
     </w:p>
     <w:sdt>
@@ -4390,8 +5807,6 @@
           <w:szCs w:val="20"/>
         </w:rPr>
       </w:pPr>
-      <w:bookmarkStart w:id="0" w:name="_GoBack"/>
-      <w:bookmarkEnd w:id="0"/>
     </w:p>
     <w:p/>
     <w:sectPr>
@@ -6480,7 +7895,7 @@
 </file>
 
 <file path=customXml/itemProps1.xml><?xml version="1.0" encoding="utf-8"?>
-<ds:datastoreItem xmlns:ds="http://schemas.openxmlformats.org/officeDocument/2006/customXml" ds:itemID="{502BEA7E-02C3-4986-BCBB-628FAAD06D69}">
+<ds:datastoreItem xmlns:ds="http://schemas.openxmlformats.org/officeDocument/2006/customXml" ds:itemID="{3A7DF3BB-BB61-4924-9EA0-4CA696364B9D}">
   <ds:schemaRefs>
     <ds:schemaRef ds:uri="http://schemas.openxmlformats.org/officeDocument/2006/bibliography"/>
   </ds:schemaRefs>

</xml_diff>

<commit_message>
Appendix + report updates
</commit_message>
<xml_diff>
--- a/Report/Team_1_Report_Draft.docx
+++ b/Report/Team_1_Report_Draft.docx
@@ -70,23 +70,7 @@
           <w:b/>
           <w:sz w:val="22"/>
         </w:rPr>
-        <w:t xml:space="preserve">Kari McMahon, Mark Goddard, Robert Mason, Ewan Mount and </w:t>
-      </w:r>
-      <w:proofErr w:type="spellStart"/>
-      <w:r>
-        <w:rPr>
-          <w:b/>
-          <w:sz w:val="22"/>
-        </w:rPr>
-        <w:t>Zhihua</w:t>
-      </w:r>
-      <w:proofErr w:type="spellEnd"/>
-      <w:r>
-        <w:rPr>
-          <w:b/>
-          <w:sz w:val="22"/>
-        </w:rPr>
-        <w:t xml:space="preserve"> Liu</w:t>
+        <w:t>Kari McMahon, Mark Goddard, Robert Mason, Ewan Mount and Zhihua Liu</w:t>
       </w:r>
     </w:p>
     <w:p>
@@ -210,15 +194,7 @@
     </w:p>
     <w:p>
       <w:r>
-        <w:t xml:space="preserve">The aim of the project is to develop a diagnostic phone application to aid the field diagnosis of potato disease for the James Hutton Institute’s Malawi potato project. The length of the project was 3 weeks and was undertaken by a team of 5 (Kari McMahon, Mark Goddard, Robert Mason, Ewan Mount and </w:t>
-      </w:r>
-      <w:proofErr w:type="spellStart"/>
-      <w:r>
-        <w:t>Zhihua</w:t>
-      </w:r>
-      <w:proofErr w:type="spellEnd"/>
-      <w:r>
-        <w:t xml:space="preserve"> Liu).</w:t>
+        <w:t>The aim of the project is to develop a diagnostic phone application to aid the field diagnosis of potato disease for the James Hutton Institute’s Malawi potato project. The length of the project was 3 weeks and was undertaken by a team of 5 (Kari McMahon, Mark Goddard, Robert Mason, Ewan Mount and Zhihua Liu).</w:t>
       </w:r>
     </w:p>
     <w:p>
@@ -240,15 +216,7 @@
     </w:p>
     <w:p>
       <w:r>
-        <w:t xml:space="preserve">Professor Lesley Torrance from the James Hutton Institute, </w:t>
-      </w:r>
-      <w:proofErr w:type="spellStart"/>
-      <w:r>
-        <w:t>Invergowrie</w:t>
-      </w:r>
-      <w:proofErr w:type="spellEnd"/>
-      <w:r>
-        <w:t xml:space="preserve"> approached the School of Computing at the University Of Dundee about the possibility of building a diagnostic phone application to aid the field diagnosis of potato disease. This project was given to the fourth year students as their brief for the industrial team project module.</w:t>
+        <w:t>Professor Lesley Torrance from the James Hutton Institute, Invergowrie approached the School of Computing at the University Of Dundee about the possibility of building a diagnostic phone application to aid the field diagnosis of potato disease. This project was given to the fourth year students as their brief for the industrial team project module.</w:t>
       </w:r>
     </w:p>
     <w:p>
@@ -409,15 +377,7 @@
         </w:numPr>
       </w:pPr>
       <w:r>
-        <w:t xml:space="preserve">As a stakeholder I </w:t>
-      </w:r>
-      <w:proofErr w:type="gramStart"/>
-      <w:r>
-        <w:t>want  two</w:t>
-      </w:r>
-      <w:proofErr w:type="gramEnd"/>
-      <w:r>
-        <w:t xml:space="preserve"> field tests videos to help farmers understand how to do these tests.</w:t>
+        <w:t>As a stakeholder I want  two field tests videos to help farmers understand how to do these tests.</w:t>
       </w:r>
     </w:p>
     <w:p>
@@ -445,13 +405,8 @@
       </w:r>
     </w:p>
     <w:p>
-      <w:proofErr w:type="spellStart"/>
-      <w:r>
-        <w:t>Non functional</w:t>
-      </w:r>
-      <w:proofErr w:type="spellEnd"/>
-      <w:r>
-        <w:t xml:space="preserve"> requirements:</w:t>
+      <w:r>
+        <w:t>Non functional requirements:</w:t>
       </w:r>
     </w:p>
     <w:p>
@@ -504,15 +459,7 @@
         </w:numPr>
       </w:pPr>
       <w:r>
-        <w:t xml:space="preserve">Android and </w:t>
-      </w:r>
-      <w:proofErr w:type="spellStart"/>
-      <w:r>
-        <w:t>iphone</w:t>
-      </w:r>
-      <w:proofErr w:type="spellEnd"/>
-      <w:r>
-        <w:t xml:space="preserve"> (Not necessary to do both).</w:t>
+        <w:t>Android and iphone (Not necessary to do both).</w:t>
       </w:r>
     </w:p>
     <w:p>
@@ -536,15 +483,7 @@
     </w:p>
     <w:p>
       <w:r>
-        <w:t xml:space="preserve">After the meeting the team wrote up a new set of requirements (user stories) document. Then emailed these to professor Torrance to check these were correct who then confirmed the requirements. The email can be seen in the appendix. The </w:t>
-      </w:r>
-      <w:proofErr w:type="gramStart"/>
-      <w:r>
-        <w:t>final  requirement</w:t>
-      </w:r>
-      <w:proofErr w:type="gramEnd"/>
-      <w:r>
-        <w:t xml:space="preserve"> specification is below</w:t>
+        <w:t>After the meeting the team wrote up a new set of requirements (user stories) document. Then emailed these to professor Torrance to check these were correct who then confirmed the requirements. The email can be seen in the appendix. The final  requirement specification is below</w:t>
       </w:r>
       <w:r>
         <w:rPr>
@@ -574,23 +513,7 @@
           <w:color w:val="000000"/>
           <w:shd w:val="clear" w:color="auto" w:fill="FFFFFF"/>
         </w:rPr>
-        <w:t xml:space="preserve">As a stakeholder I want a searchable glossary for leaf, nutrient pests and tubers symptoms which when a </w:t>
-      </w:r>
-      <w:proofErr w:type="spellStart"/>
-      <w:r>
-        <w:rPr>
-          <w:color w:val="000000"/>
-          <w:shd w:val="clear" w:color="auto" w:fill="FFFFFF"/>
-        </w:rPr>
-        <w:t>sympton</w:t>
-      </w:r>
-      <w:proofErr w:type="spellEnd"/>
-      <w:r>
-        <w:rPr>
-          <w:color w:val="000000"/>
-          <w:shd w:val="clear" w:color="auto" w:fill="FFFFFF"/>
-        </w:rPr>
-        <w:t xml:space="preserve"> is selected leads to a further information page for each symptom that contains six images, basic facts, diagnostics and control information</w:t>
+        <w:t>As a stakeholder I want a searchable glossary for leaf, nutrient pests and tubers symptoms which when a sympton is selected leads to a further information page for each symptom that contains six images, basic facts, diagnostics and control information</w:t>
       </w:r>
       <w:r>
         <w:t xml:space="preserve"> </w:t>
@@ -670,13 +593,8 @@
       </w:r>
     </w:p>
     <w:p>
-      <w:proofErr w:type="spellStart"/>
-      <w:r>
-        <w:t>Non functional</w:t>
-      </w:r>
-      <w:proofErr w:type="spellEnd"/>
-      <w:r>
-        <w:t xml:space="preserve"> requirements:</w:t>
+      <w:r>
+        <w:t>Non functional requirements:</w:t>
       </w:r>
     </w:p>
     <w:p>
@@ -729,29 +647,13 @@
         </w:numPr>
       </w:pPr>
       <w:r>
-        <w:t xml:space="preserve">Android and </w:t>
-      </w:r>
-      <w:proofErr w:type="spellStart"/>
-      <w:r>
-        <w:t>iphone</w:t>
-      </w:r>
-      <w:proofErr w:type="spellEnd"/>
-      <w:r>
-        <w:t xml:space="preserve"> (Not necessary to do both).</w:t>
+        <w:t>Android and iphone (Not necessary to do both).</w:t>
       </w:r>
     </w:p>
     <w:p>
       <w:r>
         <w:lastRenderedPageBreak/>
-        <w:t xml:space="preserve">The requirements are managed on </w:t>
-      </w:r>
-      <w:proofErr w:type="spellStart"/>
-      <w:r>
-        <w:t>Trello</w:t>
-      </w:r>
-      <w:proofErr w:type="spellEnd"/>
-      <w:r>
-        <w:t xml:space="preserve"> and can be found here:</w:t>
+        <w:t>The requirements are managed on Trello and can be found here:</w:t>
       </w:r>
     </w:p>
     <w:p>
@@ -766,57 +668,17 @@
     </w:p>
     <w:p>
       <w:r>
-        <w:t xml:space="preserve">The requirements are written as user stories as the team used the </w:t>
-      </w:r>
-      <w:proofErr w:type="gramStart"/>
-      <w:r>
-        <w:t>Agile</w:t>
-      </w:r>
-      <w:proofErr w:type="gramEnd"/>
-      <w:r>
-        <w:t xml:space="preserve"> approach to software development. The reasoning behind the </w:t>
-      </w:r>
-      <w:proofErr w:type="gramStart"/>
-      <w:r>
-        <w:t>Agile</w:t>
-      </w:r>
-      <w:proofErr w:type="gramEnd"/>
-      <w:r>
-        <w:t xml:space="preserve"> approach is because the project has a very short time constraint to produce a working solution to meet client’s expectations, test and evaluate the application as well as the necessary documentation to go with it. The agile approach allows the team to take the highest priority requirements they believe they can get done in a time frame of usually a week. This means the client should get the aspects of the application they really want and the developers are being realistic with the client and not over estimating or claiming to get all the requirements done and hence disappointing the client.</w:t>
-      </w:r>
-    </w:p>
-    <w:p>
-      <w:r>
-        <w:t xml:space="preserve">The team told professor Torrance we would be taking the </w:t>
-      </w:r>
-      <w:proofErr w:type="gramStart"/>
-      <w:r>
-        <w:t>Agile</w:t>
-      </w:r>
-      <w:proofErr w:type="gramEnd"/>
-      <w:r>
-        <w:t xml:space="preserve"> approach and we planned on achieving the top two requirements done and if we had time we would try to achieve the rest. Professor Torrance agreed to this approach which can be seen in the email in the appendix.</w:t>
-      </w:r>
-    </w:p>
-    <w:p>
-      <w:r>
-        <w:t xml:space="preserve">Due to the short time period of the project and not always being able to have access to the client as they are in </w:t>
-      </w:r>
-      <w:proofErr w:type="spellStart"/>
-      <w:r>
-        <w:t>Invergowrie</w:t>
-      </w:r>
-      <w:proofErr w:type="spellEnd"/>
-      <w:r>
-        <w:t xml:space="preserve">. The team could not take a full Agile approach and had to schedule Agile meetings around pre-set times in the timetable. This meant the approach we took in terms of the sprint was not fully </w:t>
-      </w:r>
-      <w:proofErr w:type="gramStart"/>
-      <w:r>
-        <w:t>Agile</w:t>
-      </w:r>
-      <w:proofErr w:type="gramEnd"/>
-      <w:r>
-        <w:t xml:space="preserve"> and sometimes felt closer to an iterative approach.</w:t>
+        <w:t>The requirements are written as user stories as the team used the Agile approach to software development. The reasoning behind the Agile approach is because the project has a very short time constraint to produce a working solution to meet client’s expectations, test and evaluate the application as well as the necessary documentation to go with it. The agile approach allows the team to take the highest priority requirements they believe they can get done in a time frame of usually a week. This means the client should get the aspects of the application they really want and the developers are being realistic with the client and not over estimating or claiming to get all the requirements done and hence disappointing the client.</w:t>
+      </w:r>
+    </w:p>
+    <w:p>
+      <w:r>
+        <w:t>The team told professor Torrance we would be taking the Agile approach and we planned on achieving the top two requirements done and if we had time we would try to achieve the rest. Professor Torrance agreed to this approach which can be seen in the email in the appendix.</w:t>
+      </w:r>
+    </w:p>
+    <w:p>
+      <w:r>
+        <w:t>Due to the short time period of the project and not always being able to have access to the client as they are in Invergowrie. The team could not take a full Agile approach and had to schedule Agile meetings around pre-set times in the timetable. This meant the approach we took in terms of the sprint was not fully Agile and sometimes felt closer to an iterative approach.</w:t>
       </w:r>
     </w:p>
     <w:p>
@@ -1067,23 +929,7 @@
     </w:p>
     <w:p>
       <w:r>
-        <w:t xml:space="preserve">As well as the schedule above the team also meets with Professor </w:t>
-      </w:r>
-      <w:proofErr w:type="spellStart"/>
-      <w:r>
-        <w:t>Arnott</w:t>
-      </w:r>
-      <w:proofErr w:type="spellEnd"/>
-      <w:r>
-        <w:t xml:space="preserve"> for our managerial meetings twice a week and our team leader meets individually with Professor </w:t>
-      </w:r>
-      <w:proofErr w:type="spellStart"/>
-      <w:r>
-        <w:t>Arnott</w:t>
-      </w:r>
-      <w:proofErr w:type="spellEnd"/>
-      <w:r>
-        <w:t xml:space="preserve"> once a week. In an Agile project often you do not select a team leader but in this scenario we had to select a team leader which was Kari McMahon. Kari would project manage and organise the team during this project.</w:t>
+        <w:t>As well as the schedule above the team also meets with Professor Arnott for our managerial meetings twice a week and our team leader meets individually with Professor Arnott once a week. In an Agile project often you do not select a team leader but in this scenario we had to select a team leader which was Kari McMahon. Kari would project manage and organise the team during this project.</w:t>
       </w:r>
     </w:p>
     <w:p>
@@ -1192,15 +1038,7 @@
         </w:sdtContent>
       </w:sdt>
       <w:r>
-        <w:t xml:space="preserve"> </w:t>
-      </w:r>
-      <w:proofErr w:type="gramStart"/>
-      <w:r>
-        <w:t>and</w:t>
-      </w:r>
-      <w:proofErr w:type="gramEnd"/>
-      <w:r>
-        <w:t xml:space="preserve"> Cellular Abroad </w:t>
+        <w:t xml:space="preserve"> and Cellular Abroad </w:t>
       </w:r>
       <w:sdt>
         <w:sdtPr>
@@ -1361,13 +1199,8 @@
     </w:tbl>
     <w:p/>
     <w:p>
-      <w:proofErr w:type="spellStart"/>
-      <w:r>
-        <w:t>Iphone</w:t>
-      </w:r>
-      <w:proofErr w:type="spellEnd"/>
-      <w:r>
-        <w:t xml:space="preserve"> prices:</w:t>
+      <w:r>
+        <w:t>Iphone prices:</w:t>
       </w:r>
     </w:p>
     <w:tbl>
@@ -1485,60 +1318,12 @@
     </w:p>
     <w:p>
       <w:r>
-        <w:t xml:space="preserve">From these values we can see that Android devices are a lot cheaper than iPhone’s so if a farmer or the institute was to purchase a phone to be used primarily for this application. An Android device would be more cost effective for this usage hence the team felt it would be better to develop for Android for the project and extend it the iPhone in the future instead of the other way around. We tried to find out the percentage of people who use Android devices and IPhone devices in Malawi but were unable to find these figures. Professor </w:t>
-      </w:r>
-      <w:proofErr w:type="spellStart"/>
-      <w:r>
-        <w:t>Arnott</w:t>
-      </w:r>
-      <w:proofErr w:type="spellEnd"/>
-      <w:r>
-        <w:t xml:space="preserve"> spoke to Professor Torrance who had an email discussion with an academic in Malawi at the moment who said the most popular phone in use is Samsung Galaxy which reassured our team it would be suitable to produce an application for Android as they were available at reasonable price and must be used by a significant amount of people if the most popular phone is an Android device.</w:t>
-      </w:r>
-    </w:p>
-    <w:p>
-      <w:r>
-        <w:t xml:space="preserve">There was one other option that enabled us to develop for both devices which was a development tool like </w:t>
-      </w:r>
-      <w:proofErr w:type="spellStart"/>
-      <w:r>
-        <w:t>PhoneGap</w:t>
-      </w:r>
-      <w:proofErr w:type="spellEnd"/>
-      <w:r>
-        <w:t xml:space="preserve"> or </w:t>
-      </w:r>
-      <w:proofErr w:type="spellStart"/>
-      <w:r>
-        <w:t>LiveCode</w:t>
-      </w:r>
-      <w:proofErr w:type="spellEnd"/>
-      <w:r>
-        <w:t xml:space="preserve"> which allow you to develop applications using HTML, CSS and </w:t>
-      </w:r>
-      <w:proofErr w:type="spellStart"/>
-      <w:r>
-        <w:t>javascript</w:t>
-      </w:r>
-      <w:proofErr w:type="spellEnd"/>
-      <w:r>
-        <w:t xml:space="preserve"> and then export the application to both devices. This seemed a good idea and appealed to the team but unfortunately the team had no experience in developing with these tools and again we were concerned how quickly we would be able to pick up an understanding of developing in a system like </w:t>
-      </w:r>
-      <w:proofErr w:type="spellStart"/>
-      <w:r>
-        <w:t>PhoneGap</w:t>
-      </w:r>
-      <w:proofErr w:type="spellEnd"/>
-      <w:r>
-        <w:t xml:space="preserve"> or </w:t>
-      </w:r>
-      <w:proofErr w:type="spellStart"/>
-      <w:r>
-        <w:t>LiveCode</w:t>
-      </w:r>
-      <w:proofErr w:type="spellEnd"/>
-      <w:r>
-        <w:t xml:space="preserve"> and create something substantial within such a short time period for the project. In the teams minds it was more important to get build a strong application than fiddle with new technologies.</w:t>
+        <w:t>From these values we can see that Android devices are a lot cheaper than iPhone’s so if a farmer or the institute was to purchase a phone to be used primarily for this application. An Android device would be more cost effective for this usage hence the team felt it would be better to develop for Android for the project and extend it the iPhone in the future instead of the other way around. We tried to find out the percentage of people who use Android devices and IPhone devices in Malawi but were unable to find these figures. Professor Arnott spoke to Professor Torrance who had an email discussion with an academic in Malawi at the moment who said the most popular phone in use is Samsung Galaxy which reassured our team it would be suitable to produce an application for Android as they were available at reasonable price and must be used by a significant amount of people if the most popular phone is an Android device.</w:t>
+      </w:r>
+    </w:p>
+    <w:p>
+      <w:r>
+        <w:t>There was one other option that enabled us to develop for both devices which was a development tool like PhoneGap or LiveCode which allow you to develop applications using HTML, CSS and javascript and then export the application to both devices. This seemed a good idea and appealed to the team but unfortunately the team had no experience in developing with these tools and again we were concerned how quickly we would be able to pick up an understanding of developing in a system like PhoneGap or LiveCode and create something substantial within such a short time period for the project. In the teams minds it was more important to get build a strong application than fiddle with new technologies.</w:t>
       </w:r>
     </w:p>
     <w:p>
@@ -1559,56 +1344,16 @@
     </w:p>
     <w:p>
       <w:r>
-        <w:t xml:space="preserve">At the design stage the team had to decide on the development tools we would use to develop the project on. Most of the team already had the Android development kit on their laptops and used either eclipse or </w:t>
-      </w:r>
-      <w:proofErr w:type="spellStart"/>
-      <w:r>
-        <w:t>intellji</w:t>
-      </w:r>
-      <w:proofErr w:type="spellEnd"/>
-      <w:r>
-        <w:t xml:space="preserve"> as there IDE so the team kept it this way and decided the two IDE’s we would use were </w:t>
+        <w:t xml:space="preserve">At the design stage the team had to decide on the development tools we would use to develop the project on. Most of the team already had the Android development kit on their laptops and used either eclipse or intellji as there IDE so the team kept it this way and decided the two IDE’s we would use were </w:t>
       </w:r>
       <w:r>
         <w:lastRenderedPageBreak/>
-        <w:t xml:space="preserve">eclipse or </w:t>
-      </w:r>
-      <w:proofErr w:type="spellStart"/>
-      <w:r>
-        <w:t>intellji</w:t>
-      </w:r>
-      <w:proofErr w:type="spellEnd"/>
-      <w:r>
-        <w:t xml:space="preserve"> depending on team members preference.</w:t>
-      </w:r>
-    </w:p>
-    <w:p>
-      <w:r>
-        <w:t xml:space="preserve">In terms of versioning control we decided to use </w:t>
-      </w:r>
-      <w:proofErr w:type="spellStart"/>
-      <w:r>
-        <w:t>Github</w:t>
-      </w:r>
-      <w:proofErr w:type="spellEnd"/>
-      <w:r>
-        <w:t xml:space="preserve"> as all of the team apart from Liu all had some experience with git and already had in installed so we felt it would be best to stick with a versioning control system that the team had installed and were familiar with. Kari also has a private account on </w:t>
-      </w:r>
-      <w:proofErr w:type="spellStart"/>
-      <w:r>
-        <w:t>Github</w:t>
-      </w:r>
-      <w:proofErr w:type="spellEnd"/>
-      <w:r>
-        <w:t xml:space="preserve"> which meant she could set up the group git to be private which also aided the decision to use this tool. The </w:t>
-      </w:r>
-      <w:proofErr w:type="spellStart"/>
-      <w:r>
-        <w:t>Github</w:t>
-      </w:r>
-      <w:proofErr w:type="spellEnd"/>
-      <w:r>
-        <w:t xml:space="preserve"> can be found here </w:t>
+        <w:t>eclipse or intellji depending on team members preference.</w:t>
+      </w:r>
+    </w:p>
+    <w:p>
+      <w:r>
+        <w:t xml:space="preserve">In terms of versioning control we decided to use Github as all of the team apart from Liu all had some experience with git and already had in installed so we felt it would be best to stick with a versioning control system that the team had installed and were familiar with. Kari also has a private account on Github which meant she could set up the group git to be private which also aided the decision to use this tool. The Github can be found here </w:t>
       </w:r>
       <w:hyperlink r:id="rId11" w:history="1">
         <w:r>
@@ -1634,31 +1379,7 @@
     </w:p>
     <w:p>
       <w:r>
-        <w:t xml:space="preserve">The team were aware we might have time to build a website for updating the application. So the team spoke with </w:t>
-      </w:r>
-      <w:proofErr w:type="spellStart"/>
-      <w:r>
-        <w:t>Mahamadou</w:t>
-      </w:r>
-      <w:proofErr w:type="spellEnd"/>
-      <w:r>
-        <w:t xml:space="preserve"> about getting a </w:t>
-      </w:r>
-      <w:proofErr w:type="spellStart"/>
-      <w:r>
-        <w:t>webspace</w:t>
-      </w:r>
-      <w:proofErr w:type="spellEnd"/>
-      <w:r>
-        <w:t xml:space="preserve"> and asked what type of website we could put within this </w:t>
-      </w:r>
-      <w:proofErr w:type="spellStart"/>
-      <w:r>
-        <w:t>webspace</w:t>
-      </w:r>
-      <w:proofErr w:type="spellEnd"/>
-      <w:r>
-        <w:t>. He gave us two choices ASP.net/C# or PHP. Mark is unable to install ASP.net on his computer which meant ASP.net would not be a good option as he wouldn’t have been able to contribute. The team decided if we were to build a website we would use PHP to query the SQLite server side database, no one on the team has much experience with PHP so were aware this may take some time to learn. The team also decided we would use bootstrap to aid building the website as Mark has had experience with bootstrap and is known to be time-</w:t>
+        <w:t>The team were aware we might have time to build a website for updating the application. So the team spoke with Mahamadou about getting a webspace and asked what type of website we could put within this webspace. He gave us two choices ASP.net/C# or PHP. Mark is unable to install ASP.net on his computer which meant ASP.net would not be a good option as he wouldn’t have been able to contribute. The team decided if we were to build a website we would use PHP to query the SQLite server side database, no one on the team has much experience with PHP so were aware this may take some time to learn. The team also decided we would use bootstrap to aid building the website as Mark has had experience with bootstrap and is known to be time-</w:t>
       </w:r>
       <w:r>
         <w:lastRenderedPageBreak/>
@@ -1706,15 +1427,7 @@
     </w:p>
     <w:p>
       <w:r>
-        <w:t xml:space="preserve">SQLite database was chosen for the reason it is the database Android uses to store information within an application enabling the application to work offline. A SQLite database uses an application file format so it more easily accessible and cross platform which is useful if the feature to implement syncing between the server and in phone databases. It also has a very small code footprint and makes efficient use of memory, disk space and disk </w:t>
-      </w:r>
-      <w:proofErr w:type="spellStart"/>
-      <w:r>
-        <w:t>bandwith</w:t>
-      </w:r>
-      <w:proofErr w:type="spellEnd"/>
-      <w:r>
-        <w:t xml:space="preserve"> which is useful to be used in a phone application as they cannot cope with databases which take up a large amounts of memory. SQLite also claims to support terabyte-sized databases and gigabyte-sized strings and blobs which makes this database choice useful for scalability </w:t>
+        <w:t xml:space="preserve">SQLite database was chosen for the reason it is the database Android uses to store information within an application enabling the application to work offline. A SQLite database uses an application file format so it more easily accessible and cross platform which is useful if the feature to implement syncing between the server and in phone databases. It also has a very small code footprint and makes efficient use of memory, disk space and disk bandwith which is useful to be used in a phone application as they cannot cope with databases which take up a large amounts of memory. SQLite also claims to support terabyte-sized databases and gigabyte-sized strings and blobs which makes this database choice useful for scalability </w:t>
       </w:r>
       <w:sdt>
         <w:sdtPr>
@@ -1748,15 +1461,7 @@
     </w:p>
     <w:p>
       <w:r>
-        <w:t xml:space="preserve">Below is a sketch of the database design we believed we would need for the application. We believed we needed a glossary table which would contain information about the disease such as its name, type (tuber, leaf, </w:t>
-      </w:r>
-      <w:proofErr w:type="gramStart"/>
-      <w:r>
-        <w:t>insect )</w:t>
-      </w:r>
-      <w:proofErr w:type="gramEnd"/>
-      <w:r>
-        <w:t xml:space="preserve">, 6 images ( as text references to </w:t>
+        <w:t xml:space="preserve">Below is a sketch of the database design we believed we would need for the application. We believed we needed a glossary table which would contain information about the disease such as its name, type (tuber, leaf, insect ), 6 images ( as text references to </w:t>
       </w:r>
       <w:r>
         <w:lastRenderedPageBreak/>
@@ -1921,15 +1626,7 @@
     </w:p>
     <w:p>
       <w:r>
-        <w:t xml:space="preserve">The further information page shows the user more details about the disease such as a </w:t>
-      </w:r>
-      <w:proofErr w:type="spellStart"/>
-      <w:r>
-        <w:t>flickable</w:t>
-      </w:r>
-      <w:proofErr w:type="spellEnd"/>
-      <w:r>
-        <w:t xml:space="preserve"> slideshow and details such as basic facts, control and diagnostics</w:t>
+        <w:t>The further information page shows the user more details about the disease such as a flickable slideshow and details such as basic facts, control and diagnostics</w:t>
       </w:r>
     </w:p>
     <w:p>
@@ -2216,44 +1913,12 @@
     </w:p>
     <w:p>
       <w:r>
-        <w:t xml:space="preserve">Often with team projects there tends to be more risk involved than with an individual project where you are just managing yourself. During the project planning and design stage of this project the team developed a risk assessment which all members of the team could access on the </w:t>
-      </w:r>
-      <w:proofErr w:type="spellStart"/>
-      <w:r>
-        <w:t>Github</w:t>
-      </w:r>
-      <w:proofErr w:type="spellEnd"/>
-      <w:r>
-        <w:t xml:space="preserve"> which stated the biggest risks to the project and 2 preventions to deal with the risks. This was so that if any of the risks occurred the members of the team would know how to manage the risk before it had detrimental effects on the project.</w:t>
-      </w:r>
-    </w:p>
-    <w:p>
-      <w:r>
-        <w:t xml:space="preserve">As stated above the team decided on using </w:t>
-      </w:r>
-      <w:proofErr w:type="spellStart"/>
-      <w:r>
-        <w:t>Trello</w:t>
-      </w:r>
-      <w:proofErr w:type="spellEnd"/>
-      <w:r>
-        <w:t xml:space="preserve"> to manage the project requirements as it is flexible to move requirements around and edit them, it’s easy to colour code the requirements in terms of what’s to be done, in progress and finished and it is online so all team members can access </w:t>
-      </w:r>
-      <w:proofErr w:type="spellStart"/>
-      <w:r>
-        <w:t>Trello</w:t>
-      </w:r>
-      <w:proofErr w:type="spellEnd"/>
-      <w:r>
-        <w:t xml:space="preserve"> wherever they are. To manage the requirements selected for a sprint the team choose to use a sprint backlog which outlines the dates of the sprints, the requirements being done and tasks related to this requirement, how long each task will take and who’s been doing them. The sprint backlog enables the team to see if the project is on track, if team members are over allocated and under allocated on tasks as well as a good way to list additional tasks that don’t relate to the project but are also deliverables like the user guide, final report etc.  The sprint backlog was the main tool to aid project planning throughout the implementation stages. The team decided on the use of the backlog as we all had seen the benefits of using one when taking the </w:t>
-      </w:r>
-      <w:proofErr w:type="gramStart"/>
-      <w:r>
-        <w:t>Agile</w:t>
-      </w:r>
-      <w:proofErr w:type="gramEnd"/>
-      <w:r>
-        <w:t xml:space="preserve"> module in third year. The sprint backlogs can be found in the appendix.</w:t>
+        <w:t>Often with team projects there tends to be more risk involved than with an individual project where you are just managing yourself. During the project planning and design stage of this project the team developed a risk assessment which all members of the team could access on the Github which stated the biggest risks to the project and 2 preventions to deal with the risks. This was so that if any of the risks occurred the members of the team would know how to manage the risk before it had detrimental effects on the project.</w:t>
+      </w:r>
+    </w:p>
+    <w:p>
+      <w:r>
+        <w:t>As stated above the team decided on using Trello to manage the project requirements as it is flexible to move requirements around and edit them, it’s easy to colour code the requirements in terms of what’s to be done, in progress and finished and it is online so all team members can access Trello wherever they are. To manage the requirements selected for a sprint the team choose to use a sprint backlog which outlines the dates of the sprints, the requirements being done and tasks related to this requirement, how long each task will take and who’s been doing them. The sprint backlog enables the team to see if the project is on track, if team members are over allocated and under allocated on tasks as well as a good way to list additional tasks that don’t relate to the project but are also deliverables like the user guide, final report etc.  The sprint backlog was the main tool to aid project planning throughout the implementation stages. The team decided on the use of the backlog as we all had seen the benefits of using one when taking the Agile module in third year. The sprint backlogs can be found in the appendix.</w:t>
       </w:r>
     </w:p>
     <w:p>
@@ -2591,23 +2256,7 @@
           <w:color w:val="000000"/>
           <w:shd w:val="clear" w:color="auto" w:fill="FFFFFF"/>
         </w:rPr>
-        <w:t xml:space="preserve">As a stakeholder I want a searchable glossary for leaf, nutrient pests and tubers symptoms which when a </w:t>
-      </w:r>
-      <w:proofErr w:type="spellStart"/>
-      <w:r>
-        <w:rPr>
-          <w:color w:val="000000"/>
-          <w:shd w:val="clear" w:color="auto" w:fill="FFFFFF"/>
-        </w:rPr>
-        <w:t>sympton</w:t>
-      </w:r>
-      <w:proofErr w:type="spellEnd"/>
-      <w:r>
-        <w:rPr>
-          <w:color w:val="000000"/>
-          <w:shd w:val="clear" w:color="auto" w:fill="FFFFFF"/>
-        </w:rPr>
-        <w:t xml:space="preserve"> is selected leads to a further information page for each symptom that contains six images, basic facts, diagnostics and control information</w:t>
+        <w:t>As a stakeholder I want a searchable glossary for leaf, nutrient pests and tubers symptoms which when a sympton is selected leads to a further information page for each symptom that contains six images, basic facts, diagnostics and control information</w:t>
       </w:r>
       <w:r>
         <w:t xml:space="preserve"> </w:t>
@@ -2627,149 +2276,37 @@
     </w:p>
     <w:p>
       <w:r>
-        <w:t xml:space="preserve">At the start of sprint 1 implementation was quite slow as it took the team a while to pick developing on Android and working with java again. Over the course of the sprint the team achieved both the requirements set with the client and made a start on the expert system </w:t>
-      </w:r>
-      <w:proofErr w:type="gramStart"/>
-      <w:r>
-        <w:t>( the</w:t>
-      </w:r>
-      <w:proofErr w:type="gramEnd"/>
-      <w:r>
-        <w:t xml:space="preserve"> decision tool requirement). </w:t>
-      </w:r>
-    </w:p>
-    <w:p>
-      <w:r>
-        <w:t xml:space="preserve">During the course of the sprint the team came across several technical hurdles often due to new development experiences or having to manage storage limits on the devices. Examples of these hurdles was in the teams design sketch there was a sketch of a </w:t>
-      </w:r>
-      <w:proofErr w:type="spellStart"/>
-      <w:r>
-        <w:t>flickable</w:t>
-      </w:r>
-      <w:proofErr w:type="spellEnd"/>
-      <w:r>
-        <w:t xml:space="preserve"> slideshow viewer which would be on the further information page which would show various images of the disease to help aid diagnosis. The slideshow was a challenge to build as we had to use </w:t>
-      </w:r>
-      <w:proofErr w:type="spellStart"/>
-      <w:r>
-        <w:t>viewpager</w:t>
-      </w:r>
-      <w:proofErr w:type="spellEnd"/>
-      <w:r>
-        <w:t xml:space="preserve"> to build it which none of the team had experience  with prior hence it took a bit longer to get to grips with and  to style the </w:t>
-      </w:r>
-      <w:proofErr w:type="spellStart"/>
-      <w:r>
-        <w:t>viewpager</w:t>
-      </w:r>
-      <w:proofErr w:type="spellEnd"/>
-      <w:r>
-        <w:t xml:space="preserve"> the way we wanted it. Then when the image from the slideshow is clicked it opens up a dialog that shows the image in full-size with a close button. The team found it difficult to get an image to </w:t>
+        <w:t xml:space="preserve">At the start of sprint 1 implementation was quite slow as it took the team a while to pick developing on Android and working with java again. Over the course of the sprint the team achieved both the requirements set with the client and made a start on the expert system ( the decision tool requirement). </w:t>
+      </w:r>
+    </w:p>
+    <w:p>
+      <w:r>
+        <w:t xml:space="preserve">During the course of the sprint the team came across several technical hurdles often due to new development experiences or having to manage storage limits on the devices. Examples of these hurdles was in the teams design sketch there was a sketch of a flickable slideshow viewer which would be on the further information page which would show various images of the disease to help aid diagnosis. The slideshow was a challenge to build as we had to use viewpager to build it which none of the team had experience  with prior hence it took a bit longer to get to grips with and  to style the viewpager the way we wanted it. Then when the image from the slideshow is clicked it opens up a dialog that shows the image in full-size with a close button. The team found it difficult to get an image to </w:t>
       </w:r>
       <w:r>
         <w:lastRenderedPageBreak/>
-        <w:t xml:space="preserve">fit the dialog exactly and to get the dialog to dynamically change size based on the image’s size. In the end we solved the issue by using some simple mathematics to get the dialog to be dynamic. Developing a custom list view also was a similar issue to the </w:t>
-      </w:r>
-      <w:proofErr w:type="spellStart"/>
-      <w:r>
-        <w:t>viewpager</w:t>
-      </w:r>
-      <w:proofErr w:type="spellEnd"/>
-      <w:r>
-        <w:t xml:space="preserve"> where the team had little experience with using it and took a while to get the exact design of the image, name and an arrow on each row of the </w:t>
-      </w:r>
-      <w:proofErr w:type="spellStart"/>
-      <w:r>
-        <w:t>listview</w:t>
-      </w:r>
-      <w:proofErr w:type="spellEnd"/>
-      <w:r>
-        <w:t>.</w:t>
-      </w:r>
-    </w:p>
-    <w:p>
-      <w:r>
-        <w:t xml:space="preserve">The team struggled with managing the storage limits on the device. The client gave the team a folder of images and videos to go on the application along with text data. The size of the original folder was 88 MB once downloaded which the team were aware would be far too large for the application to store. Our initial solution to the issue of image and video size was to compress the images and video and then see if the quality was still of an acceptable standard for diagnosis. We used compression tools called Caesium and Handbrake which compressed the images to 25 MB and the videos together to around 5 MB and were still of reasonable quality. The images were being stored in the </w:t>
-      </w:r>
-      <w:proofErr w:type="spellStart"/>
-      <w:r>
-        <w:t>drawable</w:t>
-      </w:r>
-      <w:proofErr w:type="spellEnd"/>
-      <w:r>
-        <w:t xml:space="preserve"> folder and in the database the images names were stored so we could access them from the folder for the relevant piece of data. With the compressed images in the folder they were working well when loaded on the emulator but then when placed on the phone if images that were over 500kb were called would cause the phone to crash. At this point we had to add some code into the application to scale down the images before they were loaded into the application and this solved the issue as well as making the length and width of the images smaller.</w:t>
-      </w:r>
-    </w:p>
-    <w:p>
-      <w:r>
-        <w:t xml:space="preserve">The videos within the application did not cause any issues once compressed they still played well and were of a good quality. The only issue we struggled with was when the videos were compressed on handbrake they are saved as H.264 profile main which android does not play and we discovered the compression needs to be saved as H.264 baseline for the video to play android. It took the team a while to recognise the issue. The design in the sketches for the video player page was that it would have the title of the video and then below would be the video. In the application having this layout meant the </w:t>
-      </w:r>
-      <w:proofErr w:type="spellStart"/>
-      <w:r>
-        <w:t>scrollview</w:t>
-      </w:r>
-      <w:proofErr w:type="spellEnd"/>
-      <w:r>
-        <w:t xml:space="preserve"> kept scrolling to the middle as it was focussing on the second video which the team found difficult to fix and in the end had to fix the </w:t>
-      </w:r>
-      <w:proofErr w:type="spellStart"/>
-      <w:r>
-        <w:t>scrollview</w:t>
-      </w:r>
-      <w:proofErr w:type="spellEnd"/>
-      <w:r>
-        <w:t xml:space="preserve"> to the top of the page. Also if the user played both videos and scrolled it would merge each of the videos media controls which would was confusing and looked messy. So the team decided to hide media controls when the user was scrolling. Although we had these technical hurdles in sprint 1 we managed to achieve both the requirements we agreed with the client and started an additional requirement in this sprint which was an achievement.</w:t>
+        <w:t>fit the dialog exactly and to get the dialog to dynamically change size based on the image’s size. In the end we solved the issue by using some simple mathematics to get the dialog to be dynamic. Developing a custom list view also was a similar issue to the viewpager where the team had little experience with using it and took a while to get the exact design of the image, name and an arrow on each row of the listview.</w:t>
+      </w:r>
+    </w:p>
+    <w:p>
+      <w:r>
+        <w:t>The team struggled with managing the storage limits on the device. The client gave the team a folder of images and videos to go on the application along with text data. The size of the original folder was 88 MB once downloaded which the team were aware would be far too large for the application to store. Our initial solution to the issue of image and video size was to compress the images and video and then see if the quality was still of an acceptable standard for diagnosis. We used compression tools called Caesium and Handbrake which compressed the images to 25 MB and the videos together to around 5 MB and were still of reasonable quality. The images were being stored in the drawable folder and in the database the images names were stored so we could access them from the folder for the relevant piece of data. With the compressed images in the folder they were working well when loaded on the emulator but then when placed on the phone if images that were over 500kb were called would cause the phone to crash. At this point we had to add some code into the application to scale down the images before they were loaded into the application and this solved the issue as well as making the length and width of the images smaller.</w:t>
+      </w:r>
+    </w:p>
+    <w:p>
+      <w:r>
+        <w:t>The videos within the application did not cause any issues once compressed they still played well and were of a good quality. The only issue we struggled with was when the videos were compressed on handbrake they are saved as H.264 profile main which android does not play and we discovered the compression needs to be saved as H.264 baseline for the video to play android. It took the team a while to recognise the issue. The design in the sketches for the video player page was that it would have the title of the video and then below would be the video. In the application having this layout meant the scrollview kept scrolling to the middle as it was focussing on the second video which the team found difficult to fix and in the end had to fix the scrollview to the top of the page. Also if the user played both videos and scrolled it would merge each of the videos media controls which would was confusing and looked messy. So the team decided to hide media controls when the user was scrolling. Although we had these technical hurdles in sprint 1 we managed to achieve both the requirements we agreed with the client and started an additional requirement in this sprint which was an achievement.</w:t>
       </w:r>
     </w:p>
     <w:p>
       <w:r>
         <w:lastRenderedPageBreak/>
-        <w:t xml:space="preserve">In the application the team used a SQLite database to store the majority of information for the application. A SQLite database is stored in the application which enables the phone to access data even when offline which meets the clients requirements. The majority of the team have never worked with SQLite and although is similar query wise to SQL writing the queries in Android is quite different and takes some getting used to. To aid development, maintainability and code readability we used the MVC model we separated the SQLite logic into the model section of the application and any aspects that relate to the view are in the view application. These are in separate packages within the application. In some cases people hardcode their SQLite database into their application if it is a small database but our application will be storing a reasonable amount of data with the possibility to extend in the future. We decided to build the </w:t>
-      </w:r>
-      <w:proofErr w:type="spellStart"/>
-      <w:r>
-        <w:t>sqlite</w:t>
-      </w:r>
-      <w:proofErr w:type="spellEnd"/>
-      <w:r>
-        <w:t xml:space="preserve"> application in a </w:t>
-      </w:r>
-      <w:proofErr w:type="spellStart"/>
-      <w:r>
-        <w:t>sqlite</w:t>
-      </w:r>
-      <w:proofErr w:type="spellEnd"/>
-      <w:r>
-        <w:t xml:space="preserve"> </w:t>
-      </w:r>
-      <w:proofErr w:type="spellStart"/>
-      <w:r>
-        <w:t>datebase</w:t>
-      </w:r>
-      <w:proofErr w:type="spellEnd"/>
-      <w:r>
-        <w:t xml:space="preserve"> browser called </w:t>
-      </w:r>
-      <w:proofErr w:type="spellStart"/>
-      <w:r>
-        <w:t>navicat</w:t>
-      </w:r>
-      <w:proofErr w:type="spellEnd"/>
-      <w:r>
-        <w:t xml:space="preserve"> where we could export the database file. We would then take the exported file save it in the android’s asset folder and then have code to copy the file in the asset folder into the application. The team choose this option because it was easier to replace the database with the file than having to change the hardcoded file and it makes the application more flexible.</w:t>
-      </w:r>
-    </w:p>
-    <w:p>
-      <w:r>
-        <w:t xml:space="preserve">In the sprint we used some development techniques such as unit testing using Android Junit tests. The majority of the application is GUI based hence hard to test but since the application is communicating with a database we developed a tests to check if we were retrieving data correctly from the database which would quickly help diagnose if an issue in the application was being cause by the database. We wanted to use unit tests because they help you think about scenarios that may cause issues which you wouldn’t otherwise think of which makes your application more stable. It is also good to get into the habit of running unit tests every day to help check everything is working as it should. As well as unit testing we also tried to use the </w:t>
-      </w:r>
-      <w:proofErr w:type="gramStart"/>
-      <w:r>
-        <w:t>Agile</w:t>
-      </w:r>
-      <w:proofErr w:type="gramEnd"/>
-      <w:r>
-        <w:t xml:space="preserve"> practices of refactoring and pair programming as much as we could. Pair programming was particularly useful as we had Liu on our team who is a guest and it was a great way to show him how we work and to have him also contribute to the work. Pair programming was also useful in situations where we came up against a technical hurdle that needed to be resolved before anyone could continue with development.</w:t>
+        <w:t>In the application the team used a SQLite database to store the majority of information for the application. A SQLite database is stored in the application which enables the phone to access data even when offline which meets the clients requirements. The majority of the team have never worked with SQLite and although is similar query wise to SQL writing the queries in Android is quite different and takes some getting used to. To aid development, maintainability and code readability we used the MVC model we separated the SQLite logic into the model section of the application and any aspects that relate to the view are in the view application. These are in separate packages within the application. In some cases people hardcode their SQLite database into their application if it is a small database but our application will be storing a reasonable amount of data with the possibility to extend in the future. We decided to build the sqlite application in a sqlite datebase browser called navicat where we could export the database file. We would then take the exported file save it in the android’s asset folder and then have code to copy the file in the asset folder into the application. The team choose this option because it was easier to replace the database with the file than having to change the hardcoded file and it makes the application more flexible.</w:t>
+      </w:r>
+    </w:p>
+    <w:p>
+      <w:r>
+        <w:t>In the sprint we used some development techniques such as unit testing using Android Junit tests. The majority of the application is GUI based hence hard to test but since the application is communicating with a database we developed a tests to check if we were retrieving data correctly from the database which would quickly help diagnose if an issue in the application was being cause by the database. We wanted to use unit tests because they help you think about scenarios that may cause issues which you wouldn’t otherwise think of which makes your application more stable. It is also good to get into the habit of running unit tests every day to help check everything is working as it should. As well as unit testing we also tried to use the Agile practices of refactoring and pair programming as much as we could. Pair programming was particularly useful as we had Liu on our team who is a guest and it was a great way to show him how we work and to have him also contribute to the work. Pair programming was also useful in situations where we came up against a technical hurdle that needed to be resolved before anyone could continue with development.</w:t>
       </w:r>
     </w:p>
     <w:p>
@@ -2778,15 +2315,7 @@
       </w:r>
       <w:r>
         <w:lastRenderedPageBreak/>
-        <w:t xml:space="preserve">in the application. The style of the </w:t>
-      </w:r>
-      <w:proofErr w:type="spellStart"/>
-      <w:r>
-        <w:t>listview</w:t>
-      </w:r>
-      <w:proofErr w:type="spellEnd"/>
-      <w:r>
-        <w:t xml:space="preserve"> for the glossary page also changed for the sketch, in the sketch the image and text are centred in the middle with an arrow at the right hand side. When implementing this design it did not look as nice in the application so we decided to move the image to the left hand side, text centred in the middle aligned with the middle of the image and an arrow on the right hand side. The images on the tabs also changed based on what icons were available under the correct licenses.</w:t>
+        <w:t>in the application. The style of the listview for the glossary page also changed for the sketch, in the sketch the image and text are centred in the middle with an arrow at the right hand side. When implementing this design it did not look as nice in the application so we decided to move the image to the left hand side, text centred in the middle aligned with the middle of the image and an arrow on the right hand side. The images on the tabs also changed based on what icons were available under the correct licenses.</w:t>
       </w:r>
     </w:p>
     <w:p>
@@ -2800,31 +2329,7 @@
         <w:t>th</w:t>
       </w:r>
       <w:r>
-        <w:t xml:space="preserve"> of September we had a short meeting scheduled with the client which we treated as our sprint review as on that Wednesday we finished the sprint. We showed the client the two requirements we completed as well as the one we started that wasn’t </w:t>
-      </w:r>
-      <w:proofErr w:type="gramStart"/>
-      <w:r>
-        <w:t>agreed  for</w:t>
-      </w:r>
-      <w:proofErr w:type="gramEnd"/>
-      <w:r>
-        <w:t xml:space="preserve"> that sprint. In general the client was happy with the application. In the application there is a </w:t>
-      </w:r>
-      <w:proofErr w:type="spellStart"/>
-      <w:r>
-        <w:t>listview</w:t>
-      </w:r>
-      <w:proofErr w:type="spellEnd"/>
-      <w:r>
-        <w:t xml:space="preserve"> with categories like leaf which then takes you to another </w:t>
-      </w:r>
-      <w:proofErr w:type="spellStart"/>
-      <w:r>
-        <w:t>listview</w:t>
-      </w:r>
-      <w:proofErr w:type="spellEnd"/>
-      <w:r>
-        <w:t xml:space="preserve"> listing all the leaf diseases and an image relating to them. The client asked if she could just have it image oriented without text. She was happy with the image and video quality. We suggested the ability to search for a disease and it immediately takes you to the related page and the ability to pinch zoom on the full size image which she agreed she would like that and the team agreed to achieve it for next sprint. At the meeting we recognised she struggled clicking the close button on the full size image dialog which the team recognised needed to be improved. The client also wanted to discuss the ability to update the application we told her this would be a complex process which we did not think we could build within the time frame of the next sprint. The team told the client we could build a mock website that would show how the application would be updated and could be built upon in the future and if we had time in the sprint we would try to get it to actually update. From this point in the meeting we agreed the requirements to be agreed for the next sprint.</w:t>
+        <w:t xml:space="preserve"> of September we had a short meeting scheduled with the client which we treated as our sprint review as on that Wednesday we finished the sprint. We showed the client the two requirements we completed as well as the one we started that wasn’t agreed  for that sprint. In general the client was happy with the application. In the application there is a listview with categories like leaf which then takes you to another listview listing all the leaf diseases and an image relating to them. The client asked if she could just have it image oriented without text. She was happy with the image and video quality. We suggested the ability to search for a disease and it immediately takes you to the related page and the ability to pinch zoom on the full size image which she agreed she would like that and the team agreed to achieve it for next sprint. At the meeting we recognised she struggled clicking the close button on the full size image dialog which the team recognised needed to be improved. The client also wanted to discuss the ability to update the application we told her this would be a complex process which we did not think we could build within the time frame of the next sprint. The team told the client we could build a mock website that would show how the application would be updated and could be built upon in the future and if we had time in the sprint we would try to get it to actually update. From this point in the meeting we agreed the requirements to be agreed for the next sprint.</w:t>
       </w:r>
     </w:p>
     <w:p>
@@ -2892,15 +2397,7 @@
     </w:p>
     <w:p>
       <w:r>
-        <w:t xml:space="preserve">After the client meeting on the final day of the first sprint Kari managed to implement the pinch zoom requirement which she had started looking into during sprint 1 meaning we completed one of the sprint 2 agreed requirements within sprint 1. It was difficult to implement this requirement as Kari was working on the task and doesn’t own an Android phone and you could only test the pinch zoom on an Android device hence only being able to test when around other team members with Android devices. The team then found an emulator called </w:t>
-      </w:r>
-      <w:proofErr w:type="spellStart"/>
-      <w:r>
-        <w:t>Genymotion</w:t>
-      </w:r>
-      <w:proofErr w:type="spellEnd"/>
-      <w:r>
-        <w:t xml:space="preserve"> which has pinch zoom built in meaning Kari could test the zoom from the laptop. We wanted to implement the zoom because it would be easier to see aspects of the image and aid diagnosis.</w:t>
+        <w:t>After the client meeting on the final day of the first sprint Kari managed to implement the pinch zoom requirement which she had started looking into during sprint 1 meaning we completed one of the sprint 2 agreed requirements within sprint 1. It was difficult to implement this requirement as Kari was working on the task and doesn’t own an Android phone and you could only test the pinch zoom on an Android device hence only being able to test when around other team members with Android devices. The team then found an emulator called Genymotion which has pinch zoom built in meaning Kari could test the zoom from the laptop. We wanted to implement the zoom because it would be easier to see aspects of the image and aid diagnosis.</w:t>
       </w:r>
     </w:p>
     <w:p>
@@ -2924,52 +2421,12 @@
       </w:r>
       <w:r>
         <w:lastRenderedPageBreak/>
-        <w:t xml:space="preserve">settings feature of the application it sends the date it was last updated and the current date to a </w:t>
-      </w:r>
-      <w:proofErr w:type="spellStart"/>
-      <w:r>
-        <w:t>php</w:t>
-      </w:r>
-      <w:proofErr w:type="spellEnd"/>
-      <w:r>
-        <w:t xml:space="preserve"> script called sync. Sync then returns the rows that were added after the last updated date till the current date. It returns these rows via </w:t>
-      </w:r>
-      <w:proofErr w:type="spellStart"/>
-      <w:r>
-        <w:t>json</w:t>
-      </w:r>
-      <w:proofErr w:type="spellEnd"/>
-      <w:r>
-        <w:t xml:space="preserve"> which the android application then retrieves the data from and adds to database if it doesn’t exist or updates if it does exist.</w:t>
-      </w:r>
-    </w:p>
-    <w:p>
-      <w:r>
-        <w:t xml:space="preserve">The team handles images in the </w:t>
-      </w:r>
-      <w:proofErr w:type="spellStart"/>
-      <w:r>
-        <w:t>php</w:t>
-      </w:r>
-      <w:proofErr w:type="spellEnd"/>
-      <w:r>
-        <w:t xml:space="preserve"> by retrieving image and encoding to base 64. The base 64 is then added to the </w:t>
-      </w:r>
-      <w:proofErr w:type="spellStart"/>
-      <w:r>
-        <w:t>json</w:t>
-      </w:r>
-      <w:proofErr w:type="spellEnd"/>
-      <w:r>
-        <w:t xml:space="preserve"> which when retrieved by android and decoded to bitmap and then the bitmap is then converted to a byte array which can then be inserted into the database as a blob. In sprint 1 the images were stored as </w:t>
-      </w:r>
-      <w:proofErr w:type="spellStart"/>
-      <w:r>
-        <w:t>drawables</w:t>
-      </w:r>
-      <w:proofErr w:type="spellEnd"/>
-      <w:r>
-        <w:t xml:space="preserve"> with a reference to the name in the database but now they are as blobs in the database.</w:t>
+        <w:t>settings feature of the application it sends the date it was last updated and the current date to a php script called sync. Sync then returns the rows that were added after the last updated date till the current date. It returns these rows via json which the android application then retrieves the data from and adds to database if it doesn’t exist or updates if it does exist.</w:t>
+      </w:r>
+    </w:p>
+    <w:p>
+      <w:r>
+        <w:t>The team handles images in the php by retrieving image and encoding to base 64. The base 64 is then added to the json which when retrieved by android and decoded to bitmap and then the bitmap is then converted to a byte array which can then be inserted into the database as a blob. In sprint 1 the images were stored as drawables with a reference to the name in the database but now they are as blobs in the database.</w:t>
       </w:r>
     </w:p>
     <w:p>
@@ -2984,21 +2441,8 @@
     </w:p>
     <w:p>
       <w:r>
-        <w:t xml:space="preserve"> Meeting and retrospectives. </w:t>
-      </w:r>
-      <w:proofErr w:type="spellStart"/>
-      <w:r>
-        <w:t>Burndown</w:t>
-      </w:r>
-      <w:proofErr w:type="spellEnd"/>
-      <w:r>
-        <w:t xml:space="preserve"> </w:t>
-      </w:r>
-      <w:proofErr w:type="gramStart"/>
-      <w:r>
-        <w:t>charts ?</w:t>
-      </w:r>
-      <w:proofErr w:type="gramEnd"/>
+        <w:t xml:space="preserve"> Meeting and retrospectives. Burndown charts ?</w:t>
+      </w:r>
     </w:p>
     <w:p>
       <w:r>
@@ -3345,18 +2789,8 @@
                 <w:sz w:val="18"/>
                 <w:szCs w:val="18"/>
               </w:rPr>
-              <w:t xml:space="preserve">Participant </w:t>
+              <w:t>Participant Num</w:t>
             </w:r>
-            <w:proofErr w:type="spellStart"/>
-            <w:r>
-              <w:rPr>
-                <w:rFonts w:cs="Times New Roman"/>
-                <w:sz w:val="18"/>
-                <w:szCs w:val="18"/>
-              </w:rPr>
-              <w:t>Num</w:t>
-            </w:r>
-            <w:proofErr w:type="spellEnd"/>
           </w:p>
         </w:tc>
         <w:tc>
@@ -3450,7 +2884,6 @@
                 <w:szCs w:val="20"/>
               </w:rPr>
             </w:pPr>
-            <w:proofErr w:type="spellStart"/>
             <w:r>
               <w:rPr>
                 <w:rFonts w:cs="Times New Roman"/>
@@ -3458,7 +2891,6 @@
               </w:rPr>
               <w:t>Exp</w:t>
             </w:r>
-            <w:proofErr w:type="spellEnd"/>
           </w:p>
           <w:p>
             <w:pPr>
@@ -4515,16 +3947,7 @@
           <w:rFonts w:cs="Times New Roman"/>
           <w:szCs w:val="20"/>
         </w:rPr>
-        <w:t>l the results from our study are really good. The SUS scores show we have a very usable application and comments made show we have a good application that still has room to be built on. The team believe the evaluation show the application has strong potential</w:t>
-      </w:r>
-      <w:bookmarkStart w:id="0" w:name="_GoBack"/>
-      <w:bookmarkEnd w:id="0"/>
-      <w:r>
-        <w:rPr>
-          <w:rFonts w:cs="Times New Roman"/>
-          <w:szCs w:val="20"/>
-        </w:rPr>
-        <w:t xml:space="preserve"> </w:t>
+        <w:t xml:space="preserve">l the results from our study are really good. The SUS scores show we have a very usable application and comments made show we have a good application that still has room to be built on. The team believe the evaluation show the application has strong potential </w:t>
       </w:r>
     </w:p>
     <w:p>
@@ -4555,39 +3978,7 @@
           <w:rFonts w:cs="Times New Roman"/>
           <w:szCs w:val="20"/>
         </w:rPr>
-        <w:t xml:space="preserve"> of September on the final day of the team’s first sprint. The team gained good feedback from the client with minor changes being asked for such as could the glossary page which was originally a </w:t>
-      </w:r>
-      <w:proofErr w:type="spellStart"/>
-      <w:r>
-        <w:rPr>
-          <w:rFonts w:cs="Times New Roman"/>
-          <w:szCs w:val="20"/>
-        </w:rPr>
-        <w:t>listview</w:t>
-      </w:r>
-      <w:proofErr w:type="spellEnd"/>
-      <w:r>
-        <w:rPr>
-          <w:rFonts w:cs="Times New Roman"/>
-          <w:szCs w:val="20"/>
-        </w:rPr>
-        <w:t xml:space="preserve"> be more image oriented and remove the name of the disease next to the image. This then resulted in the application having a </w:t>
-      </w:r>
-      <w:proofErr w:type="spellStart"/>
-      <w:r>
-        <w:rPr>
-          <w:rFonts w:cs="Times New Roman"/>
-          <w:szCs w:val="20"/>
-        </w:rPr>
-        <w:t>gridview</w:t>
-      </w:r>
-      <w:proofErr w:type="spellEnd"/>
-      <w:r>
-        <w:rPr>
-          <w:rFonts w:cs="Times New Roman"/>
-          <w:szCs w:val="20"/>
-        </w:rPr>
-        <w:t xml:space="preserve"> to display the glossary which was more gallery based and image oriented. In the meeting the client made clear she thought pinch zoom would be a good feature and this was implemented after the meeting. In the meeting the team observed the client had issues closing the zoomed images so they enlarged the buttons for this. The second client meeting occurred on the 29</w:t>
+        <w:t xml:space="preserve"> of September on the final day of the team’s first sprint. The team gained good feedback from the client with minor changes being asked for such as could the glossary page which was originally a listview be more image oriented and remove the name of the disease next to the image. This then resulted in the application having a gridview to display the glossary which was more gallery based and image oriented. In the meeting the client made clear she thought pinch zoom would be a good feature and this was implemented after the meeting. In the meeting the team observed the client had issues closing the zoomed images so they enlarged the buttons for this. The second client meeting occurred on the 29</w:t>
       </w:r>
       <w:r>
         <w:rPr>
@@ -4641,39 +4032,7 @@
           <w:rFonts w:cs="Times New Roman"/>
           <w:szCs w:val="20"/>
         </w:rPr>
-        <w:t xml:space="preserve">As stated in the implementation section of the report. The application didn’t change to much from the original sketches in the majority of cases design changes to the application came from client feedback for example the client suggested a header in the glossary page just explaining it’s the glossary page or the change from </w:t>
-      </w:r>
-      <w:proofErr w:type="spellStart"/>
-      <w:r>
-        <w:rPr>
-          <w:rFonts w:cs="Times New Roman"/>
-          <w:szCs w:val="20"/>
-        </w:rPr>
-        <w:t>listview</w:t>
-      </w:r>
-      <w:proofErr w:type="spellEnd"/>
-      <w:r>
-        <w:rPr>
-          <w:rFonts w:cs="Times New Roman"/>
-          <w:szCs w:val="20"/>
-        </w:rPr>
-        <w:t xml:space="preserve"> to </w:t>
-      </w:r>
-      <w:proofErr w:type="spellStart"/>
-      <w:r>
-        <w:rPr>
-          <w:rFonts w:cs="Times New Roman"/>
-          <w:szCs w:val="20"/>
-        </w:rPr>
-        <w:t>gridview</w:t>
-      </w:r>
-      <w:proofErr w:type="spellEnd"/>
-      <w:r>
-        <w:rPr>
-          <w:rFonts w:cs="Times New Roman"/>
-          <w:szCs w:val="20"/>
-        </w:rPr>
-        <w:t xml:space="preserve"> to make the application more image oriented as suggested by the client. Suggestions like this caused changes from the original design in the application.</w:t>
+        <w:t>As stated in the implementation section of the report. The application didn’t change to much from the original sketches in the majority of cases design changes to the application came from client feedback for example the client suggested a header in the glossary page just explaining it’s the glossary page or the change from listview to gridview to make the application more image oriented as suggested by the client. Suggestions like this caused changes from the original design in the application.</w:t>
       </w:r>
     </w:p>
     <w:p>
@@ -4789,23 +4148,7 @@
     </w:p>
     <w:p>
       <w:r>
-        <w:t xml:space="preserve">Within the glossary tab is a fragment where you can search a disease or view diseases by type. If you search a disease it will return all diseases relating to the name in a </w:t>
-      </w:r>
-      <w:proofErr w:type="spellStart"/>
-      <w:r>
-        <w:t>listview</w:t>
-      </w:r>
-      <w:proofErr w:type="spellEnd"/>
-      <w:r>
-        <w:t xml:space="preserve"> and then if you click on the item it takes you to an information page about this disease. If you search by type it will take you to a </w:t>
-      </w:r>
-      <w:proofErr w:type="spellStart"/>
-      <w:r>
-        <w:t>gridview</w:t>
-      </w:r>
-      <w:proofErr w:type="spellEnd"/>
-      <w:r>
-        <w:t xml:space="preserve"> of images from certain leaf diseases and </w:t>
+        <w:t xml:space="preserve">Within the glossary tab is a fragment where you can search a disease or view diseases by type. If you search a disease it will return all diseases relating to the name in a listview and then if you click on the item it takes you to an information page about this disease. If you search by type it will take you to a gridview of images from certain leaf diseases and </w:t>
       </w:r>
       <w:r>
         <w:lastRenderedPageBreak/>
@@ -4813,30 +4156,328 @@
       </w:r>
     </w:p>
     <w:p>
+      <w:bookmarkStart w:id="0" w:name="_GoBack"/>
+      <w:r>
+        <w:rPr>
+          <w:noProof/>
+          <w:lang w:eastAsia="en-GB"/>
+        </w:rPr>
+        <w:drawing>
+          <wp:inline distT="0" distB="0" distL="0" distR="0">
+            <wp:extent cx="2346960" cy="2964180"/>
+            <wp:effectExtent l="0" t="0" r="0" b="7620"/>
+            <wp:docPr id="11" name="Picture 11"/>
+            <wp:cNvGraphicFramePr>
+              <a:graphicFrameLocks xmlns:a="http://schemas.openxmlformats.org/drawingml/2006/main" noChangeAspect="1"/>
+            </wp:cNvGraphicFramePr>
+            <a:graphic xmlns:a="http://schemas.openxmlformats.org/drawingml/2006/main">
+              <a:graphicData uri="http://schemas.openxmlformats.org/drawingml/2006/picture">
+                <pic:pic xmlns:pic="http://schemas.openxmlformats.org/drawingml/2006/picture">
+                  <pic:nvPicPr>
+                    <pic:cNvPr id="11" name="Glossary Category Tab.png"/>
+                    <pic:cNvPicPr/>
+                  </pic:nvPicPr>
+                  <pic:blipFill>
+                    <a:blip r:embed="rId18" cstate="print">
+                      <a:extLst>
+                        <a:ext uri="{28A0092B-C50C-407E-A947-70E740481C1C}">
+                          <a14:useLocalDpi xmlns:a14="http://schemas.microsoft.com/office/drawing/2010/main" val="0"/>
+                        </a:ext>
+                      </a:extLst>
+                    </a:blip>
+                    <a:stretch>
+                      <a:fillRect/>
+                    </a:stretch>
+                  </pic:blipFill>
+                  <pic:spPr>
+                    <a:xfrm>
+                      <a:off x="0" y="0"/>
+                      <a:ext cx="2346960" cy="2964180"/>
+                    </a:xfrm>
+                    <a:prstGeom prst="rect">
+                      <a:avLst/>
+                    </a:prstGeom>
+                  </pic:spPr>
+                </pic:pic>
+              </a:graphicData>
+            </a:graphic>
+          </wp:inline>
+        </w:drawing>
+      </w:r>
+      <w:bookmarkEnd w:id="0"/>
+    </w:p>
+    <w:p>
+      <w:r>
+        <w:rPr>
+          <w:noProof/>
+          <w:lang w:eastAsia="en-GB"/>
+        </w:rPr>
+        <w:drawing>
+          <wp:inline distT="0" distB="0" distL="0" distR="0">
+            <wp:extent cx="2338978" cy="2918460"/>
+            <wp:effectExtent l="0" t="0" r="4445" b="0"/>
+            <wp:docPr id="12" name="Picture 12"/>
+            <wp:cNvGraphicFramePr>
+              <a:graphicFrameLocks xmlns:a="http://schemas.openxmlformats.org/drawingml/2006/main" noChangeAspect="1"/>
+            </wp:cNvGraphicFramePr>
+            <a:graphic xmlns:a="http://schemas.openxmlformats.org/drawingml/2006/main">
+              <a:graphicData uri="http://schemas.openxmlformats.org/drawingml/2006/picture">
+                <pic:pic xmlns:pic="http://schemas.openxmlformats.org/drawingml/2006/picture">
+                  <pic:nvPicPr>
+                    <pic:cNvPr id="12" name="Glossary Insert Page.png"/>
+                    <pic:cNvPicPr/>
+                  </pic:nvPicPr>
+                  <pic:blipFill>
+                    <a:blip r:embed="rId19" cstate="print">
+                      <a:extLst>
+                        <a:ext uri="{28A0092B-C50C-407E-A947-70E740481C1C}">
+                          <a14:useLocalDpi xmlns:a14="http://schemas.microsoft.com/office/drawing/2010/main" val="0"/>
+                        </a:ext>
+                      </a:extLst>
+                    </a:blip>
+                    <a:stretch>
+                      <a:fillRect/>
+                    </a:stretch>
+                  </pic:blipFill>
+                  <pic:spPr>
+                    <a:xfrm>
+                      <a:off x="0" y="0"/>
+                      <a:ext cx="2351382" cy="2933938"/>
+                    </a:xfrm>
+                    <a:prstGeom prst="rect">
+                      <a:avLst/>
+                    </a:prstGeom>
+                  </pic:spPr>
+                </pic:pic>
+              </a:graphicData>
+            </a:graphic>
+          </wp:inline>
+        </w:drawing>
+      </w:r>
+    </w:p>
+    <w:p>
       <w:r>
         <w:t>The further information page displays information about the disease and a slideshow showing images of the disease which you can click on. If you click on an image it will show you a full size version of the image which you can then pinch zoom on.</w:t>
       </w:r>
     </w:p>
     <w:p>
       <w:r>
+        <w:rPr>
+          <w:noProof/>
+          <w:lang w:eastAsia="en-GB"/>
+        </w:rPr>
+        <w:lastRenderedPageBreak/>
+        <w:drawing>
+          <wp:inline distT="0" distB="0" distL="0" distR="0">
+            <wp:extent cx="2176919" cy="2430780"/>
+            <wp:effectExtent l="0" t="0" r="0" b="7620"/>
+            <wp:docPr id="13" name="Picture 13"/>
+            <wp:cNvGraphicFramePr>
+              <a:graphicFrameLocks xmlns:a="http://schemas.openxmlformats.org/drawingml/2006/main" noChangeAspect="1"/>
+            </wp:cNvGraphicFramePr>
+            <a:graphic xmlns:a="http://schemas.openxmlformats.org/drawingml/2006/main">
+              <a:graphicData uri="http://schemas.openxmlformats.org/drawingml/2006/picture">
+                <pic:pic xmlns:pic="http://schemas.openxmlformats.org/drawingml/2006/picture">
+                  <pic:nvPicPr>
+                    <pic:cNvPr id="13" name="Further Info Tab.png"/>
+                    <pic:cNvPicPr/>
+                  </pic:nvPicPr>
+                  <pic:blipFill>
+                    <a:blip r:embed="rId20" cstate="print">
+                      <a:extLst>
+                        <a:ext uri="{28A0092B-C50C-407E-A947-70E740481C1C}">
+                          <a14:useLocalDpi xmlns:a14="http://schemas.microsoft.com/office/drawing/2010/main" val="0"/>
+                        </a:ext>
+                      </a:extLst>
+                    </a:blip>
+                    <a:stretch>
+                      <a:fillRect/>
+                    </a:stretch>
+                  </pic:blipFill>
+                  <pic:spPr>
+                    <a:xfrm>
+                      <a:off x="0" y="0"/>
+                      <a:ext cx="2180748" cy="2435056"/>
+                    </a:xfrm>
+                    <a:prstGeom prst="rect">
+                      <a:avLst/>
+                    </a:prstGeom>
+                  </pic:spPr>
+                </pic:pic>
+              </a:graphicData>
+            </a:graphic>
+          </wp:inline>
+        </w:drawing>
+      </w:r>
+    </w:p>
+    <w:p>
+      <w:r>
         <w:t>Within the expert system tab is a fragment where you can answer questions about the symptoms you have and it will diagnose the disease and then take you to the diagnosed disease’s further information page.</w:t>
       </w:r>
     </w:p>
     <w:p>
       <w:r>
+        <w:rPr>
+          <w:noProof/>
+          <w:lang w:eastAsia="en-GB"/>
+        </w:rPr>
+        <w:drawing>
+          <wp:inline distT="0" distB="0" distL="0" distR="0">
+            <wp:extent cx="1767840" cy="1843559"/>
+            <wp:effectExtent l="0" t="0" r="3810" b="4445"/>
+            <wp:docPr id="14" name="Picture 14"/>
+            <wp:cNvGraphicFramePr>
+              <a:graphicFrameLocks xmlns:a="http://schemas.openxmlformats.org/drawingml/2006/main" noChangeAspect="1"/>
+            </wp:cNvGraphicFramePr>
+            <a:graphic xmlns:a="http://schemas.openxmlformats.org/drawingml/2006/main">
+              <a:graphicData uri="http://schemas.openxmlformats.org/drawingml/2006/picture">
+                <pic:pic xmlns:pic="http://schemas.openxmlformats.org/drawingml/2006/picture">
+                  <pic:nvPicPr>
+                    <pic:cNvPr id="14" name="Expert System Tab.png"/>
+                    <pic:cNvPicPr/>
+                  </pic:nvPicPr>
+                  <pic:blipFill>
+                    <a:blip r:embed="rId21" cstate="print">
+                      <a:extLst>
+                        <a:ext uri="{28A0092B-C50C-407E-A947-70E740481C1C}">
+                          <a14:useLocalDpi xmlns:a14="http://schemas.microsoft.com/office/drawing/2010/main" val="0"/>
+                        </a:ext>
+                      </a:extLst>
+                    </a:blip>
+                    <a:stretch>
+                      <a:fillRect/>
+                    </a:stretch>
+                  </pic:blipFill>
+                  <pic:spPr>
+                    <a:xfrm>
+                      <a:off x="0" y="0"/>
+                      <a:ext cx="1775294" cy="1851333"/>
+                    </a:xfrm>
+                    <a:prstGeom prst="rect">
+                      <a:avLst/>
+                    </a:prstGeom>
+                  </pic:spPr>
+                </pic:pic>
+              </a:graphicData>
+            </a:graphic>
+          </wp:inline>
+        </w:drawing>
+      </w:r>
+    </w:p>
+    <w:p>
+      <w:r>
         <w:t>Within the video tab is a fragment which contains the two videos the client asked to be displayed.</w:t>
       </w:r>
     </w:p>
     <w:p>
       <w:r>
+        <w:rPr>
+          <w:noProof/>
+          <w:lang w:eastAsia="en-GB"/>
+        </w:rPr>
+        <w:drawing>
+          <wp:inline distT="0" distB="0" distL="0" distR="0">
+            <wp:extent cx="1847215" cy="2880360"/>
+            <wp:effectExtent l="0" t="0" r="635" b="0"/>
+            <wp:docPr id="15" name="Picture 15"/>
+            <wp:cNvGraphicFramePr>
+              <a:graphicFrameLocks xmlns:a="http://schemas.openxmlformats.org/drawingml/2006/main" noChangeAspect="1"/>
+            </wp:cNvGraphicFramePr>
+            <a:graphic xmlns:a="http://schemas.openxmlformats.org/drawingml/2006/main">
+              <a:graphicData uri="http://schemas.openxmlformats.org/drawingml/2006/picture">
+                <pic:pic xmlns:pic="http://schemas.openxmlformats.org/drawingml/2006/picture">
+                  <pic:nvPicPr>
+                    <pic:cNvPr id="15" name="Videos Tab.png"/>
+                    <pic:cNvPicPr/>
+                  </pic:nvPicPr>
+                  <pic:blipFill>
+                    <a:blip r:embed="rId22" cstate="print">
+                      <a:extLst>
+                        <a:ext uri="{28A0092B-C50C-407E-A947-70E740481C1C}">
+                          <a14:useLocalDpi xmlns:a14="http://schemas.microsoft.com/office/drawing/2010/main" val="0"/>
+                        </a:ext>
+                      </a:extLst>
+                    </a:blip>
+                    <a:stretch>
+                      <a:fillRect/>
+                    </a:stretch>
+                  </pic:blipFill>
+                  <pic:spPr>
+                    <a:xfrm>
+                      <a:off x="0" y="0"/>
+                      <a:ext cx="1849149" cy="2883376"/>
+                    </a:xfrm>
+                    <a:prstGeom prst="rect">
+                      <a:avLst/>
+                    </a:prstGeom>
+                  </pic:spPr>
+                </pic:pic>
+              </a:graphicData>
+            </a:graphic>
+          </wp:inline>
+        </w:drawing>
+      </w:r>
+    </w:p>
+    <w:p>
+      <w:r>
+        <w:lastRenderedPageBreak/>
         <w:t>Within the settings tab contains a button which enables the app to sync with the server side database.</w:t>
       </w:r>
     </w:p>
     <w:p>
       <w:r>
+        <w:rPr>
+          <w:noProof/>
+          <w:lang w:eastAsia="en-GB"/>
+        </w:rPr>
+        <w:drawing>
+          <wp:inline distT="0" distB="0" distL="0" distR="0">
+            <wp:extent cx="1882140" cy="2217420"/>
+            <wp:effectExtent l="0" t="0" r="3810" b="0"/>
+            <wp:docPr id="16" name="Picture 16"/>
+            <wp:cNvGraphicFramePr>
+              <a:graphicFrameLocks xmlns:a="http://schemas.openxmlformats.org/drawingml/2006/main" noChangeAspect="1"/>
+            </wp:cNvGraphicFramePr>
+            <a:graphic xmlns:a="http://schemas.openxmlformats.org/drawingml/2006/main">
+              <a:graphicData uri="http://schemas.openxmlformats.org/drawingml/2006/picture">
+                <pic:pic xmlns:pic="http://schemas.openxmlformats.org/drawingml/2006/picture">
+                  <pic:nvPicPr>
+                    <pic:cNvPr id="16" name="Settings tab.png"/>
+                    <pic:cNvPicPr/>
+                  </pic:nvPicPr>
+                  <pic:blipFill>
+                    <a:blip r:embed="rId23" cstate="print">
+                      <a:extLst>
+                        <a:ext uri="{28A0092B-C50C-407E-A947-70E740481C1C}">
+                          <a14:useLocalDpi xmlns:a14="http://schemas.microsoft.com/office/drawing/2010/main" val="0"/>
+                        </a:ext>
+                      </a:extLst>
+                    </a:blip>
+                    <a:stretch>
+                      <a:fillRect/>
+                    </a:stretch>
+                  </pic:blipFill>
+                  <pic:spPr>
+                    <a:xfrm>
+                      <a:off x="0" y="0"/>
+                      <a:ext cx="1882140" cy="2217420"/>
+                    </a:xfrm>
+                    <a:prstGeom prst="rect">
+                      <a:avLst/>
+                    </a:prstGeom>
+                  </pic:spPr>
+                </pic:pic>
+              </a:graphicData>
+            </a:graphic>
+          </wp:inline>
+        </w:drawing>
+      </w:r>
+    </w:p>
+    <w:p>
+      <w:r>
         <w:t xml:space="preserve">The website is stored at this location </w:t>
       </w:r>
-      <w:hyperlink r:id="rId18" w:history="1">
+      <w:hyperlink r:id="rId24" w:history="1">
         <w:r>
           <w:rPr>
             <w:rStyle w:val="Hyperlink"/>
@@ -4847,7 +4488,7 @@
       <w:r>
         <w:t xml:space="preserve"> and the login for the application is username: </w:t>
       </w:r>
-      <w:hyperlink r:id="rId19" w:history="1">
+      <w:hyperlink r:id="rId25" w:history="1">
         <w:r>
           <w:rPr>
             <w:rStyle w:val="Hyperlink"/>
@@ -4886,7 +4527,7 @@
                     <pic:cNvPicPr/>
                   </pic:nvPicPr>
                   <pic:blipFill>
-                    <a:blip r:embed="rId20" cstate="print">
+                    <a:blip r:embed="rId26" cstate="print">
                       <a:extLst>
                         <a:ext uri="{28A0092B-C50C-407E-A947-70E740481C1C}">
                           <a14:useLocalDpi xmlns:a14="http://schemas.microsoft.com/office/drawing/2010/main" val="0"/>
@@ -4935,7 +4576,7 @@
                     <pic:cNvPicPr/>
                   </pic:nvPicPr>
                   <pic:blipFill>
-                    <a:blip r:embed="rId21" cstate="print">
+                    <a:blip r:embed="rId27" cstate="print">
                       <a:extLst>
                         <a:ext uri="{28A0092B-C50C-407E-A947-70E740481C1C}">
                           <a14:useLocalDpi xmlns:a14="http://schemas.microsoft.com/office/drawing/2010/main" val="0"/>
@@ -4985,7 +4626,7 @@
                     <pic:cNvPicPr/>
                   </pic:nvPicPr>
                   <pic:blipFill>
-                    <a:blip r:embed="rId22" cstate="print">
+                    <a:blip r:embed="rId28" cstate="print">
                       <a:extLst>
                         <a:ext uri="{28A0092B-C50C-407E-A947-70E740481C1C}">
                           <a14:useLocalDpi xmlns:a14="http://schemas.microsoft.com/office/drawing/2010/main" val="0"/>
@@ -5039,7 +4680,7 @@
                     <pic:cNvPicPr/>
                   </pic:nvPicPr>
                   <pic:blipFill>
-                    <a:blip r:embed="rId23" cstate="print">
+                    <a:blip r:embed="rId29" cstate="print">
                       <a:extLst>
                         <a:ext uri="{28A0092B-C50C-407E-A947-70E740481C1C}">
                           <a14:useLocalDpi xmlns:a14="http://schemas.microsoft.com/office/drawing/2010/main" val="0"/>
@@ -5091,15 +4732,7 @@
     </w:p>
     <w:p>
       <w:r>
-        <w:t xml:space="preserve">In terms of implementation the team learnt a lot from our two sprints. We worked with a lot of new aspects of android we had never worked with before such as fragments, handling a large amount of images, </w:t>
-      </w:r>
-      <w:proofErr w:type="spellStart"/>
-      <w:r>
-        <w:t>sqlite</w:t>
-      </w:r>
-      <w:proofErr w:type="spellEnd"/>
-      <w:r>
-        <w:t xml:space="preserve"> and handling videos. Although we learnt a lot from using these new techniques for this project we needed some skills in handling compression and learnt a lot from the experience although a lot of time was wasted in the project handling memory out of bounds error and perhaps we could have benefitted from being taught about image/video</w:t>
+        <w:t>In terms of implementation the team learnt a lot from our two sprints. We worked with a lot of new aspects of android we had never worked with before such as fragments, handling a large amount of images, sqlite and handling videos. Although we learnt a lot from using these new techniques for this project we needed some skills in handling compression and learnt a lot from the experience although a lot of time was wasted in the project handling memory out of bounds error and perhaps we could have benefitted from being taught about image/video</w:t>
       </w:r>
       <w:r>
         <w:t xml:space="preserve"> </w:t>
@@ -5134,7 +4767,6 @@
           <w:szCs w:val="20"/>
         </w:rPr>
       </w:pPr>
-      <w:proofErr w:type="gramStart"/>
       <w:r>
         <w:rPr>
           <w:rFonts w:cs="Times New Roman"/>
@@ -5149,115 +4781,50 @@
         </w:rPr>
         <w:t xml:space="preserve">  ???</w:t>
       </w:r>
-      <w:proofErr w:type="gramEnd"/>
-    </w:p>
-    <w:p>
-      <w:pPr>
-        <w:rPr>
-          <w:rFonts w:cs="Times New Roman"/>
-          <w:szCs w:val="20"/>
-        </w:rPr>
-      </w:pPr>
-      <w:r>
-        <w:rPr>
-          <w:rFonts w:cs="Times New Roman"/>
-          <w:szCs w:val="20"/>
-        </w:rPr>
-        <w:t xml:space="preserve">Project management techniques such as the sprint backlog, risk assessment and minutes were all useful in understanding where the team was at, how to handle issues and what tasks still needed to be done. The team feel as though we all benefitted from these techniques. During the project we had some project management issues often with team members sometimes running late, not communicating issues they were having in development or not turning up when needed. We tried to resolve these issues as much as possible through sprint retrospectives and at group meetings or through messages on our </w:t>
-      </w:r>
-      <w:proofErr w:type="spellStart"/>
-      <w:r>
-        <w:rPr>
-          <w:rFonts w:cs="Times New Roman"/>
-          <w:szCs w:val="20"/>
-        </w:rPr>
-        <w:t>facebook</w:t>
-      </w:r>
-      <w:proofErr w:type="spellEnd"/>
-      <w:r>
-        <w:rPr>
-          <w:rFonts w:cs="Times New Roman"/>
-          <w:szCs w:val="20"/>
-        </w:rPr>
-        <w:t xml:space="preserve"> group. We tried to handle these issues as much as possible and voice concerns at managerial meetings if there was any.</w:t>
-      </w:r>
-    </w:p>
-    <w:p>
-      <w:pPr>
-        <w:rPr>
-          <w:rFonts w:cs="Times New Roman"/>
-          <w:szCs w:val="20"/>
-        </w:rPr>
-      </w:pPr>
-      <w:r>
-        <w:rPr>
-          <w:rFonts w:cs="Times New Roman"/>
-          <w:szCs w:val="20"/>
-        </w:rPr>
-        <w:t xml:space="preserve">A challenge within the product was trying to create a fully </w:t>
-      </w:r>
-      <w:proofErr w:type="gramStart"/>
-      <w:r>
-        <w:rPr>
-          <w:rFonts w:cs="Times New Roman"/>
-          <w:szCs w:val="20"/>
-        </w:rPr>
-        <w:t>Agile</w:t>
-      </w:r>
-      <w:proofErr w:type="gramEnd"/>
-      <w:r>
-        <w:rPr>
-          <w:rFonts w:cs="Times New Roman"/>
-          <w:szCs w:val="20"/>
-        </w:rPr>
-        <w:t xml:space="preserve"> project where we had lots of documentation to develop and in an Agile method there really should be little documentation. In Agile you also should have access to the client quite frequently and arrange meetings around your sprints this was difficult because we had pre-set times with the client which did not always work with the way we organised the sprint. The time for the project did not work well with the way </w:t>
-      </w:r>
-      <w:proofErr w:type="gramStart"/>
-      <w:r>
-        <w:rPr>
-          <w:rFonts w:cs="Times New Roman"/>
-          <w:szCs w:val="20"/>
-        </w:rPr>
-        <w:t>Agile</w:t>
-      </w:r>
-      <w:proofErr w:type="gramEnd"/>
-      <w:r>
-        <w:rPr>
-          <w:rFonts w:cs="Times New Roman"/>
-          <w:szCs w:val="20"/>
-        </w:rPr>
-        <w:t xml:space="preserve"> projects should be organised which meant the style of doing Agile had to be changed slightly.</w:t>
-      </w:r>
-    </w:p>
-    <w:p>
-      <w:pPr>
-        <w:rPr>
-          <w:rFonts w:cs="Times New Roman"/>
-          <w:szCs w:val="20"/>
-        </w:rPr>
-      </w:pPr>
-      <w:r>
-        <w:rPr>
-          <w:rFonts w:cs="Times New Roman"/>
-          <w:szCs w:val="20"/>
-        </w:rPr>
-        <w:t xml:space="preserve">As a team we learnt the difficulties in a project when you do not always have the client close by and you need to produce something within a short time period especially if you are using the </w:t>
-      </w:r>
-      <w:proofErr w:type="gramStart"/>
-      <w:r>
-        <w:rPr>
-          <w:rFonts w:cs="Times New Roman"/>
-          <w:szCs w:val="20"/>
-        </w:rPr>
-        <w:t>Agile</w:t>
-      </w:r>
-      <w:proofErr w:type="gramEnd"/>
-      <w:r>
-        <w:rPr>
-          <w:rFonts w:cs="Times New Roman"/>
-          <w:szCs w:val="20"/>
-        </w:rPr>
-        <w:t xml:space="preserve"> method. Although this has been a challenge it has given us industrial experience of what it might be like within an industry environment. </w:t>
+    </w:p>
+    <w:p>
+      <w:pPr>
+        <w:rPr>
+          <w:rFonts w:cs="Times New Roman"/>
+          <w:szCs w:val="20"/>
+        </w:rPr>
+      </w:pPr>
+      <w:r>
+        <w:rPr>
+          <w:rFonts w:cs="Times New Roman"/>
+          <w:szCs w:val="20"/>
+        </w:rPr>
+        <w:t>Project management techniques such as the sprint backlog, risk assessment and minutes were all useful in understanding where the team was at, how to handle issues and what tasks still needed to be done. The team feel as though we all benefitted from these techniques. During the project we had some project management issues often with team members sometimes running late, not communicating issues they were having in development or not turning up when needed. We tried to resolve these issues as much as possible through sprint retrospectives and at group meetings or through messages on our facebook group. We tried to handle these issues as much as possible and voice concerns at managerial meetings if there was any.</w:t>
+      </w:r>
+    </w:p>
+    <w:p>
+      <w:pPr>
+        <w:rPr>
+          <w:rFonts w:cs="Times New Roman"/>
+          <w:szCs w:val="20"/>
+        </w:rPr>
+      </w:pPr>
+      <w:r>
+        <w:rPr>
+          <w:rFonts w:cs="Times New Roman"/>
+          <w:szCs w:val="20"/>
+        </w:rPr>
+        <w:t>A challenge within the product was trying to create a fully Agile project where we had lots of documentation to develop and in an Agile method there really should be little documentation. In Agile you also should have access to the client quite frequently and arrange meetings around your sprints this was difficult because we had pre-set times with the client which did not always work with the way we organised the sprint. The time for the project did not work well with the way Agile projects should be organised which meant the style of doing Agile had to be changed slightly.</w:t>
+      </w:r>
+    </w:p>
+    <w:p>
+      <w:pPr>
+        <w:rPr>
+          <w:rFonts w:cs="Times New Roman"/>
+          <w:szCs w:val="20"/>
+        </w:rPr>
+      </w:pPr>
+      <w:r>
+        <w:rPr>
+          <w:rFonts w:cs="Times New Roman"/>
+          <w:szCs w:val="20"/>
+        </w:rPr>
+        <w:t xml:space="preserve">As a team we learnt the difficulties in a project when you do not always have the client close by and you need to produce something within a short time period especially if you are using the Agile method. Although this has been a challenge it has given us industrial experience of what it might be like within an industry environment. </w:t>
       </w:r>
     </w:p>
     <w:p>
@@ -5289,21 +4856,12 @@
           <w:szCs w:val="20"/>
         </w:rPr>
       </w:pPr>
-      <w:proofErr w:type="gramStart"/>
-      <w:r>
-        <w:rPr>
-          <w:rFonts w:cs="Times New Roman"/>
-          <w:szCs w:val="20"/>
-        </w:rPr>
-        <w:t>built</w:t>
-      </w:r>
-      <w:proofErr w:type="gramEnd"/>
-      <w:r>
-        <w:rPr>
-          <w:rFonts w:cs="Times New Roman"/>
-          <w:szCs w:val="20"/>
-        </w:rPr>
-        <w:t xml:space="preserve"> we realised we could have probably designed the database better. Perhaps if we had more time with the client and more time on the project we would have recognised the solutions earlier. Although if the team continued to develop the project these solutions could also be implemented then.</w:t>
+      <w:r>
+        <w:rPr>
+          <w:rFonts w:cs="Times New Roman"/>
+          <w:szCs w:val="20"/>
+        </w:rPr>
+        <w:t>built we realised we could have probably designed the database better. Perhaps if we had more time with the client and more time on the project we would have recognised the solutions earlier. Although if the team continued to develop the project these solutions could also be implemented then.</w:t>
       </w:r>
     </w:p>
     <w:p>
@@ -5378,30 +4936,14 @@
           <w:rFonts w:cs="Times New Roman"/>
           <w:szCs w:val="20"/>
         </w:rPr>
-        <w:t xml:space="preserve">and her team </w:t>
-      </w:r>
-      <w:proofErr w:type="gramStart"/>
-      <w:r>
-        <w:rPr>
-          <w:rFonts w:cs="Times New Roman"/>
-          <w:szCs w:val="20"/>
-        </w:rPr>
-        <w:t xml:space="preserve">which </w:t>
-      </w:r>
-      <w:r>
-        <w:rPr>
-          <w:rFonts w:cs="Times New Roman"/>
-          <w:szCs w:val="20"/>
-        </w:rPr>
-        <w:t xml:space="preserve"> would</w:t>
-      </w:r>
-      <w:proofErr w:type="gramEnd"/>
-      <w:r>
-        <w:rPr>
-          <w:rFonts w:cs="Times New Roman"/>
-          <w:szCs w:val="20"/>
-        </w:rPr>
-        <w:t xml:space="preserve"> </w:t>
+        <w:t xml:space="preserve">and her team which </w:t>
+      </w:r>
+      <w:r>
+        <w:rPr>
+          <w:rFonts w:cs="Times New Roman"/>
+          <w:szCs w:val="20"/>
+        </w:rPr>
+        <w:t xml:space="preserve"> would </w:t>
       </w:r>
       <w:r>
         <w:rPr>
@@ -5879,7 +5421,7 @@
           <w:rPr>
             <w:noProof/>
           </w:rPr>
-          <w:t>14</w:t>
+          <w:t>15</w:t>
         </w:r>
         <w:r>
           <w:rPr>
@@ -7895,7 +7437,7 @@
 </file>
 
 <file path=customXml/itemProps1.xml><?xml version="1.0" encoding="utf-8"?>
-<ds:datastoreItem xmlns:ds="http://schemas.openxmlformats.org/officeDocument/2006/customXml" ds:itemID="{3A7DF3BB-BB61-4924-9EA0-4CA696364B9D}">
+<ds:datastoreItem xmlns:ds="http://schemas.openxmlformats.org/officeDocument/2006/customXml" ds:itemID="{23391AA8-AA1C-4AF4-A250-348F921E0964}">
   <ds:schemaRefs>
     <ds:schemaRef ds:uri="http://schemas.openxmlformats.org/officeDocument/2006/bibliography"/>
   </ds:schemaRefs>

</xml_diff>